<commit_message>
remove dead code and check compatibility
</commit_message>
<xml_diff>
--- a/oes_requirements.docx
+++ b/oes_requirements.docx
@@ -75,8 +75,6 @@
       <w:r>
         <w:t>Einstieg in die aktuelle Version der Python über die Datei: oes-spa.py</w:t>
       </w:r>
-      <w:bookmarkStart w:id="0" w:name="_GoBack"/>
-      <w:bookmarkEnd w:id="0"/>
     </w:p>
     <w:p>
       <w:pPr>
@@ -1702,9 +1700,11 @@
       <w:pPr>
         <w:pStyle w:val="berschrift3"/>
       </w:pPr>
-      <w:r>
-        <w:t>Messgerätesteuerung</w:t>
-      </w:r>
+      <w:proofErr w:type="spellStart"/>
+      <w:r>
+        <w:t>Paramterierung</w:t>
+      </w:r>
+      <w:proofErr w:type="spellEnd"/>
     </w:p>
     <w:p>
       <w:pPr>
@@ -1715,7 +1715,7 @@
         </w:numPr>
       </w:pPr>
       <w:r>
-        <w:t>Unterschiedliche Andor Messgeräte mit verschiedenen Parametersätzen (Anzahl der möglichen Optionen für einen Parameter), z.B. verfügbare Gitter/Ports</w:t>
+        <w:t>Speicherort?</w:t>
       </w:r>
     </w:p>
     <w:p>
@@ -1727,6 +1727,74 @@
         </w:numPr>
       </w:pPr>
       <w:r>
+        <w:t>Dateiformat?</w:t>
+      </w:r>
+    </w:p>
+    <w:p>
+      <w:pPr>
+        <w:pStyle w:val="Listenabsatz"/>
+        <w:numPr>
+          <w:ilvl w:val="1"/>
+          <w:numId w:val="5"/>
+        </w:numPr>
+      </w:pPr>
+      <w:r>
+        <w:t>.</w:t>
+      </w:r>
+      <w:proofErr w:type="spellStart"/>
+      <w:r>
+        <w:t>ini</w:t>
+      </w:r>
+      <w:proofErr w:type="spellEnd"/>
+    </w:p>
+    <w:p>
+      <w:pPr>
+        <w:pStyle w:val="Listenabsatz"/>
+        <w:numPr>
+          <w:ilvl w:val="1"/>
+          <w:numId w:val="5"/>
+        </w:numPr>
+      </w:pPr>
+      <w:r>
+        <w:t>.</w:t>
+      </w:r>
+      <w:proofErr w:type="spellStart"/>
+      <w:r>
+        <w:t>json</w:t>
+      </w:r>
+      <w:bookmarkStart w:id="0" w:name="_GoBack"/>
+      <w:bookmarkEnd w:id="0"/>
+      <w:proofErr w:type="spellEnd"/>
+    </w:p>
+    <w:p>
+      <w:pPr>
+        <w:pStyle w:val="berschrift3"/>
+      </w:pPr>
+      <w:r>
+        <w:t>Messgerätesteuerung</w:t>
+      </w:r>
+    </w:p>
+    <w:p>
+      <w:pPr>
+        <w:pStyle w:val="Listenabsatz"/>
+        <w:numPr>
+          <w:ilvl w:val="0"/>
+          <w:numId w:val="5"/>
+        </w:numPr>
+      </w:pPr>
+      <w:r>
+        <w:t>Unterschiedliche Andor Messgeräte mit verschiedenen Parametersätzen (Anzahl der möglichen Optionen für einen Parameter), z.B. verfügbare Gitter/Ports</w:t>
+      </w:r>
+    </w:p>
+    <w:p>
+      <w:pPr>
+        <w:pStyle w:val="Listenabsatz"/>
+        <w:numPr>
+          <w:ilvl w:val="0"/>
+          <w:numId w:val="5"/>
+        </w:numPr>
+      </w:pPr>
+      <w:r>
         <w:t>Zugriff nur über Remote-PC möglich, da das Messgerät keine direkte Netzwerkverbindung hat und Datenaustausch nur über USB-Kabel möglich ist</w:t>
       </w:r>
     </w:p>
@@ -1740,6 +1808,7 @@
         </w:numPr>
       </w:pPr>
       <w:r>
+        <w:lastRenderedPageBreak/>
         <w:t xml:space="preserve">Einstellen von Parametern </w:t>
       </w:r>
     </w:p>
@@ -1806,7 +1875,6 @@
         </w:numPr>
       </w:pPr>
       <w:r>
-        <w:lastRenderedPageBreak/>
         <w:t>Standard-Konfiguration</w:t>
       </w:r>
       <w:proofErr w:type="gramStart"/>
@@ -2223,10 +2291,7 @@
         </w:numPr>
       </w:pPr>
       <w:r>
-        <w:t xml:space="preserve">X-Achse: </w:t>
-      </w:r>
-      <w:r>
-        <w:t xml:space="preserve">Wellenlänge (in Abhängigkeit der zentralen Wellenlänge (Central </w:t>
+        <w:t xml:space="preserve">X-Achse: Wellenlänge (in Abhängigkeit der zentralen Wellenlänge (Central </w:t>
       </w:r>
       <w:proofErr w:type="spellStart"/>
       <w:r>
@@ -2234,10 +2299,7 @@
       </w:r>
       <w:proofErr w:type="spellEnd"/>
       <w:r>
-        <w:t>)</w:t>
-      </w:r>
-      <w:r>
-        <w:t>)</w:t>
+        <w:t>))</w:t>
       </w:r>
     </w:p>
     <w:p>

</xml_diff>

<commit_message>
refactoring code Adding unittest and refactor code adding test case for universal.Loadfile outsource of repeated code into methods split classes into two files
</commit_message>
<xml_diff>
--- a/oes_requirements.docx
+++ b/oes_requirements.docx
@@ -20,29 +20,8 @@
     </w:p>
     <w:p>
       <w:r>
-        <w:t xml:space="preserve">OES: </w:t>
-      </w:r>
-      <w:proofErr w:type="spellStart"/>
-      <w:r>
-        <w:t>optical</w:t>
-      </w:r>
-      <w:proofErr w:type="spellEnd"/>
-      <w:r>
-        <w:t xml:space="preserve"> </w:t>
-      </w:r>
-      <w:proofErr w:type="spellStart"/>
-      <w:r>
-        <w:t>emission</w:t>
-      </w:r>
-      <w:proofErr w:type="spellEnd"/>
-      <w:r>
-        <w:t xml:space="preserve"> </w:t>
-      </w:r>
-      <w:proofErr w:type="spellStart"/>
-      <w:r>
-        <w:t>spectroscopy</w:t>
-      </w:r>
-      <w:proofErr w:type="spellEnd"/>
+        <w:t>OES: optical emission spectroscopy</w:t>
+      </w:r>
     </w:p>
     <w:p>
       <w:r>
@@ -55,15 +34,7 @@
         <w:t>λ</w:t>
       </w:r>
       <w:r>
-        <w:t xml:space="preserve">, welche nach Anregung von Molekülen beim Fall in den stabilen Zustand emittiert wird. Also lässt die Auswertung aller Peaks eines </w:t>
-      </w:r>
-      <w:proofErr w:type="spellStart"/>
-      <w:r>
-        <w:t>Spektrogramms</w:t>
-      </w:r>
-      <w:proofErr w:type="spellEnd"/>
-      <w:r>
-        <w:t xml:space="preserve"> Rückschlüsse auf das Gasgemisch der verschiedenen Moleküle zu.</w:t>
+        <w:t>, welche nach Anregung von Molekülen beim Fall in den stabilen Zustand emittiert wird. Also lässt die Auswertung aller Peaks eines Spektrogramms Rückschlüsse auf das Gasgemisch der verschiedenen Moleküle zu.</w:t>
       </w:r>
     </w:p>
     <w:p>
@@ -199,15 +170,7 @@
                                       <w:sym w:font="Wingdings" w:char="F0E0"/>
                                     </w:r>
                                     <w:r>
-                                      <w:t xml:space="preserve"> nimmt indirekt Spektren auf (</w:t>
-                                    </w:r>
-                                    <w:proofErr w:type="spellStart"/>
-                                    <w:r>
-                                      <w:t>oes</w:t>
-                                    </w:r>
-                                    <w:proofErr w:type="spellEnd"/>
-                                    <w:r>
-                                      <w:t>)</w:t>
+                                      <w:t xml:space="preserve"> nimmt indirekt Spektren auf (oes)</w:t>
                                     </w:r>
                                   </w:p>
                                   <w:p>
@@ -262,11 +225,9 @@
                               <wps:txbx>
                                 <w:txbxContent>
                                   <w:p>
-                                    <w:proofErr w:type="spellStart"/>
                                     <w:r>
                                       <w:t>Spexhex</w:t>
                                     </w:r>
-                                    <w:proofErr w:type="spellEnd"/>
                                   </w:p>
                                   <w:p>
                                     <w:pPr>
@@ -422,21 +383,8 @@
                               <wps:txbx>
                                 <w:txbxContent>
                                   <w:p>
-                                    <w:proofErr w:type="spellStart"/>
                                     <w:r>
-                                      <w:t>Oes</w:t>
-                                    </w:r>
-                                    <w:proofErr w:type="spellEnd"/>
-                                    <w:r>
-                                      <w:t>-</w:t>
-                                    </w:r>
-                                    <w:proofErr w:type="spellStart"/>
-                                    <w:r>
-                                      <w:t>spectra</w:t>
-                                    </w:r>
-                                    <w:proofErr w:type="spellEnd"/>
-                                    <w:r>
-                                      <w:t>-analysis</w:t>
+                                      <w:t>Oes-spectra-analysis</w:t>
                                     </w:r>
                                   </w:p>
                                   <w:p>
@@ -472,15 +420,7 @@
                                       </w:numPr>
                                     </w:pPr>
                                     <w:r>
-                                      <w:t xml:space="preserve">Erweiterung der Möglichkeiten von </w:t>
-                                    </w:r>
-                                    <w:proofErr w:type="spellStart"/>
-                                    <w:r>
-                                      <w:t>Spexhex</w:t>
-                                    </w:r>
-                                    <w:proofErr w:type="spellEnd"/>
-                                    <w:r>
-                                      <w:t xml:space="preserve"> um Bor-Auswertung</w:t>
+                                      <w:t>Erweiterung der Möglichkeiten von Spexhex um Bor-Auswertung</w:t>
                                     </w:r>
                                   </w:p>
                                 </w:txbxContent>
@@ -1154,11 +1094,9 @@
           <w:numId w:val="9"/>
         </w:numPr>
       </w:pPr>
-      <w:proofErr w:type="spellStart"/>
       <w:r>
         <w:t>Spexhex</w:t>
       </w:r>
-      <w:proofErr w:type="spellEnd"/>
     </w:p>
     <w:p>
       <w:pPr>
@@ -1194,20 +1132,7 @@
       </w:pPr>
       <w:r>
         <w:lastRenderedPageBreak/>
-        <w:t xml:space="preserve">Speicherung </w:t>
-      </w:r>
-      <w:proofErr w:type="gramStart"/>
-      <w:r>
-        <w:t>in .</w:t>
-      </w:r>
-      <w:proofErr w:type="spellStart"/>
-      <w:r>
-        <w:t>spk</w:t>
-      </w:r>
-      <w:proofErr w:type="spellEnd"/>
-      <w:proofErr w:type="gramEnd"/>
-      <w:r>
-        <w:t>-Datei</w:t>
+        <w:t>Speicherung in .spk-Datei</w:t>
       </w:r>
     </w:p>
     <w:p>
@@ -1267,15 +1192,7 @@
         </w:numPr>
       </w:pPr>
       <w:r>
-        <w:t>Erstellung einer .</w:t>
-      </w:r>
-      <w:proofErr w:type="spellStart"/>
-      <w:r>
-        <w:t>dat</w:t>
-      </w:r>
-      <w:proofErr w:type="spellEnd"/>
-      <w:r>
-        <w:t>-Datei</w:t>
+        <w:t>Erstellung einer .dat-Datei</w:t>
       </w:r>
     </w:p>
     <w:p>
@@ -1287,13 +1204,8 @@
         </w:numPr>
       </w:pPr>
       <w:r>
-        <w:t xml:space="preserve">Zeitpunkt der </w:t>
-      </w:r>
-      <w:proofErr w:type="spellStart"/>
-      <w:r>
-        <w:t>Spektrumsaufnahme</w:t>
-      </w:r>
-      <w:proofErr w:type="spellEnd"/>
+        <w:t>Zeitpunkt der Spektrumsaufnahme</w:t>
+      </w:r>
     </w:p>
     <w:p>
       <w:pPr>
@@ -1316,15 +1228,7 @@
         </w:numPr>
       </w:pPr>
       <w:r>
-        <w:t>Wissenschaftliche Analyse erfolgt anhand der .</w:t>
-      </w:r>
-      <w:proofErr w:type="spellStart"/>
-      <w:r>
-        <w:t>dat</w:t>
-      </w:r>
-      <w:proofErr w:type="spellEnd"/>
-      <w:r>
-        <w:t>-Datei</w:t>
+        <w:t>Wissenschaftliche Analyse erfolgt anhand der .dat-Datei</w:t>
       </w:r>
     </w:p>
     <w:p>
@@ -1360,15 +1264,7 @@
         </w:numPr>
       </w:pPr>
       <w:r>
-        <w:t>Erstellung einer .</w:t>
-      </w:r>
-      <w:proofErr w:type="spellStart"/>
-      <w:r>
-        <w:t>dat</w:t>
-      </w:r>
-      <w:proofErr w:type="spellEnd"/>
-      <w:r>
-        <w:t>-Datei (s.o.)</w:t>
+        <w:t>Erstellung einer .dat-Datei (s.o.)</w:t>
       </w:r>
     </w:p>
     <w:p>
@@ -1412,13 +1308,8 @@
         </w:numPr>
       </w:pPr>
       <w:r>
-        <w:t xml:space="preserve">Christoph </w:t>
-      </w:r>
-      <w:proofErr w:type="spellStart"/>
-      <w:r>
-        <w:t>Schreyvogel</w:t>
-      </w:r>
-      <w:proofErr w:type="spellEnd"/>
+        <w:t>Christoph Schreyvogel</w:t>
+      </w:r>
     </w:p>
     <w:p>
       <w:pPr>
@@ -1453,13 +1344,8 @@
         </w:numPr>
       </w:pPr>
       <w:r>
-        <w:t xml:space="preserve">Volker </w:t>
-      </w:r>
-      <w:proofErr w:type="spellStart"/>
-      <w:r>
-        <w:t>Cimalla</w:t>
-      </w:r>
-      <w:proofErr w:type="spellEnd"/>
+        <w:t>Volker Cimalla</w:t>
+      </w:r>
     </w:p>
     <w:p>
       <w:pPr>
@@ -1507,11 +1393,9 @@
           <w:numId w:val="5"/>
         </w:numPr>
       </w:pPr>
-      <w:proofErr w:type="spellStart"/>
       <w:r>
         <w:t>Grating</w:t>
       </w:r>
-      <w:proofErr w:type="spellEnd"/>
     </w:p>
     <w:p>
       <w:pPr>
@@ -1521,27 +1405,9 @@
           <w:numId w:val="5"/>
         </w:numPr>
       </w:pPr>
-      <w:proofErr w:type="spellStart"/>
-      <w:r>
-        <w:t>Step</w:t>
-      </w:r>
-      <w:proofErr w:type="spellEnd"/>
-      <w:r>
-        <w:t xml:space="preserve"> </w:t>
-      </w:r>
-      <w:proofErr w:type="spellStart"/>
-      <w:r>
-        <w:t>and</w:t>
-      </w:r>
-      <w:proofErr w:type="spellEnd"/>
-      <w:r>
-        <w:t xml:space="preserve"> </w:t>
-      </w:r>
-      <w:proofErr w:type="spellStart"/>
-      <w:r>
-        <w:t>Glue</w:t>
-      </w:r>
-      <w:proofErr w:type="spellEnd"/>
+      <w:r>
+        <w:t>Step and Glue</w:t>
+      </w:r>
     </w:p>
     <w:p>
       <w:pPr>
@@ -1563,13 +1429,8 @@
           <w:numId w:val="5"/>
         </w:numPr>
       </w:pPr>
-      <w:proofErr w:type="spellStart"/>
-      <w:r>
-        <w:t>Shutter</w:t>
-      </w:r>
-      <w:proofErr w:type="spellEnd"/>
-      <w:r>
-        <w:t xml:space="preserve"> (zukünftig)</w:t>
+      <w:r>
+        <w:t>Shutter (zukünftig)</w:t>
       </w:r>
     </w:p>
     <w:p>
@@ -1593,15 +1454,7 @@
         </w:numPr>
       </w:pPr>
       <w:r>
-        <w:t>Belichtungszeit (</w:t>
-      </w:r>
-      <w:proofErr w:type="spellStart"/>
-      <w:r>
-        <w:t>Exposure</w:t>
-      </w:r>
-      <w:proofErr w:type="spellEnd"/>
-      <w:r>
-        <w:t xml:space="preserve"> time)</w:t>
+        <w:t>Belichtungszeit (Exposure time)</w:t>
       </w:r>
     </w:p>
     <w:p>
@@ -1624,21 +1477,8 @@
           <w:numId w:val="5"/>
         </w:numPr>
       </w:pPr>
-      <w:proofErr w:type="spellStart"/>
-      <w:r>
-        <w:t>Readout</w:t>
-      </w:r>
-      <w:proofErr w:type="spellEnd"/>
-      <w:r>
-        <w:t xml:space="preserve"> Mode (</w:t>
-      </w:r>
-      <w:proofErr w:type="spellStart"/>
-      <w:r>
-        <w:t>default</w:t>
-      </w:r>
-      <w:proofErr w:type="spellEnd"/>
-      <w:r>
-        <w:t>: FVB)</w:t>
+      <w:r>
+        <w:t>Readout Mode (default: FVB)</w:t>
       </w:r>
     </w:p>
     <w:p>
@@ -1648,63 +1488,39 @@
           <w:ilvl w:val="1"/>
           <w:numId w:val="5"/>
         </w:numPr>
-      </w:pPr>
-      <w:proofErr w:type="spellStart"/>
-      <w:r>
-        <w:t>Vertical</w:t>
-      </w:r>
-      <w:proofErr w:type="spellEnd"/>
-      <w:r>
-        <w:t xml:space="preserve">/horizontal Pixel </w:t>
-      </w:r>
-      <w:proofErr w:type="spellStart"/>
-      <w:r>
-        <w:t>Shift</w:t>
-      </w:r>
-      <w:proofErr w:type="spellEnd"/>
-      <w:r>
-        <w:t xml:space="preserve"> (</w:t>
-      </w:r>
-      <w:proofErr w:type="spellStart"/>
-      <w:r>
-        <w:t>default</w:t>
-      </w:r>
-      <w:proofErr w:type="spellEnd"/>
-      <w:r>
-        <w:t xml:space="preserve"> </w:t>
-      </w:r>
-      <w:proofErr w:type="spellStart"/>
-      <w:r>
-        <w:t>values</w:t>
-      </w:r>
-      <w:proofErr w:type="spellEnd"/>
-      <w:r>
-        <w:t>)</w:t>
-      </w:r>
-    </w:p>
-    <w:p/>
+        <w:rPr>
+          <w:lang w:val="en-GB"/>
+        </w:rPr>
+      </w:pPr>
+      <w:r>
+        <w:rPr>
+          <w:lang w:val="en-GB"/>
+        </w:rPr>
+        <w:t>Vertical/horizontal Pixel Shift (default values)</w:t>
+      </w:r>
+    </w:p>
+    <w:p>
+      <w:pPr>
+        <w:rPr>
+          <w:lang w:val="en-GB"/>
+        </w:rPr>
+      </w:pPr>
+    </w:p>
     <w:p>
       <w:pPr>
         <w:pStyle w:val="berschrift2"/>
       </w:pPr>
-      <w:proofErr w:type="spellStart"/>
-      <w:r>
-        <w:t>Use</w:t>
-      </w:r>
-      <w:proofErr w:type="spellEnd"/>
-      <w:r>
-        <w:t>-Cases</w:t>
+      <w:r>
+        <w:t>Use-Cases</w:t>
       </w:r>
     </w:p>
     <w:p>
       <w:pPr>
         <w:pStyle w:val="berschrift3"/>
       </w:pPr>
-      <w:proofErr w:type="spellStart"/>
       <w:r>
         <w:t>Paramterierung</w:t>
       </w:r>
-      <w:proofErr w:type="spellEnd"/>
     </w:p>
     <w:p>
       <w:pPr>
@@ -1739,13 +1555,8 @@
         </w:numPr>
       </w:pPr>
       <w:r>
-        <w:t>.</w:t>
-      </w:r>
-      <w:proofErr w:type="spellStart"/>
-      <w:r>
-        <w:t>ini</w:t>
-      </w:r>
-      <w:proofErr w:type="spellEnd"/>
+        <w:t>.ini</w:t>
+      </w:r>
     </w:p>
     <w:p>
       <w:pPr>
@@ -1756,15 +1567,8 @@
         </w:numPr>
       </w:pPr>
       <w:r>
-        <w:t>.</w:t>
-      </w:r>
-      <w:proofErr w:type="spellStart"/>
-      <w:r>
-        <w:t>json</w:t>
-      </w:r>
-      <w:bookmarkStart w:id="0" w:name="_GoBack"/>
-      <w:bookmarkEnd w:id="0"/>
-      <w:proofErr w:type="spellEnd"/>
+        <w:t>.json</w:t>
+      </w:r>
     </w:p>
     <w:p>
       <w:pPr>
@@ -1875,20 +1679,7 @@
         </w:numPr>
       </w:pPr>
       <w:r>
-        <w:t>Standard-Konfiguration</w:t>
-      </w:r>
-      <w:proofErr w:type="gramStart"/>
-      <w:r>
-        <w:t>(.</w:t>
-      </w:r>
-      <w:proofErr w:type="spellStart"/>
-      <w:r>
-        <w:t>conf</w:t>
-      </w:r>
-      <w:proofErr w:type="spellEnd"/>
-      <w:proofErr w:type="gramEnd"/>
-      <w:r>
-        <w:t>-Datei?)</w:t>
+        <w:t>Standard-Konfiguration(.conf-Datei?)</w:t>
       </w:r>
     </w:p>
     <w:p>
@@ -1939,23 +1730,7 @@
         </w:numPr>
       </w:pPr>
       <w:r>
-        <w:t xml:space="preserve">Anzahl/Wiederholrate/Modus (Stick </w:t>
-      </w:r>
-      <w:proofErr w:type="spellStart"/>
-      <w:r>
-        <w:t>and</w:t>
-      </w:r>
-      <w:proofErr w:type="spellEnd"/>
-      <w:r>
-        <w:t xml:space="preserve"> </w:t>
-      </w:r>
-      <w:proofErr w:type="spellStart"/>
-      <w:r>
-        <w:t>Glue</w:t>
-      </w:r>
-      <w:proofErr w:type="spellEnd"/>
-      <w:r>
-        <w:t>) /Dauer einstellen</w:t>
+        <w:t>Anzahl/Wiederholrate/Modus (Stick and Glue) /Dauer einstellen</w:t>
       </w:r>
     </w:p>
     <w:p>
@@ -2188,23 +1963,7 @@
         </w:numPr>
       </w:pPr>
       <w:r>
-        <w:t>Rohes Spektrum (</w:t>
-      </w:r>
-      <w:proofErr w:type="spellStart"/>
-      <w:r>
-        <w:t>Raw</w:t>
-      </w:r>
-      <w:proofErr w:type="spellEnd"/>
-      <w:r>
-        <w:t xml:space="preserve"> </w:t>
-      </w:r>
-      <w:proofErr w:type="spellStart"/>
-      <w:r>
-        <w:t>Spectrum</w:t>
-      </w:r>
-      <w:proofErr w:type="spellEnd"/>
-      <w:r>
-        <w:t>)</w:t>
+        <w:t>Rohes Spektrum (Raw Spectrum)</w:t>
       </w:r>
     </w:p>
     <w:p>
@@ -2216,15 +1975,7 @@
         </w:numPr>
       </w:pPr>
       <w:r>
-        <w:t xml:space="preserve">X-Achse: Pixel (in Abhängigkeit des </w:t>
-      </w:r>
-      <w:proofErr w:type="spellStart"/>
-      <w:r>
-        <w:t>Gratings</w:t>
-      </w:r>
-      <w:proofErr w:type="spellEnd"/>
-      <w:r>
-        <w:t>)</w:t>
+        <w:t>X-Achse: Pixel (in Abhängigkeit des Gratings)</w:t>
       </w:r>
     </w:p>
     <w:p>
@@ -2260,23 +2011,7 @@
         </w:numPr>
       </w:pPr>
       <w:r>
-        <w:t>Bearbeitetes Spektrum (</w:t>
-      </w:r>
-      <w:proofErr w:type="spellStart"/>
-      <w:r>
-        <w:t>Processed</w:t>
-      </w:r>
-      <w:proofErr w:type="spellEnd"/>
-      <w:r>
-        <w:t xml:space="preserve"> </w:t>
-      </w:r>
-      <w:proofErr w:type="spellStart"/>
-      <w:r>
-        <w:t>Spectrum</w:t>
-      </w:r>
-      <w:proofErr w:type="spellEnd"/>
-      <w:r>
-        <w:t>)</w:t>
+        <w:t>Bearbeitetes Spektrum (Processed Spectrum)</w:t>
       </w:r>
       <w:r>
         <w:t xml:space="preserve"> </w:t>
@@ -2291,15 +2026,7 @@
         </w:numPr>
       </w:pPr>
       <w:r>
-        <w:t xml:space="preserve">X-Achse: Wellenlänge (in Abhängigkeit der zentralen Wellenlänge (Central </w:t>
-      </w:r>
-      <w:proofErr w:type="spellStart"/>
-      <w:r>
-        <w:t>Wavelength</w:t>
-      </w:r>
-      <w:proofErr w:type="spellEnd"/>
-      <w:r>
-        <w:t>))</w:t>
+        <w:t>X-Achse: Wellenlänge (in Abhängigkeit der zentralen Wellenlänge (Central Wavelength))</w:t>
       </w:r>
     </w:p>
     <w:p>
@@ -2337,6 +2064,9 @@
       <w:r>
         <w:t>Per Browse</w:t>
       </w:r>
+      <w:r>
+        <w:t>n</w:t>
+      </w:r>
     </w:p>
     <w:p>
       <w:pPr>
@@ -2347,13 +2077,8 @@
         </w:numPr>
       </w:pPr>
       <w:r>
-        <w:t xml:space="preserve">Per </w:t>
-      </w:r>
-      <w:proofErr w:type="spellStart"/>
-      <w:r>
-        <w:t>Drag&amp;Drop</w:t>
-      </w:r>
-      <w:proofErr w:type="spellEnd"/>
+        <w:t>Per Drag&amp;Drop</w:t>
+      </w:r>
     </w:p>
     <w:p>
       <w:pPr>
@@ -2371,6 +2096,57 @@
       <w:pPr>
         <w:pStyle w:val="Listenabsatz"/>
         <w:numPr>
+          <w:ilvl w:val="2"/>
+          <w:numId w:val="10"/>
+        </w:numPr>
+      </w:pPr>
+      <w:r>
+        <w:t>Dateiformate</w:t>
+      </w:r>
+    </w:p>
+    <w:p>
+      <w:pPr>
+        <w:pStyle w:val="Listenabsatz"/>
+        <w:numPr>
+          <w:ilvl w:val="3"/>
+          <w:numId w:val="10"/>
+        </w:numPr>
+      </w:pPr>
+      <w:r>
+        <w:t>Spk</w:t>
+      </w:r>
+    </w:p>
+    <w:p>
+      <w:pPr>
+        <w:pStyle w:val="Listenabsatz"/>
+        <w:numPr>
+          <w:ilvl w:val="3"/>
+          <w:numId w:val="10"/>
+        </w:numPr>
+      </w:pPr>
+      <w:r>
+        <w:t xml:space="preserve">Csv (gespeichertes Spektrum; csv zu Unterschied zu Raw Spektrum) </w:t>
+      </w:r>
+    </w:p>
+    <w:p>
+      <w:pPr>
+        <w:pStyle w:val="Listenabsatz"/>
+        <w:numPr>
+          <w:ilvl w:val="3"/>
+          <w:numId w:val="10"/>
+        </w:numPr>
+      </w:pPr>
+      <w:r>
+        <w:t>Binary file von der Andor SW</w:t>
+      </w:r>
+      <w:r>
+        <w:t xml:space="preserve"> (sekundär)</w:t>
+      </w:r>
+    </w:p>
+    <w:p>
+      <w:pPr>
+        <w:pStyle w:val="Listenabsatz"/>
+        <w:numPr>
           <w:ilvl w:val="1"/>
           <w:numId w:val="10"/>
         </w:numPr>
@@ -2412,13 +2188,728 @@
         </w:numPr>
       </w:pPr>
       <w:r>
+        <w:lastRenderedPageBreak/>
         <w:t>Speichern</w:t>
       </w:r>
     </w:p>
     <w:p>
       <w:pPr>
+        <w:pStyle w:val="berschrift1"/>
+      </w:pPr>
+      <w:r>
+        <w:t>Programmcode von oes-spa.py</w:t>
+      </w:r>
+    </w:p>
+    <w:p>
+      <w:r>
+        <w:t>(Unstrukturierte Dokumentation)</w:t>
+      </w:r>
+    </w:p>
+    <w:p>
+      <w:pPr>
+        <w:pStyle w:val="Listenabsatz"/>
+        <w:numPr>
+          <w:ilvl w:val="0"/>
+          <w:numId w:val="5"/>
+        </w:numPr>
+      </w:pPr>
+      <w:r>
+        <w:t>openFile</w:t>
+      </w:r>
+    </w:p>
+    <w:p>
+      <w:pPr>
+        <w:pStyle w:val="Listenabsatz"/>
+        <w:numPr>
+          <w:ilvl w:val="1"/>
+          <w:numId w:val="5"/>
+        </w:numPr>
+      </w:pPr>
+      <w:r>
+        <w:t>AnalysisWindow</w:t>
+      </w:r>
+    </w:p>
+    <w:p>
+      <w:pPr>
+        <w:pStyle w:val="Listenabsatz"/>
+        <w:numPr>
+          <w:ilvl w:val="2"/>
+          <w:numId w:val="5"/>
+        </w:numPr>
+      </w:pPr>
+      <w:r>
+        <w:t>__init__</w:t>
+      </w:r>
+    </w:p>
+    <w:p>
+      <w:pPr>
+        <w:pStyle w:val="Listenabsatz"/>
+        <w:numPr>
+          <w:ilvl w:val="3"/>
+          <w:numId w:val="5"/>
+        </w:numPr>
+      </w:pPr>
+      <w:r>
+        <w:t>leer initialisiert</w:t>
+      </w:r>
+      <w:r>
+        <w:tab/>
+      </w:r>
+      <w:r>
+        <w:tab/>
+        <w:t>W</w:t>
+      </w:r>
+    </w:p>
+    <w:p>
+      <w:pPr>
+        <w:pStyle w:val="Listenabsatz"/>
+        <w:numPr>
+          <w:ilvl w:val="2"/>
+          <w:numId w:val="5"/>
+        </w:numPr>
+      </w:pPr>
+      <w:r>
+        <w:t>dropEvent</w:t>
+      </w:r>
+    </w:p>
+    <w:p>
+      <w:pPr>
+        <w:pStyle w:val="Listenabsatz"/>
+        <w:numPr>
+          <w:ilvl w:val="3"/>
+          <w:numId w:val="5"/>
+        </w:numPr>
+      </w:pPr>
+      <w:r>
+        <w:t xml:space="preserve">Dropped File </w:t>
+      </w:r>
+      <w:r>
+        <w:tab/>
+      </w:r>
+      <w:r>
+        <w:tab/>
+        <w:t>W</w:t>
+      </w:r>
+    </w:p>
+    <w:p>
+      <w:pPr>
+        <w:pStyle w:val="Listenabsatz"/>
+        <w:numPr>
+          <w:ilvl w:val="3"/>
+          <w:numId w:val="5"/>
+        </w:numPr>
+      </w:pPr>
+      <w:r>
+        <w:t>getValues</w:t>
+      </w:r>
+      <w:r>
+        <w:tab/>
+      </w:r>
+      <w:r>
+        <w:tab/>
+        <w:t>R</w:t>
+      </w:r>
+      <w:r>
+        <w:tab/>
+      </w:r>
+    </w:p>
+    <w:p>
+      <w:pPr>
+        <w:pStyle w:val="Listenabsatz"/>
+        <w:numPr>
+          <w:ilvl w:val="3"/>
+          <w:numId w:val="5"/>
+        </w:numPr>
+      </w:pPr>
+      <w:r>
+        <w:t>getHead</w:t>
+      </w:r>
+      <w:r>
+        <w:tab/>
+      </w:r>
+      <w:r>
+        <w:tab/>
+        <w:t>R</w:t>
+      </w:r>
+    </w:p>
+    <w:p>
+      <w:pPr>
+        <w:pStyle w:val="Listenabsatz"/>
+        <w:numPr>
+          <w:ilvl w:val="2"/>
+          <w:numId w:val="5"/>
+        </w:numPr>
+      </w:pPr>
+      <w:r>
+        <w:t>file_open</w:t>
+      </w:r>
+      <w:r>
+        <w:t xml:space="preserve"> </w:t>
+      </w:r>
+    </w:p>
+    <w:p>
+      <w:pPr>
+        <w:pStyle w:val="Listenabsatz"/>
+        <w:numPr>
+          <w:ilvl w:val="3"/>
+          <w:numId w:val="5"/>
+        </w:numPr>
+      </w:pPr>
+      <w:r>
+        <w:t xml:space="preserve">opened File </w:t>
+      </w:r>
+      <w:r>
+        <w:tab/>
+      </w:r>
+      <w:r>
+        <w:tab/>
+        <w:t>W</w:t>
+      </w:r>
+    </w:p>
+    <w:p>
+      <w:pPr>
+        <w:pStyle w:val="Listenabsatz"/>
+        <w:numPr>
+          <w:ilvl w:val="3"/>
+          <w:numId w:val="5"/>
+        </w:numPr>
+      </w:pPr>
+      <w:r>
+        <w:t>getValues</w:t>
+      </w:r>
+      <w:r>
+        <w:tab/>
+      </w:r>
+      <w:r>
+        <w:tab/>
+        <w:t>R</w:t>
+      </w:r>
+      <w:r>
+        <w:tab/>
+      </w:r>
+    </w:p>
+    <w:p>
+      <w:pPr>
+        <w:pStyle w:val="Listenabsatz"/>
+        <w:numPr>
+          <w:ilvl w:val="3"/>
+          <w:numId w:val="5"/>
+        </w:numPr>
+      </w:pPr>
+      <w:r>
+        <w:t>getHead</w:t>
+      </w:r>
+      <w:r>
+        <w:tab/>
+      </w:r>
+      <w:r>
+        <w:tab/>
+        <w:t>R</w:t>
+      </w:r>
+    </w:p>
+    <w:p>
+      <w:pPr>
+        <w:pStyle w:val="Listenabsatz"/>
+        <w:numPr>
+          <w:ilvl w:val="1"/>
+          <w:numId w:val="5"/>
+        </w:numPr>
+      </w:pPr>
+      <w:r>
+        <w:t>BatchAnalysis</w:t>
+      </w:r>
+    </w:p>
+    <w:p>
+      <w:pPr>
+        <w:pStyle w:val="Listenabsatz"/>
+        <w:numPr>
+          <w:ilvl w:val="2"/>
+          <w:numId w:val="5"/>
+        </w:numPr>
+      </w:pPr>
+      <w:r>
+        <w:t>multi_calc</w:t>
+      </w:r>
+    </w:p>
+    <w:p>
+      <w:pPr>
+        <w:pStyle w:val="Listenabsatz"/>
+        <w:numPr>
+          <w:ilvl w:val="3"/>
+          <w:numId w:val="5"/>
+        </w:numPr>
+      </w:pPr>
+      <w:r>
+        <w:t xml:space="preserve">selected File </w:t>
+      </w:r>
+      <w:r>
+        <w:tab/>
+      </w:r>
+      <w:r>
+        <w:tab/>
+        <w:t>W</w:t>
+      </w:r>
+    </w:p>
+    <w:p>
+      <w:pPr>
+        <w:pStyle w:val="Listenabsatz"/>
+        <w:numPr>
+          <w:ilvl w:val="3"/>
+          <w:numId w:val="5"/>
+        </w:numPr>
+      </w:pPr>
+      <w:r>
+        <w:t>getValues</w:t>
+      </w:r>
+      <w:r>
+        <w:tab/>
+      </w:r>
+      <w:r>
+        <w:tab/>
+        <w:t>R</w:t>
+      </w:r>
+      <w:r>
+        <w:tab/>
+      </w:r>
+    </w:p>
+    <w:p>
+      <w:pPr>
+        <w:pStyle w:val="Listenabsatz"/>
+        <w:numPr>
+          <w:ilvl w:val="3"/>
+          <w:numId w:val="5"/>
+        </w:numPr>
+      </w:pPr>
+      <w:r>
+        <w:t>getHead</w:t>
+      </w:r>
+      <w:r>
+        <w:tab/>
+      </w:r>
+      <w:r>
+        <w:tab/>
+        <w:t>R</w:t>
+      </w:r>
+    </w:p>
+    <w:p>
+      <w:pPr>
         <w:pStyle w:val="berschrift2"/>
       </w:pPr>
+      <w:r>
+        <w:t>Name Convention</w:t>
+      </w:r>
+    </w:p>
+    <w:p>
+      <w:pPr>
+        <w:pStyle w:val="berschrift3"/>
+      </w:pPr>
+      <w:r>
+        <w:t>Klassen</w:t>
+      </w:r>
+    </w:p>
+    <w:p>
+      <w:pPr>
+        <w:pStyle w:val="Listenabsatz"/>
+        <w:numPr>
+          <w:ilvl w:val="0"/>
+          <w:numId w:val="5"/>
+        </w:numPr>
+      </w:pPr>
+      <w:r>
+        <w:t>Jede Klasse ist in einer eigenen Datei definiert</w:t>
+      </w:r>
+    </w:p>
+    <w:p>
+      <w:pPr>
+        <w:pStyle w:val="Listenabsatz"/>
+        <w:numPr>
+          <w:ilvl w:val="0"/>
+          <w:numId w:val="5"/>
+        </w:numPr>
+      </w:pPr>
+      <w:r>
+        <w:t>Datei und Klasse haben den gleichen Namen</w:t>
+      </w:r>
+    </w:p>
+    <w:p>
+      <w:pPr>
+        <w:pStyle w:val="Listenabsatz"/>
+        <w:numPr>
+          <w:ilvl w:val="0"/>
+          <w:numId w:val="5"/>
+        </w:numPr>
+      </w:pPr>
+      <w:r>
+        <w:t>Methoden-Bezeichnungen</w:t>
+      </w:r>
+    </w:p>
+    <w:p>
+      <w:pPr>
+        <w:pStyle w:val="Listenabsatz"/>
+        <w:numPr>
+          <w:ilvl w:val="1"/>
+          <w:numId w:val="5"/>
+        </w:numPr>
+      </w:pPr>
+      <w:r>
+        <w:t xml:space="preserve">camelCase, wenn die Methode vom Qt-Backend erkennt werden muss, z.B. Events wie </w:t>
+      </w:r>
+      <w:r>
+        <w:t>dragEnterEvent</w:t>
+      </w:r>
+    </w:p>
+    <w:p>
+      <w:pPr>
+        <w:pStyle w:val="Listenabsatz"/>
+        <w:numPr>
+          <w:ilvl w:val="1"/>
+          <w:numId w:val="5"/>
+        </w:numPr>
+      </w:pPr>
+      <w:r>
+        <w:t xml:space="preserve">snakeCase, wenn die Methode unabhängig com Qt-Backend ist, z.B. </w:t>
+      </w:r>
+      <w:r>
+        <w:t>file_open</w:t>
+      </w:r>
+    </w:p>
+    <w:p>
+      <w:pPr>
+        <w:pStyle w:val="berschrift2"/>
+      </w:pPr>
+      <w:r>
+        <w:t>Testen der Anwendung</w:t>
+      </w:r>
+    </w:p>
+    <w:p>
+      <w:r>
+        <w:t xml:space="preserve">Schwierigkeiten: </w:t>
+      </w:r>
+    </w:p>
+    <w:p>
+      <w:pPr>
+        <w:pStyle w:val="Listenabsatz"/>
+        <w:numPr>
+          <w:ilvl w:val="0"/>
+          <w:numId w:val="5"/>
+        </w:numPr>
+      </w:pPr>
+      <w:r>
+        <w:t>Testen von Events?!</w:t>
+      </w:r>
+    </w:p>
+    <w:p>
+      <w:pPr>
+        <w:pStyle w:val="berschrift3"/>
+      </w:pPr>
+      <w:r>
+        <w:t>PICT</w:t>
+      </w:r>
+    </w:p>
+    <w:p>
+      <w:r>
+        <w:rPr>
+          <w:rStyle w:val="text-gray-dark"/>
+        </w:rPr>
+        <w:t xml:space="preserve">Pairwise Independent Combinatorial Tool </w:t>
+      </w:r>
+      <w:r>
+        <w:rPr>
+          <w:rStyle w:val="text-gray-dark"/>
+        </w:rPr>
+        <w:sym w:font="Wingdings" w:char="F0E0"/>
+      </w:r>
+      <w:r>
+        <w:rPr>
+          <w:rStyle w:val="text-gray-dark"/>
+        </w:rPr>
+        <w:t xml:space="preserve"> Reduziert die ausgeführten Tests und behält trotzdem eine gute Testabdeckung bei.</w:t>
+      </w:r>
+    </w:p>
+    <w:p>
+      <w:pPr>
+        <w:pStyle w:val="berschrift3"/>
+      </w:pPr>
+      <w:r>
+        <w:t>Test der GUI mit QtTest</w:t>
+      </w:r>
+    </w:p>
+    <w:p>
+      <w:r>
+        <w:t>Bessere Testbarkeit von GUI-Elementen anstatt mit python.unittest</w:t>
+      </w:r>
+    </w:p>
+    <w:p>
+      <w:pPr>
+        <w:pStyle w:val="berschrift3"/>
+      </w:pPr>
+      <w:r>
+        <w:t>Test mit python.unittest</w:t>
+      </w:r>
+    </w:p>
+    <w:p>
+      <w:pPr>
+        <w:pStyle w:val="Listenabsatz"/>
+        <w:numPr>
+          <w:ilvl w:val="0"/>
+          <w:numId w:val="5"/>
+        </w:numPr>
+      </w:pPr>
+      <w:r>
+        <w:t>Verwendung der Bibliothek unittest.</w:t>
+      </w:r>
+    </w:p>
+    <w:p>
+      <w:pPr>
+        <w:pStyle w:val="Listenabsatz"/>
+        <w:numPr>
+          <w:ilvl w:val="0"/>
+          <w:numId w:val="5"/>
+        </w:numPr>
+        <w:rPr>
+          <w:lang w:val="en-GB"/>
+        </w:rPr>
+      </w:pPr>
+      <w:r>
+        <w:rPr>
+          <w:lang w:val="en-GB"/>
+        </w:rPr>
+        <w:t xml:space="preserve">How to: </w:t>
+      </w:r>
+      <w:hyperlink r:id="rId5" w:history="1">
+        <w:r>
+          <w:rPr>
+            <w:rStyle w:val="Hyperlink"/>
+            <w:lang w:val="en-GB"/>
+          </w:rPr>
+          <w:t>https://www.youtube.com/watch?v=1Lfv5tUGsn8</w:t>
+        </w:r>
+      </w:hyperlink>
+    </w:p>
+    <w:p>
+      <w:pPr>
+        <w:pStyle w:val="Listenabsatz"/>
+        <w:numPr>
+          <w:ilvl w:val="0"/>
+          <w:numId w:val="5"/>
+        </w:numPr>
+        <w:rPr>
+          <w:lang w:val="en-GB"/>
+        </w:rPr>
+      </w:pPr>
+    </w:p>
+    <w:p>
+      <w:r>
+        <w:t>Ausführen von Tests:</w:t>
+      </w:r>
+    </w:p>
+    <w:p>
+      <w:pPr>
+        <w:pStyle w:val="Listenabsatz"/>
+        <w:numPr>
+          <w:ilvl w:val="0"/>
+          <w:numId w:val="5"/>
+        </w:numPr>
+      </w:pPr>
+      <w:r>
+        <w:lastRenderedPageBreak/>
+        <w:t>Öffnen der Anaconda Promt</w:t>
+      </w:r>
+    </w:p>
+    <w:p>
+      <w:pPr>
+        <w:pStyle w:val="Listenabsatz"/>
+        <w:numPr>
+          <w:ilvl w:val="0"/>
+          <w:numId w:val="5"/>
+        </w:numPr>
+      </w:pPr>
+      <w:r>
+        <w:t>Navigation zu dem Ordner mit Modulen und Tests</w:t>
+      </w:r>
+    </w:p>
+    <w:p>
+      <w:pPr>
+        <w:pStyle w:val="Listenabsatz"/>
+        <w:numPr>
+          <w:ilvl w:val="0"/>
+          <w:numId w:val="5"/>
+        </w:numPr>
+      </w:pPr>
+      <w:r>
+        <w:t>Eingabe: python -m unittest [name]</w:t>
+      </w:r>
+    </w:p>
+    <w:p>
+      <w:pPr>
+        <w:pStyle w:val="Listenabsatz"/>
+        <w:numPr>
+          <w:ilvl w:val="1"/>
+          <w:numId w:val="5"/>
+        </w:numPr>
+        <w:rPr>
+          <w:lang w:val="en-GB"/>
+        </w:rPr>
+      </w:pPr>
+      <w:r>
+        <w:rPr>
+          <w:lang w:val="en-GB"/>
+        </w:rPr>
+        <w:t xml:space="preserve">-m </w:t>
+      </w:r>
+      <w:r>
+        <w:sym w:font="Wingdings" w:char="F0E0"/>
+      </w:r>
+      <w:r>
+        <w:rPr>
+          <w:lang w:val="en-GB"/>
+        </w:rPr>
+        <w:t xml:space="preserve"> instruct the python module to run as a script</w:t>
+      </w:r>
+    </w:p>
+    <w:p>
+      <w:pPr>
+        <w:pStyle w:val="Listenabsatz"/>
+        <w:numPr>
+          <w:ilvl w:val="1"/>
+          <w:numId w:val="5"/>
+        </w:numPr>
+        <w:rPr>
+          <w:lang w:val="en-GB"/>
+        </w:rPr>
+      </w:pPr>
+      <w:r>
+        <w:rPr>
+          <w:lang w:val="en-GB"/>
+        </w:rPr>
+        <w:t xml:space="preserve">[name] (optional) </w:t>
+      </w:r>
+      <w:r>
+        <w:rPr>
+          <w:lang w:val="en-GB"/>
+        </w:rPr>
+        <w:sym w:font="Wingdings" w:char="F0E0"/>
+      </w:r>
+      <w:r>
+        <w:rPr>
+          <w:lang w:val="en-GB"/>
+        </w:rPr>
+        <w:t xml:space="preserve"> run a specific test, if left blank it will run all tests in that directory</w:t>
+      </w:r>
+    </w:p>
+    <w:p>
+      <w:pPr>
+        <w:pStyle w:val="berschrift1"/>
+      </w:pPr>
+      <w:r>
+        <w:t>Weitere Beschreibungen und Abhängigkeiten</w:t>
+      </w:r>
+    </w:p>
+    <w:p>
+      <w:pPr>
+        <w:pStyle w:val="berschrift2"/>
+      </w:pPr>
+      <w:r>
+        <w:t>Central Wavelength</w:t>
+      </w:r>
+    </w:p>
+    <w:p>
+      <w:pPr>
+        <w:pStyle w:val="Listenabsatz"/>
+        <w:numPr>
+          <w:ilvl w:val="0"/>
+          <w:numId w:val="5"/>
+        </w:numPr>
+      </w:pPr>
+      <w:r>
+        <w:t>Parametereinstellung in der Andor SW bei der Aufnahme eines Spektrums</w:t>
+      </w:r>
+    </w:p>
+    <w:p>
+      <w:pPr>
+        <w:pStyle w:val="Listenabsatz"/>
+        <w:numPr>
+          <w:ilvl w:val="0"/>
+          <w:numId w:val="5"/>
+        </w:numPr>
+      </w:pPr>
+      <w:r>
+        <w:t>Unabhängig vom Fitting/Grating</w:t>
+      </w:r>
+    </w:p>
+    <w:p>
+      <w:pPr>
+        <w:pStyle w:val="Listenabsatz"/>
+        <w:numPr>
+          <w:ilvl w:val="0"/>
+          <w:numId w:val="5"/>
+        </w:numPr>
+      </w:pPr>
+      <w:r>
+        <w:t>Soll als Parameter mit in die Spk Dateien aufgenommen werden</w:t>
+      </w:r>
+    </w:p>
+    <w:p>
+      <w:pPr>
+        <w:pStyle w:val="Listenabsatz"/>
+        <w:numPr>
+          <w:ilvl w:val="0"/>
+          <w:numId w:val="5"/>
+        </w:numPr>
+      </w:pPr>
+      <w:r>
+        <w:t>Derzeit: Triggered ein Redraw bei Änderung+Enter</w:t>
+      </w:r>
+      <w:bookmarkStart w:id="0" w:name="_GoBack"/>
+      <w:bookmarkEnd w:id="0"/>
+    </w:p>
+    <w:p>
+      <w:pPr>
+        <w:pStyle w:val="Listenabsatz"/>
+        <w:numPr>
+          <w:ilvl w:val="0"/>
+          <w:numId w:val="5"/>
+        </w:numPr>
+      </w:pPr>
+      <w:r>
+        <w:t>Weitere Verwendung:</w:t>
+      </w:r>
+    </w:p>
+    <w:p>
+      <w:pPr>
+        <w:pStyle w:val="Listenabsatz"/>
+        <w:numPr>
+          <w:ilvl w:val="1"/>
+          <w:numId w:val="5"/>
+        </w:numPr>
+      </w:pPr>
+      <w:r>
+        <w:t>Auslesen der central Wavelength</w:t>
+      </w:r>
+    </w:p>
+    <w:p>
+      <w:pPr>
+        <w:pStyle w:val="Listenabsatz"/>
+        <w:numPr>
+          <w:ilvl w:val="2"/>
+          <w:numId w:val="5"/>
+        </w:numPr>
+      </w:pPr>
+      <w:r>
+        <w:t>Berechnen der minimalen und maximalen Wellenlänge in Abhängigkeit des Gratings</w:t>
+      </w:r>
+    </w:p>
+    <w:p>
+      <w:pPr>
+        <w:pStyle w:val="Listenabsatz"/>
+        <w:numPr>
+          <w:ilvl w:val="3"/>
+          <w:numId w:val="5"/>
+        </w:numPr>
+      </w:pPr>
+      <w:r>
+        <w:t xml:space="preserve">Mögliche Fittings auswählen, wenn die gesuchten und die zu referenzierenden Peaks innerhalb der berechneten Wellenlängen vorhanden sind </w:t>
+      </w:r>
     </w:p>
     <w:sectPr>
       <w:pgSz w:w="11906" w:h="16838"/>
@@ -2957,7 +3448,7 @@
         <w:ind w:left="2160" w:hanging="180"/>
       </w:pPr>
     </w:lvl>
-    <w:lvl w:ilvl="3" w:tplc="0407000F" w:tentative="1">
+    <w:lvl w:ilvl="3" w:tplc="0407000F">
       <w:start w:val="1"/>
       <w:numFmt w:val="decimal"/>
       <w:lvlText w:val="%4."/>
@@ -3353,7 +3844,7 @@
         <w:rFonts w:ascii="Courier New" w:hAnsi="Courier New" w:cs="Courier New" w:hint="default"/>
       </w:rPr>
     </w:lvl>
-    <w:lvl w:ilvl="2" w:tplc="04070005" w:tentative="1">
+    <w:lvl w:ilvl="2" w:tplc="04070005">
       <w:start w:val="1"/>
       <w:numFmt w:val="bullet"/>
       <w:lvlText w:val=""/>
@@ -3365,7 +3856,7 @@
         <w:rFonts w:ascii="Wingdings" w:hAnsi="Wingdings" w:hint="default"/>
       </w:rPr>
     </w:lvl>
-    <w:lvl w:ilvl="3" w:tplc="04070001" w:tentative="1">
+    <w:lvl w:ilvl="3" w:tplc="04070001">
       <w:start w:val="1"/>
       <w:numFmt w:val="bullet"/>
       <w:lvlText w:val=""/>
@@ -4041,6 +4532,22 @@
       <w:szCs w:val="24"/>
     </w:rPr>
   </w:style>
+  <w:style w:type="character" w:styleId="Hyperlink">
+    <w:name w:val="Hyperlink"/>
+    <w:basedOn w:val="Absatz-Standardschriftart"/>
+    <w:uiPriority w:val="99"/>
+    <w:unhideWhenUsed/>
+    <w:rsid w:val="00321850"/>
+    <w:rPr>
+      <w:color w:val="0563C1" w:themeColor="hyperlink"/>
+      <w:u w:val="single"/>
+    </w:rPr>
+  </w:style>
+  <w:style w:type="character" w:customStyle="1" w:styleId="text-gray-dark">
+    <w:name w:val="text-gray-dark"/>
+    <w:basedOn w:val="Absatz-Standardschriftart"/>
+    <w:rsid w:val="00DE23FC"/>
+  </w:style>
 </w:styles>
 </file>
 

</xml_diff>

<commit_message>
Anpassen der GUI Redefine the gui minor changes and bug fixes in all documents and the gui
</commit_message>
<xml_diff>
--- a/oes_requirements.docx
+++ b/oes_requirements.docx
@@ -2159,8 +2159,6 @@
       <w:r>
         <w:t>Speicherung der Peak/Referenzpeaks und deren Grenzen (in Abhängigkeit eines SNR?)</w:t>
       </w:r>
-      <w:bookmarkStart w:id="0" w:name="_GoBack"/>
-      <w:bookmarkEnd w:id="0"/>
     </w:p>
     <w:p>
       <w:pPr>
@@ -3444,10 +3442,7 @@
       </w:r>
       <w:proofErr w:type="spellStart"/>
       <w:r>
-        <w:t>BatchAnal</w:t>
-      </w:r>
-      <w:r>
-        <w:t>ysis</w:t>
+        <w:t>BatchAnalysis</w:t>
       </w:r>
       <w:proofErr w:type="spellEnd"/>
     </w:p>
@@ -3478,10 +3473,7 @@
         <w:sym w:font="Wingdings" w:char="F0E0"/>
       </w:r>
       <w:r>
-        <w:t xml:space="preserve"> Anzeige der Daten</w:t>
-      </w:r>
-      <w:r>
-        <w:t xml:space="preserve"> </w:t>
+        <w:t xml:space="preserve"> Anzeige der Daten </w:t>
       </w:r>
     </w:p>
     <w:p>
@@ -3539,10 +3531,7 @@
         </w:numPr>
       </w:pPr>
       <w:r>
-        <w:t xml:space="preserve">eine oder </w:t>
-      </w:r>
-      <w:r>
-        <w:t xml:space="preserve">mehrere Dateien ausgewählt </w:t>
+        <w:t xml:space="preserve">eine oder mehrere Dateien ausgewählt </w:t>
       </w:r>
       <w:r>
         <w:sym w:font="Wingdings" w:char="F0E0"/>
@@ -3867,6 +3856,288 @@
       </w:pPr>
       <w:r>
         <w:t>Weitere Beschreibungen und Abhängigkeiten</w:t>
+      </w:r>
+    </w:p>
+    <w:p>
+      <w:pPr>
+        <w:pStyle w:val="berschrift2"/>
+      </w:pPr>
+      <w:r>
+        <w:t>Hilfreiche Befehle</w:t>
+      </w:r>
+    </w:p>
+    <w:p>
+      <w:pPr>
+        <w:pStyle w:val="Listenabsatz"/>
+        <w:numPr>
+          <w:ilvl w:val="0"/>
+          <w:numId w:val="5"/>
+        </w:numPr>
+      </w:pPr>
+      <w:r>
+        <w:t>Herausfinden der aktuell verwendeten Python Version</w:t>
+      </w:r>
+    </w:p>
+    <w:p>
+      <w:pPr>
+        <w:pStyle w:val="Listenabsatz"/>
+        <w:numPr>
+          <w:ilvl w:val="1"/>
+          <w:numId w:val="5"/>
+        </w:numPr>
+      </w:pPr>
+      <w:r>
+        <w:t xml:space="preserve">Öffnen der </w:t>
+      </w:r>
+      <w:proofErr w:type="spellStart"/>
+      <w:r>
+        <w:t>Anaconda</w:t>
+      </w:r>
+      <w:proofErr w:type="spellEnd"/>
+      <w:r>
+        <w:t xml:space="preserve"> Prompt</w:t>
+      </w:r>
+    </w:p>
+    <w:p>
+      <w:pPr>
+        <w:pStyle w:val="Listenabsatz"/>
+        <w:numPr>
+          <w:ilvl w:val="1"/>
+          <w:numId w:val="5"/>
+        </w:numPr>
+      </w:pPr>
+      <w:r>
+        <w:t xml:space="preserve">Eingeben: </w:t>
+      </w:r>
+      <w:proofErr w:type="spellStart"/>
+      <w:r>
+        <w:t>python</w:t>
+      </w:r>
+      <w:proofErr w:type="spellEnd"/>
+      <w:r>
+        <w:t xml:space="preserve"> </w:t>
+      </w:r>
+      <w:r>
+        <w:t>–</w:t>
+      </w:r>
+      <w:r>
+        <w:t>V</w:t>
+      </w:r>
+    </w:p>
+    <w:p>
+      <w:pPr>
+        <w:pStyle w:val="Listenabsatz"/>
+        <w:numPr>
+          <w:ilvl w:val="0"/>
+          <w:numId w:val="5"/>
+        </w:numPr>
+      </w:pPr>
+      <w:r>
+        <w:t>Ändern der GUI</w:t>
+      </w:r>
+    </w:p>
+    <w:p>
+      <w:pPr>
+        <w:pStyle w:val="Listenabsatz"/>
+        <w:numPr>
+          <w:ilvl w:val="1"/>
+          <w:numId w:val="5"/>
+        </w:numPr>
+      </w:pPr>
+      <w:r>
+        <w:t xml:space="preserve">Öffnen der </w:t>
+      </w:r>
+      <w:proofErr w:type="spellStart"/>
+      <w:r>
+        <w:t>Anaconda</w:t>
+      </w:r>
+      <w:proofErr w:type="spellEnd"/>
+      <w:r>
+        <w:t xml:space="preserve"> Prompt</w:t>
+      </w:r>
+    </w:p>
+    <w:p>
+      <w:pPr>
+        <w:pStyle w:val="Listenabsatz"/>
+        <w:numPr>
+          <w:ilvl w:val="1"/>
+          <w:numId w:val="5"/>
+        </w:numPr>
+      </w:pPr>
+      <w:r>
+        <w:t xml:space="preserve">Eingeben: </w:t>
+      </w:r>
+      <w:proofErr w:type="spellStart"/>
+      <w:r>
+        <w:t>designer</w:t>
+      </w:r>
+      <w:proofErr w:type="spellEnd"/>
+    </w:p>
+    <w:p>
+      <w:pPr>
+        <w:pStyle w:val="Listenabsatz"/>
+        <w:numPr>
+          <w:ilvl w:val="1"/>
+          <w:numId w:val="5"/>
+        </w:numPr>
+      </w:pPr>
+      <w:r>
+        <w:t>Öffnen einer GUI</w:t>
+      </w:r>
+    </w:p>
+    <w:p>
+      <w:pPr>
+        <w:pStyle w:val="Listenabsatz"/>
+        <w:numPr>
+          <w:ilvl w:val="1"/>
+          <w:numId w:val="5"/>
+        </w:numPr>
+      </w:pPr>
+      <w:r>
+        <w:t>Änderungen vornehmen und Speichern</w:t>
+      </w:r>
+    </w:p>
+    <w:p>
+      <w:pPr>
+        <w:pStyle w:val="Listenabsatz"/>
+        <w:numPr>
+          <w:ilvl w:val="1"/>
+          <w:numId w:val="5"/>
+        </w:numPr>
+      </w:pPr>
+      <w:r>
+        <w:t xml:space="preserve">Zurück in der </w:t>
+      </w:r>
+      <w:proofErr w:type="spellStart"/>
+      <w:r>
+        <w:t>Anaconda</w:t>
+      </w:r>
+      <w:proofErr w:type="spellEnd"/>
+      <w:r>
+        <w:t xml:space="preserve"> Prompt</w:t>
+      </w:r>
+    </w:p>
+    <w:p>
+      <w:pPr>
+        <w:pStyle w:val="Listenabsatz"/>
+        <w:numPr>
+          <w:ilvl w:val="1"/>
+          <w:numId w:val="5"/>
+        </w:numPr>
+      </w:pPr>
+      <w:r>
+        <w:t xml:space="preserve">pyuic5 </w:t>
+      </w:r>
+      <w:proofErr w:type="spellStart"/>
+      <w:r>
+        <w:t>batch_dialog.ui</w:t>
+      </w:r>
+      <w:proofErr w:type="spellEnd"/>
+      <w:r>
+        <w:t xml:space="preserve"> &gt; ui_batch_dialog.py</w:t>
+      </w:r>
+    </w:p>
+    <w:p>
+      <w:pPr>
+        <w:pStyle w:val="Listenabsatz"/>
+        <w:numPr>
+          <w:ilvl w:val="2"/>
+          <w:numId w:val="5"/>
+        </w:numPr>
+      </w:pPr>
+      <w:r>
+        <w:t>pyuic5 macht aus einem .</w:t>
+      </w:r>
+      <w:proofErr w:type="spellStart"/>
+      <w:r>
+        <w:t>ui</w:t>
+      </w:r>
+      <w:proofErr w:type="spellEnd"/>
+      <w:r>
+        <w:t>-file ein entsprechendes .</w:t>
+      </w:r>
+      <w:proofErr w:type="spellStart"/>
+      <w:r>
+        <w:t>py</w:t>
+      </w:r>
+      <w:proofErr w:type="spellEnd"/>
+      <w:r>
+        <w:t>-file</w:t>
+      </w:r>
+    </w:p>
+    <w:p>
+      <w:pPr>
+        <w:pStyle w:val="Listenabsatz"/>
+        <w:numPr>
+          <w:ilvl w:val="2"/>
+          <w:numId w:val="5"/>
+        </w:numPr>
+      </w:pPr>
+      <w:r>
+        <w:t>das .</w:t>
+      </w:r>
+      <w:proofErr w:type="spellStart"/>
+      <w:r>
+        <w:t>py</w:t>
+      </w:r>
+      <w:proofErr w:type="spellEnd"/>
+      <w:r>
+        <w:t>-file kann dann eingebunden und verwendet werden</w:t>
+      </w:r>
+    </w:p>
+    <w:p>
+      <w:pPr>
+        <w:pStyle w:val="Listenabsatz"/>
+        <w:numPr>
+          <w:ilvl w:val="2"/>
+          <w:numId w:val="5"/>
+        </w:numPr>
+      </w:pPr>
+      <w:r>
+        <w:t>Achtung: Überschreibt alle Änderungen, die in der Zwischenzeit in dem .</w:t>
+      </w:r>
+      <w:proofErr w:type="spellStart"/>
+      <w:r>
+        <w:t>py</w:t>
+      </w:r>
+      <w:proofErr w:type="spellEnd"/>
+      <w:r>
+        <w:t xml:space="preserve">-file gemacht wurden (hier: </w:t>
+      </w:r>
+      <w:r>
+        <w:t>ui_batch_dialog.py</w:t>
+      </w:r>
+      <w:r>
+        <w:t>)</w:t>
+      </w:r>
+    </w:p>
+    <w:p>
+      <w:pPr>
+        <w:pStyle w:val="Listenabsatz"/>
+        <w:numPr>
+          <w:ilvl w:val="2"/>
+          <w:numId w:val="5"/>
+        </w:numPr>
+      </w:pPr>
+      <w:r>
+        <w:t xml:space="preserve">Abhilfe: Erstellen einer Klasse in </w:t>
+      </w:r>
+      <w:r>
+        <w:t>UIBatch</w:t>
+      </w:r>
+      <w:r>
+        <w:t>.py</w:t>
+      </w:r>
+      <w:r>
+        <w:t xml:space="preserve">, um Änderungen zu akzeptieren </w:t>
+      </w:r>
+      <w:bookmarkStart w:id="0" w:name="_GoBack"/>
+      <w:r>
+        <w:t xml:space="preserve">und </w:t>
+      </w:r>
+      <w:bookmarkEnd w:id="0"/>
+      <w:r>
+        <w:t>eigene Änderungen beizubehalten.</w:t>
       </w:r>
     </w:p>
     <w:p>

</xml_diff>

<commit_message>
Adding documentation for saving the spectra
</commit_message>
<xml_diff>
--- a/oes_requirements.docx
+++ b/oes_requirements.docx
@@ -20,29 +20,8 @@
     </w:p>
     <w:p>
       <w:r>
-        <w:t xml:space="preserve">OES: </w:t>
-      </w:r>
-      <w:proofErr w:type="spellStart"/>
-      <w:r>
-        <w:t>optical</w:t>
-      </w:r>
-      <w:proofErr w:type="spellEnd"/>
-      <w:r>
-        <w:t xml:space="preserve"> </w:t>
-      </w:r>
-      <w:proofErr w:type="spellStart"/>
-      <w:r>
-        <w:t>emission</w:t>
-      </w:r>
-      <w:proofErr w:type="spellEnd"/>
-      <w:r>
-        <w:t xml:space="preserve"> </w:t>
-      </w:r>
-      <w:proofErr w:type="spellStart"/>
-      <w:r>
-        <w:t>spectroscopy</w:t>
-      </w:r>
-      <w:proofErr w:type="spellEnd"/>
+        <w:t>OES: optical emission spectroscopy</w:t>
+      </w:r>
     </w:p>
     <w:p>
       <w:r>
@@ -55,15 +34,7 @@
         <w:t>λ</w:t>
       </w:r>
       <w:r>
-        <w:t xml:space="preserve">, welche nach Anregung von Molekülen beim Fall in den stabilen Zustand emittiert wird. Also lässt die Auswertung aller Peaks eines </w:t>
-      </w:r>
-      <w:proofErr w:type="spellStart"/>
-      <w:r>
-        <w:t>Spektrogramms</w:t>
-      </w:r>
-      <w:proofErr w:type="spellEnd"/>
-      <w:r>
-        <w:t xml:space="preserve"> Rückschlüsse auf das Gasgemisch der verschiedenen Moleküle zu.</w:t>
+        <w:t>, welche nach Anregung von Molekülen beim Fall in den stabilen Zustand emittiert wird. Also lässt die Auswertung aller Peaks eines Spektrogramms Rückschlüsse auf das Gasgemisch der verschiedenen Moleküle zu.</w:t>
       </w:r>
     </w:p>
     <w:p>
@@ -199,15 +170,7 @@
                                       <w:sym w:font="Wingdings" w:char="F0E0"/>
                                     </w:r>
                                     <w:r>
-                                      <w:t xml:space="preserve"> nimmt indirekt Spektren auf (</w:t>
-                                    </w:r>
-                                    <w:proofErr w:type="spellStart"/>
-                                    <w:r>
-                                      <w:t>oes</w:t>
-                                    </w:r>
-                                    <w:proofErr w:type="spellEnd"/>
-                                    <w:r>
-                                      <w:t>)</w:t>
+                                      <w:t xml:space="preserve"> nimmt indirekt Spektren auf (oes)</w:t>
                                     </w:r>
                                   </w:p>
                                   <w:p>
@@ -262,11 +225,9 @@
                               <wps:txbx>
                                 <w:txbxContent>
                                   <w:p>
-                                    <w:proofErr w:type="spellStart"/>
                                     <w:r>
                                       <w:t>Spexhex</w:t>
                                     </w:r>
-                                    <w:proofErr w:type="spellEnd"/>
                                   </w:p>
                                   <w:p>
                                     <w:pPr>
@@ -422,21 +383,8 @@
                               <wps:txbx>
                                 <w:txbxContent>
                                   <w:p>
-                                    <w:proofErr w:type="spellStart"/>
                                     <w:r>
-                                      <w:t>Oes</w:t>
-                                    </w:r>
-                                    <w:proofErr w:type="spellEnd"/>
-                                    <w:r>
-                                      <w:t>-</w:t>
-                                    </w:r>
-                                    <w:proofErr w:type="spellStart"/>
-                                    <w:r>
-                                      <w:t>spectra</w:t>
-                                    </w:r>
-                                    <w:proofErr w:type="spellEnd"/>
-                                    <w:r>
-                                      <w:t>-analysis</w:t>
+                                      <w:t>Oes-spectra-analysis</w:t>
                                     </w:r>
                                   </w:p>
                                   <w:p>
@@ -472,15 +420,7 @@
                                       </w:numPr>
                                     </w:pPr>
                                     <w:r>
-                                      <w:t xml:space="preserve">Erweiterung der Möglichkeiten von </w:t>
-                                    </w:r>
-                                    <w:proofErr w:type="spellStart"/>
-                                    <w:r>
-                                      <w:t>Spexhex</w:t>
-                                    </w:r>
-                                    <w:proofErr w:type="spellEnd"/>
-                                    <w:r>
-                                      <w:t xml:space="preserve"> um Bor-Auswertung</w:t>
+                                      <w:t>Erweiterung der Möglichkeiten von Spexhex um Bor-Auswertung</w:t>
                                     </w:r>
                                   </w:p>
                                 </w:txbxContent>
@@ -1154,11 +1094,9 @@
           <w:numId w:val="9"/>
         </w:numPr>
       </w:pPr>
-      <w:proofErr w:type="spellStart"/>
       <w:r>
         <w:t>Spexhex</w:t>
       </w:r>
-      <w:proofErr w:type="spellEnd"/>
     </w:p>
     <w:p>
       <w:pPr>
@@ -1194,20 +1132,7 @@
       </w:pPr>
       <w:r>
         <w:lastRenderedPageBreak/>
-        <w:t xml:space="preserve">Speicherung </w:t>
-      </w:r>
-      <w:proofErr w:type="gramStart"/>
-      <w:r>
-        <w:t>in .</w:t>
-      </w:r>
-      <w:proofErr w:type="spellStart"/>
-      <w:r>
-        <w:t>spk</w:t>
-      </w:r>
-      <w:proofErr w:type="spellEnd"/>
-      <w:proofErr w:type="gramEnd"/>
-      <w:r>
-        <w:t>-Datei</w:t>
+        <w:t>Speicherung in .spk-Datei</w:t>
       </w:r>
     </w:p>
     <w:p>
@@ -1267,15 +1192,7 @@
         </w:numPr>
       </w:pPr>
       <w:r>
-        <w:t>Erstellung einer .</w:t>
-      </w:r>
-      <w:proofErr w:type="spellStart"/>
-      <w:r>
-        <w:t>dat</w:t>
-      </w:r>
-      <w:proofErr w:type="spellEnd"/>
-      <w:r>
-        <w:t>-Datei</w:t>
+        <w:t>Erstellung einer .dat-Datei</w:t>
       </w:r>
     </w:p>
     <w:p>
@@ -1287,13 +1204,8 @@
         </w:numPr>
       </w:pPr>
       <w:r>
-        <w:t xml:space="preserve">Zeitpunkt der </w:t>
-      </w:r>
-      <w:proofErr w:type="spellStart"/>
-      <w:r>
-        <w:t>Spektrumsaufnahme</w:t>
-      </w:r>
-      <w:proofErr w:type="spellEnd"/>
+        <w:t>Zeitpunkt der Spektrumsaufnahme</w:t>
+      </w:r>
     </w:p>
     <w:p>
       <w:pPr>
@@ -1316,15 +1228,7 @@
         </w:numPr>
       </w:pPr>
       <w:r>
-        <w:t>Wissenschaftliche Analyse erfolgt anhand der .</w:t>
-      </w:r>
-      <w:proofErr w:type="spellStart"/>
-      <w:r>
-        <w:t>dat</w:t>
-      </w:r>
-      <w:proofErr w:type="spellEnd"/>
-      <w:r>
-        <w:t>-Datei</w:t>
+        <w:t>Wissenschaftliche Analyse erfolgt anhand der .dat-Datei</w:t>
       </w:r>
     </w:p>
     <w:p>
@@ -1360,15 +1264,7 @@
         </w:numPr>
       </w:pPr>
       <w:r>
-        <w:t>Erstellung einer .</w:t>
-      </w:r>
-      <w:proofErr w:type="spellStart"/>
-      <w:r>
-        <w:t>dat</w:t>
-      </w:r>
-      <w:proofErr w:type="spellEnd"/>
-      <w:r>
-        <w:t>-Datei (s.o.)</w:t>
+        <w:t>Erstellung einer .dat-Datei (s.o.)</w:t>
       </w:r>
     </w:p>
     <w:p>
@@ -1412,13 +1308,8 @@
         </w:numPr>
       </w:pPr>
       <w:r>
-        <w:t xml:space="preserve">Christoph </w:t>
-      </w:r>
-      <w:proofErr w:type="spellStart"/>
-      <w:r>
-        <w:t>Schreyvogel</w:t>
-      </w:r>
-      <w:proofErr w:type="spellEnd"/>
+        <w:t>Christoph Schreyvogel</w:t>
+      </w:r>
     </w:p>
     <w:p>
       <w:pPr>
@@ -1453,13 +1344,8 @@
         </w:numPr>
       </w:pPr>
       <w:r>
-        <w:t xml:space="preserve">Volker </w:t>
-      </w:r>
-      <w:proofErr w:type="spellStart"/>
-      <w:r>
-        <w:t>Cimalla</w:t>
-      </w:r>
-      <w:proofErr w:type="spellEnd"/>
+        <w:t>Volker Cimalla</w:t>
+      </w:r>
     </w:p>
     <w:p>
       <w:pPr>
@@ -1507,11 +1393,9 @@
           <w:numId w:val="5"/>
         </w:numPr>
       </w:pPr>
-      <w:proofErr w:type="spellStart"/>
       <w:r>
         <w:t>Grating</w:t>
       </w:r>
-      <w:proofErr w:type="spellEnd"/>
     </w:p>
     <w:p>
       <w:pPr>
@@ -1521,27 +1405,9 @@
           <w:numId w:val="5"/>
         </w:numPr>
       </w:pPr>
-      <w:proofErr w:type="spellStart"/>
-      <w:r>
-        <w:t>Step</w:t>
-      </w:r>
-      <w:proofErr w:type="spellEnd"/>
-      <w:r>
-        <w:t xml:space="preserve"> </w:t>
-      </w:r>
-      <w:proofErr w:type="spellStart"/>
-      <w:r>
-        <w:t>and</w:t>
-      </w:r>
-      <w:proofErr w:type="spellEnd"/>
-      <w:r>
-        <w:t xml:space="preserve"> </w:t>
-      </w:r>
-      <w:proofErr w:type="spellStart"/>
-      <w:r>
-        <w:t>Glue</w:t>
-      </w:r>
-      <w:proofErr w:type="spellEnd"/>
+      <w:r>
+        <w:t>Step and Glue</w:t>
+      </w:r>
     </w:p>
     <w:p>
       <w:pPr>
@@ -1563,13 +1429,8 @@
           <w:numId w:val="5"/>
         </w:numPr>
       </w:pPr>
-      <w:proofErr w:type="spellStart"/>
-      <w:r>
-        <w:t>Shutter</w:t>
-      </w:r>
-      <w:proofErr w:type="spellEnd"/>
-      <w:r>
-        <w:t xml:space="preserve"> (zukünftig)</w:t>
+      <w:r>
+        <w:t>Shutter (zukünftig)</w:t>
       </w:r>
     </w:p>
     <w:p>
@@ -1593,15 +1454,7 @@
         </w:numPr>
       </w:pPr>
       <w:r>
-        <w:t>Belichtungszeit (</w:t>
-      </w:r>
-      <w:proofErr w:type="spellStart"/>
-      <w:r>
-        <w:t>Exposure</w:t>
-      </w:r>
-      <w:proofErr w:type="spellEnd"/>
-      <w:r>
-        <w:t xml:space="preserve"> time)</w:t>
+        <w:t>Belichtungszeit (Exposure time)</w:t>
       </w:r>
     </w:p>
     <w:p>
@@ -1624,21 +1477,8 @@
           <w:numId w:val="5"/>
         </w:numPr>
       </w:pPr>
-      <w:proofErr w:type="spellStart"/>
-      <w:r>
-        <w:t>Readout</w:t>
-      </w:r>
-      <w:proofErr w:type="spellEnd"/>
-      <w:r>
-        <w:t xml:space="preserve"> Mode (</w:t>
-      </w:r>
-      <w:proofErr w:type="spellStart"/>
-      <w:r>
-        <w:t>default</w:t>
-      </w:r>
-      <w:proofErr w:type="spellEnd"/>
-      <w:r>
-        <w:t>: FVB)</w:t>
+      <w:r>
+        <w:t>Readout Mode (default: FVB)</w:t>
       </w:r>
     </w:p>
     <w:p>
@@ -1670,24 +1510,17 @@
       <w:pPr>
         <w:pStyle w:val="berschrift2"/>
       </w:pPr>
-      <w:proofErr w:type="spellStart"/>
-      <w:r>
-        <w:t>Use</w:t>
-      </w:r>
-      <w:proofErr w:type="spellEnd"/>
-      <w:r>
-        <w:t>-Cases</w:t>
+      <w:r>
+        <w:t>Use-Cases</w:t>
       </w:r>
     </w:p>
     <w:p>
       <w:pPr>
         <w:pStyle w:val="berschrift3"/>
       </w:pPr>
-      <w:proofErr w:type="spellStart"/>
       <w:r>
         <w:t>Paramterierung</w:t>
       </w:r>
-      <w:proofErr w:type="spellEnd"/>
     </w:p>
     <w:p>
       <w:pPr>
@@ -1722,13 +1555,8 @@
         </w:numPr>
       </w:pPr>
       <w:r>
-        <w:t>.</w:t>
-      </w:r>
-      <w:proofErr w:type="spellStart"/>
-      <w:r>
-        <w:t>ini</w:t>
-      </w:r>
-      <w:proofErr w:type="spellEnd"/>
+        <w:t>.ini</w:t>
+      </w:r>
     </w:p>
     <w:p>
       <w:pPr>
@@ -1739,13 +1567,8 @@
         </w:numPr>
       </w:pPr>
       <w:r>
-        <w:t>.</w:t>
-      </w:r>
-      <w:proofErr w:type="spellStart"/>
-      <w:r>
-        <w:t>json</w:t>
-      </w:r>
-      <w:proofErr w:type="spellEnd"/>
+        <w:t>.json</w:t>
+      </w:r>
     </w:p>
     <w:p>
       <w:pPr>
@@ -1856,20 +1679,7 @@
         </w:numPr>
       </w:pPr>
       <w:r>
-        <w:t>Standard-Konfiguration</w:t>
-      </w:r>
-      <w:proofErr w:type="gramStart"/>
-      <w:r>
-        <w:t>(.</w:t>
-      </w:r>
-      <w:proofErr w:type="spellStart"/>
-      <w:r>
-        <w:t>conf</w:t>
-      </w:r>
-      <w:proofErr w:type="spellEnd"/>
-      <w:proofErr w:type="gramEnd"/>
-      <w:r>
-        <w:t>-Datei?)</w:t>
+        <w:t>Standard-Konfiguration(.conf-Datei?)</w:t>
       </w:r>
     </w:p>
     <w:p>
@@ -1920,23 +1730,7 @@
         </w:numPr>
       </w:pPr>
       <w:r>
-        <w:t xml:space="preserve">Anzahl/Wiederholrate/Modus (Stick </w:t>
-      </w:r>
-      <w:proofErr w:type="spellStart"/>
-      <w:r>
-        <w:t>and</w:t>
-      </w:r>
-      <w:proofErr w:type="spellEnd"/>
-      <w:r>
-        <w:t xml:space="preserve"> </w:t>
-      </w:r>
-      <w:proofErr w:type="spellStart"/>
-      <w:r>
-        <w:t>Glue</w:t>
-      </w:r>
-      <w:proofErr w:type="spellEnd"/>
-      <w:r>
-        <w:t>) /Dauer einstellen</w:t>
+        <w:t>Anzahl/Wiederholrate/Modus (Stick and Glue) /Dauer einstellen</w:t>
       </w:r>
     </w:p>
     <w:p>
@@ -2180,13 +1974,8 @@
           <w:numId w:val="10"/>
         </w:numPr>
       </w:pPr>
-      <w:proofErr w:type="spellStart"/>
-      <w:r>
-        <w:t>Boron</w:t>
-      </w:r>
-      <w:proofErr w:type="spellEnd"/>
-      <w:r>
-        <w:t xml:space="preserve"> Fitting hat andere Kennwerte als normales Spektrum, da auch in anderem Wellenlängenbereich analysiert wird</w:t>
+      <w:r>
+        <w:t>Boron Fitting hat andere Kennwerte als normales Spektrum, da auch in anderem Wellenlängenbereich analysiert wird</w:t>
       </w:r>
     </w:p>
     <w:p>
@@ -2258,24 +2047,59 @@
         </w:numPr>
       </w:pPr>
       <w:r>
-        <w:t>Rohes Spektrum (</w:t>
-      </w:r>
-      <w:proofErr w:type="spellStart"/>
-      <w:r>
-        <w:t>Raw</w:t>
-      </w:r>
-      <w:proofErr w:type="spellEnd"/>
+        <w:t>Rohes Spektrum (Raw Spectrum)</w:t>
+      </w:r>
+    </w:p>
+    <w:p>
+      <w:pPr>
+        <w:pStyle w:val="Listenabsatz"/>
+        <w:numPr>
+          <w:ilvl w:val="2"/>
+          <w:numId w:val="10"/>
+        </w:numPr>
+      </w:pPr>
+      <w:r>
+        <w:t>X-Achse: Pixel (in Abhängigkeit des Gratings)</w:t>
+      </w:r>
+    </w:p>
+    <w:p>
+      <w:pPr>
+        <w:pStyle w:val="Listenabsatz"/>
+        <w:numPr>
+          <w:ilvl w:val="2"/>
+          <w:numId w:val="10"/>
+        </w:numPr>
+      </w:pPr>
+      <w:r>
+        <w:t>Y-Achse: Intensität</w:t>
+      </w:r>
+    </w:p>
+    <w:p>
+      <w:pPr>
+        <w:pStyle w:val="Listenabsatz"/>
+        <w:numPr>
+          <w:ilvl w:val="2"/>
+          <w:numId w:val="10"/>
+        </w:numPr>
+      </w:pPr>
+      <w:r>
+        <w:t>Berechnen und Einfügen einer Basislinie (Baseline)</w:t>
+      </w:r>
+    </w:p>
+    <w:p>
+      <w:pPr>
+        <w:pStyle w:val="Listenabsatz"/>
+        <w:numPr>
+          <w:ilvl w:val="1"/>
+          <w:numId w:val="10"/>
+        </w:numPr>
+      </w:pPr>
+      <w:r>
+        <w:t>Bearbeitetes Spektrum (Processed Spectrum)</w:t>
+      </w:r>
       <w:r>
         <w:t xml:space="preserve"> </w:t>
       </w:r>
-      <w:proofErr w:type="spellStart"/>
-      <w:r>
-        <w:t>Spectrum</w:t>
-      </w:r>
-      <w:proofErr w:type="spellEnd"/>
-      <w:r>
-        <w:t>)</w:t>
-      </w:r>
     </w:p>
     <w:p>
       <w:pPr>
@@ -2286,90 +2110,7 @@
         </w:numPr>
       </w:pPr>
       <w:r>
-        <w:t xml:space="preserve">X-Achse: Pixel (in Abhängigkeit des </w:t>
-      </w:r>
-      <w:proofErr w:type="spellStart"/>
-      <w:r>
-        <w:t>Gratings</w:t>
-      </w:r>
-      <w:proofErr w:type="spellEnd"/>
-      <w:r>
-        <w:t>)</w:t>
-      </w:r>
-    </w:p>
-    <w:p>
-      <w:pPr>
-        <w:pStyle w:val="Listenabsatz"/>
-        <w:numPr>
-          <w:ilvl w:val="2"/>
-          <w:numId w:val="10"/>
-        </w:numPr>
-      </w:pPr>
-      <w:r>
-        <w:t>Y-Achse: Intensität</w:t>
-      </w:r>
-    </w:p>
-    <w:p>
-      <w:pPr>
-        <w:pStyle w:val="Listenabsatz"/>
-        <w:numPr>
-          <w:ilvl w:val="2"/>
-          <w:numId w:val="10"/>
-        </w:numPr>
-      </w:pPr>
-      <w:r>
-        <w:t>Berechnen und Einfügen einer Basislinie (Baseline)</w:t>
-      </w:r>
-    </w:p>
-    <w:p>
-      <w:pPr>
-        <w:pStyle w:val="Listenabsatz"/>
-        <w:numPr>
-          <w:ilvl w:val="1"/>
-          <w:numId w:val="10"/>
-        </w:numPr>
-      </w:pPr>
-      <w:r>
-        <w:t>Bearbeitetes Spektrum (</w:t>
-      </w:r>
-      <w:proofErr w:type="spellStart"/>
-      <w:r>
-        <w:t>Processed</w:t>
-      </w:r>
-      <w:proofErr w:type="spellEnd"/>
-      <w:r>
-        <w:t xml:space="preserve"> </w:t>
-      </w:r>
-      <w:proofErr w:type="spellStart"/>
-      <w:r>
-        <w:t>Spectrum</w:t>
-      </w:r>
-      <w:proofErr w:type="spellEnd"/>
-      <w:r>
-        <w:t>)</w:t>
-      </w:r>
-      <w:r>
-        <w:t xml:space="preserve"> </w:t>
-      </w:r>
-    </w:p>
-    <w:p>
-      <w:pPr>
-        <w:pStyle w:val="Listenabsatz"/>
-        <w:numPr>
-          <w:ilvl w:val="2"/>
-          <w:numId w:val="10"/>
-        </w:numPr>
-      </w:pPr>
-      <w:r>
-        <w:t xml:space="preserve">X-Achse: Wellenlänge (in Abhängigkeit der zentralen Wellenlänge (Central </w:t>
-      </w:r>
-      <w:proofErr w:type="spellStart"/>
-      <w:r>
-        <w:t>Wavelength</w:t>
-      </w:r>
-      <w:proofErr w:type="spellEnd"/>
-      <w:r>
-        <w:t>))</w:t>
+        <w:t>X-Achse: Wellenlänge (in Abhängigkeit der zentralen Wellenlänge (Central Wavelength))</w:t>
       </w:r>
     </w:p>
     <w:p>
@@ -2421,13 +2162,8 @@
         </w:numPr>
       </w:pPr>
       <w:r>
-        <w:t xml:space="preserve">Per </w:t>
-      </w:r>
-      <w:proofErr w:type="spellStart"/>
-      <w:r>
-        <w:t>Drag&amp;Drop</w:t>
-      </w:r>
-      <w:proofErr w:type="spellEnd"/>
+        <w:t>Per Drag&amp;Drop</w:t>
+      </w:r>
     </w:p>
     <w:p>
       <w:pPr>
@@ -2461,11 +2197,9 @@
           <w:numId w:val="10"/>
         </w:numPr>
       </w:pPr>
-      <w:proofErr w:type="spellStart"/>
       <w:r>
         <w:t>Spk</w:t>
       </w:r>
-      <w:proofErr w:type="spellEnd"/>
     </w:p>
     <w:p>
       <w:pPr>
@@ -2475,29 +2209,8 @@
           <w:numId w:val="10"/>
         </w:numPr>
       </w:pPr>
-      <w:proofErr w:type="spellStart"/>
-      <w:r>
-        <w:t>Csv</w:t>
-      </w:r>
-      <w:proofErr w:type="spellEnd"/>
-      <w:r>
-        <w:t xml:space="preserve"> (gespeichertes Spektrum; </w:t>
-      </w:r>
-      <w:proofErr w:type="spellStart"/>
-      <w:r>
-        <w:t>csv</w:t>
-      </w:r>
-      <w:proofErr w:type="spellEnd"/>
-      <w:r>
-        <w:t xml:space="preserve"> zu Unterschied zu </w:t>
-      </w:r>
-      <w:proofErr w:type="spellStart"/>
-      <w:r>
-        <w:t>Raw</w:t>
-      </w:r>
-      <w:proofErr w:type="spellEnd"/>
-      <w:r>
-        <w:t xml:space="preserve"> Spektrum) </w:t>
+      <w:r>
+        <w:t xml:space="preserve">Csv (gespeichertes Spektrum; csv zu Unterschied zu Raw Spektrum) </w:t>
       </w:r>
     </w:p>
     <w:p>
@@ -2509,15 +2222,7 @@
         </w:numPr>
       </w:pPr>
       <w:r>
-        <w:t xml:space="preserve">Binary </w:t>
-      </w:r>
-      <w:proofErr w:type="spellStart"/>
-      <w:r>
-        <w:t>file</w:t>
-      </w:r>
-      <w:proofErr w:type="spellEnd"/>
-      <w:r>
-        <w:t xml:space="preserve"> von der Andor SW</w:t>
+        <w:t>Binary file von der Andor SW</w:t>
       </w:r>
       <w:r>
         <w:t xml:space="preserve"> (sekundär)</w:t>
@@ -2580,29 +2285,190 @@
         </w:numPr>
       </w:pPr>
       <w:r>
-        <w:t>Als .</w:t>
-      </w:r>
-      <w:proofErr w:type="spellStart"/>
-      <w:r>
-        <w:t>csv</w:t>
-      </w:r>
-      <w:proofErr w:type="spellEnd"/>
-      <w:r>
-        <w:t xml:space="preserve">-Datei, damit der Unterschied zu aufgenommenem Spektrum </w:t>
-      </w:r>
-      <w:proofErr w:type="gramStart"/>
-      <w:r>
-        <w:t>(.</w:t>
-      </w:r>
-      <w:proofErr w:type="spellStart"/>
-      <w:r>
-        <w:t>spk</w:t>
-      </w:r>
-      <w:proofErr w:type="spellEnd"/>
-      <w:proofErr w:type="gramEnd"/>
-      <w:r>
-        <w:t>) ersichtlich ist</w:t>
-      </w:r>
+        <w:t>Raw_/processed_spektrum</w:t>
+      </w:r>
+    </w:p>
+    <w:p>
+      <w:pPr>
+        <w:pStyle w:val="Listenabsatz"/>
+        <w:numPr>
+          <w:ilvl w:val="4"/>
+          <w:numId w:val="10"/>
+        </w:numPr>
+      </w:pPr>
+      <w:r>
+        <w:t>Als .csv-Datei, damit der Unterschied zu aufgenommenem Spektrum (.spk) ersichtlich ist</w:t>
+      </w:r>
+    </w:p>
+    <w:p>
+      <w:pPr>
+        <w:pStyle w:val="Listenabsatz"/>
+        <w:numPr>
+          <w:ilvl w:val="4"/>
+          <w:numId w:val="10"/>
+        </w:numPr>
+      </w:pPr>
+      <w:r>
+        <w:t>Raw_spectrum ggf. ein _raw dem Dateinamen anhängen</w:t>
+      </w:r>
+    </w:p>
+    <w:p>
+      <w:pPr>
+        <w:pStyle w:val="Listenabsatz"/>
+        <w:numPr>
+          <w:ilvl w:val="4"/>
+          <w:numId w:val="10"/>
+        </w:numPr>
+      </w:pPr>
+      <w:r>
+        <w:t>Speicherung über das Menü</w:t>
+      </w:r>
+    </w:p>
+    <w:p>
+      <w:pPr>
+        <w:pStyle w:val="Listenabsatz"/>
+        <w:numPr>
+          <w:ilvl w:val="4"/>
+          <w:numId w:val="10"/>
+        </w:numPr>
+      </w:pPr>
+      <w:r>
+        <w:t>Ggf. auch im Menü der Batch-Analysis</w:t>
+      </w:r>
+    </w:p>
+    <w:p>
+      <w:pPr>
+        <w:pStyle w:val="Listenabsatz"/>
+        <w:numPr>
+          <w:ilvl w:val="4"/>
+          <w:numId w:val="10"/>
+        </w:numPr>
+      </w:pPr>
+      <w:r>
+        <w:t>Gespeichert wird:</w:t>
+      </w:r>
+    </w:p>
+    <w:p>
+      <w:pPr>
+        <w:pStyle w:val="Listenabsatz"/>
+        <w:numPr>
+          <w:ilvl w:val="5"/>
+          <w:numId w:val="10"/>
+        </w:numPr>
+      </w:pPr>
+      <w:r>
+        <w:t>X-Daten</w:t>
+      </w:r>
+    </w:p>
+    <w:p>
+      <w:pPr>
+        <w:pStyle w:val="Listenabsatz"/>
+        <w:numPr>
+          <w:ilvl w:val="5"/>
+          <w:numId w:val="10"/>
+        </w:numPr>
+      </w:pPr>
+      <w:r>
+        <w:t>Y-Daten</w:t>
+      </w:r>
+    </w:p>
+    <w:p>
+      <w:pPr>
+        <w:pStyle w:val="Listenabsatz"/>
+        <w:numPr>
+          <w:ilvl w:val="5"/>
+          <w:numId w:val="10"/>
+        </w:numPr>
+      </w:pPr>
+      <w:r>
+        <w:t>Aufnahmedatum+Zeit</w:t>
+      </w:r>
+    </w:p>
+    <w:p>
+      <w:pPr>
+        <w:pStyle w:val="Listenabsatz"/>
+        <w:numPr>
+          <w:ilvl w:val="5"/>
+          <w:numId w:val="10"/>
+        </w:numPr>
+      </w:pPr>
+      <w:r>
+        <w:t>Processed außerdem:</w:t>
+      </w:r>
+    </w:p>
+    <w:p>
+      <w:pPr>
+        <w:pStyle w:val="Listenabsatz"/>
+        <w:numPr>
+          <w:ilvl w:val="6"/>
+          <w:numId w:val="10"/>
+        </w:numPr>
+      </w:pPr>
+      <w:r>
+        <w:t>Central Wavelength</w:t>
+      </w:r>
+    </w:p>
+    <w:p>
+      <w:pPr>
+        <w:pStyle w:val="Listenabsatz"/>
+        <w:numPr>
+          <w:ilvl w:val="6"/>
+          <w:numId w:val="10"/>
+        </w:numPr>
+      </w:pPr>
+      <w:r>
+        <w:t>Grating</w:t>
+      </w:r>
+    </w:p>
+    <w:p>
+      <w:pPr>
+        <w:pStyle w:val="Listenabsatz"/>
+        <w:numPr>
+          <w:ilvl w:val="6"/>
+          <w:numId w:val="10"/>
+        </w:numPr>
+      </w:pPr>
+      <w:r>
+        <w:t>Auswertmethode</w:t>
+      </w:r>
+    </w:p>
+    <w:p>
+      <w:pPr>
+        <w:pStyle w:val="Listenabsatz"/>
+        <w:numPr>
+          <w:ilvl w:val="6"/>
+          <w:numId w:val="10"/>
+        </w:numPr>
+      </w:pPr>
+      <w:r>
+        <w:t>Peak height</w:t>
+      </w:r>
+    </w:p>
+    <w:p>
+      <w:pPr>
+        <w:pStyle w:val="Listenabsatz"/>
+        <w:numPr>
+          <w:ilvl w:val="6"/>
+          <w:numId w:val="10"/>
+        </w:numPr>
+      </w:pPr>
+      <w:r>
+        <w:t>Ratio</w:t>
+      </w:r>
+    </w:p>
+    <w:p>
+      <w:pPr>
+        <w:pStyle w:val="Listenabsatz"/>
+        <w:numPr>
+          <w:ilvl w:val="6"/>
+          <w:numId w:val="10"/>
+        </w:numPr>
+      </w:pPr>
+      <w:r>
+        <w:t>Area</w:t>
+      </w:r>
+      <w:bookmarkStart w:id="0" w:name="_GoBack"/>
+      <w:bookmarkEnd w:id="0"/>
     </w:p>
     <w:p>
       <w:pPr>
@@ -2613,13 +2479,8 @@
         </w:numPr>
       </w:pPr>
       <w:r>
-        <w:t xml:space="preserve">Innerhalb der </w:t>
-      </w:r>
-      <w:proofErr w:type="spellStart"/>
-      <w:r>
-        <w:t>BatchAnalysis</w:t>
-      </w:r>
-      <w:proofErr w:type="spellEnd"/>
+        <w:t>Innerhalb der BatchAnalysis</w:t>
+      </w:r>
     </w:p>
     <w:p>
       <w:pPr>
@@ -2630,15 +2491,7 @@
         </w:numPr>
       </w:pPr>
       <w:r>
-        <w:t>Angabe oder Auswahl einer .</w:t>
-      </w:r>
-      <w:proofErr w:type="spellStart"/>
-      <w:r>
-        <w:t>csv</w:t>
-      </w:r>
-      <w:proofErr w:type="spellEnd"/>
-      <w:r>
-        <w:t>-Datei</w:t>
+        <w:t>Angabe oder Auswahl einer .csv-Datei</w:t>
       </w:r>
     </w:p>
     <w:p>
@@ -2650,28 +2503,7 @@
         </w:numPr>
       </w:pPr>
       <w:r>
-        <w:t xml:space="preserve">Auswählen </w:t>
-      </w:r>
-      <w:proofErr w:type="gramStart"/>
-      <w:r>
-        <w:t>von .</w:t>
-      </w:r>
-      <w:proofErr w:type="spellStart"/>
-      <w:r>
-        <w:t>spk</w:t>
-      </w:r>
-      <w:proofErr w:type="spellEnd"/>
-      <w:proofErr w:type="gramEnd"/>
-      <w:r>
-        <w:t>/.</w:t>
-      </w:r>
-      <w:proofErr w:type="spellStart"/>
-      <w:r>
-        <w:t>csv</w:t>
-      </w:r>
-      <w:proofErr w:type="spellEnd"/>
-      <w:r>
-        <w:t>-Dateien</w:t>
+        <w:t>Auswählen von .spk/.csv-Dateien</w:t>
       </w:r>
     </w:p>
     <w:p>
@@ -2695,15 +2527,7 @@
         </w:numPr>
       </w:pPr>
       <w:r>
-        <w:t>Berechnen und Speichern der Kennwerte über „</w:t>
-      </w:r>
-      <w:proofErr w:type="spellStart"/>
-      <w:r>
-        <w:t>Calculate</w:t>
-      </w:r>
-      <w:proofErr w:type="spellEnd"/>
-      <w:r>
-        <w:t>“</w:t>
+        <w:t>Berechnen und Speichern der Kennwerte über „Calculate“</w:t>
       </w:r>
     </w:p>
     <w:p>
@@ -2745,11 +2569,9 @@
           <w:numId w:val="5"/>
         </w:numPr>
       </w:pPr>
-      <w:proofErr w:type="spellStart"/>
       <w:r>
         <w:t>openFile</w:t>
       </w:r>
-      <w:proofErr w:type="spellEnd"/>
     </w:p>
     <w:p>
       <w:pPr>
@@ -2759,11 +2581,9 @@
           <w:numId w:val="5"/>
         </w:numPr>
       </w:pPr>
-      <w:proofErr w:type="spellStart"/>
       <w:r>
         <w:t>AnalysisWindow</w:t>
       </w:r>
-      <w:proofErr w:type="spellEnd"/>
     </w:p>
     <w:p>
       <w:pPr>
@@ -2774,15 +2594,7 @@
         </w:numPr>
       </w:pPr>
       <w:r>
-        <w:t>__</w:t>
-      </w:r>
-      <w:proofErr w:type="spellStart"/>
-      <w:r>
-        <w:t>init</w:t>
-      </w:r>
-      <w:proofErr w:type="spellEnd"/>
-      <w:r>
-        <w:t>__</w:t>
+        <w:t>__init__</w:t>
       </w:r>
     </w:p>
     <w:p>
@@ -2812,11 +2624,9 @@
           <w:numId w:val="5"/>
         </w:numPr>
       </w:pPr>
-      <w:proofErr w:type="spellStart"/>
       <w:r>
         <w:t>dropEvent</w:t>
       </w:r>
-      <w:proofErr w:type="spellEnd"/>
     </w:p>
     <w:p>
       <w:pPr>
@@ -2826,13 +2636,8 @@
           <w:numId w:val="5"/>
         </w:numPr>
       </w:pPr>
-      <w:proofErr w:type="spellStart"/>
-      <w:r>
-        <w:t>Dropped</w:t>
-      </w:r>
-      <w:proofErr w:type="spellEnd"/>
-      <w:r>
-        <w:t xml:space="preserve"> File </w:t>
+      <w:r>
+        <w:t xml:space="preserve">Dropped File </w:t>
       </w:r>
       <w:r>
         <w:tab/>
@@ -2850,11 +2655,9 @@
           <w:numId w:val="5"/>
         </w:numPr>
       </w:pPr>
-      <w:proofErr w:type="spellStart"/>
       <w:r>
         <w:t>getValues</w:t>
       </w:r>
-      <w:proofErr w:type="spellEnd"/>
       <w:r>
         <w:tab/>
       </w:r>
@@ -2874,11 +2677,9 @@
           <w:numId w:val="5"/>
         </w:numPr>
       </w:pPr>
-      <w:proofErr w:type="spellStart"/>
       <w:r>
         <w:t>getHead</w:t>
       </w:r>
-      <w:proofErr w:type="spellEnd"/>
       <w:r>
         <w:tab/>
       </w:r>
@@ -2895,11 +2696,9 @@
           <w:numId w:val="5"/>
         </w:numPr>
       </w:pPr>
-      <w:proofErr w:type="spellStart"/>
       <w:r>
         <w:t>file_open</w:t>
       </w:r>
-      <w:proofErr w:type="spellEnd"/>
       <w:r>
         <w:t xml:space="preserve"> </w:t>
       </w:r>
@@ -2912,13 +2711,8 @@
           <w:numId w:val="5"/>
         </w:numPr>
       </w:pPr>
-      <w:proofErr w:type="spellStart"/>
-      <w:r>
-        <w:t>opened</w:t>
-      </w:r>
-      <w:proofErr w:type="spellEnd"/>
-      <w:r>
-        <w:t xml:space="preserve"> File </w:t>
+      <w:r>
+        <w:t xml:space="preserve">opened File </w:t>
       </w:r>
       <w:r>
         <w:tab/>
@@ -2936,11 +2730,10 @@
           <w:numId w:val="5"/>
         </w:numPr>
       </w:pPr>
-      <w:proofErr w:type="spellStart"/>
-      <w:r>
+      <w:r>
+        <w:lastRenderedPageBreak/>
         <w:t>getValues</w:t>
       </w:r>
-      <w:proofErr w:type="spellEnd"/>
       <w:r>
         <w:tab/>
       </w:r>
@@ -2960,11 +2753,9 @@
           <w:numId w:val="5"/>
         </w:numPr>
       </w:pPr>
-      <w:proofErr w:type="spellStart"/>
       <w:r>
         <w:t>getHead</w:t>
       </w:r>
-      <w:proofErr w:type="spellEnd"/>
       <w:r>
         <w:tab/>
       </w:r>
@@ -2981,11 +2772,9 @@
           <w:numId w:val="5"/>
         </w:numPr>
       </w:pPr>
-      <w:proofErr w:type="spellStart"/>
       <w:r>
         <w:t>BatchAnalysis</w:t>
       </w:r>
-      <w:proofErr w:type="spellEnd"/>
     </w:p>
     <w:p>
       <w:pPr>
@@ -2995,11 +2784,9 @@
           <w:numId w:val="5"/>
         </w:numPr>
       </w:pPr>
-      <w:proofErr w:type="spellStart"/>
       <w:r>
         <w:t>multi_calc</w:t>
       </w:r>
-      <w:proofErr w:type="spellEnd"/>
     </w:p>
     <w:p>
       <w:pPr>
@@ -3009,13 +2796,8 @@
           <w:numId w:val="5"/>
         </w:numPr>
       </w:pPr>
-      <w:proofErr w:type="spellStart"/>
-      <w:r>
-        <w:t>selected</w:t>
-      </w:r>
-      <w:proofErr w:type="spellEnd"/>
-      <w:r>
-        <w:t xml:space="preserve"> File </w:t>
+      <w:r>
+        <w:t xml:space="preserve">selected File </w:t>
       </w:r>
       <w:r>
         <w:tab/>
@@ -3033,11 +2815,9 @@
           <w:numId w:val="5"/>
         </w:numPr>
       </w:pPr>
-      <w:proofErr w:type="spellStart"/>
       <w:r>
         <w:t>getValues</w:t>
       </w:r>
-      <w:proofErr w:type="spellEnd"/>
       <w:r>
         <w:tab/>
       </w:r>
@@ -3057,11 +2837,9 @@
           <w:numId w:val="5"/>
         </w:numPr>
       </w:pPr>
-      <w:proofErr w:type="spellStart"/>
       <w:r>
         <w:t>getHead</w:t>
       </w:r>
-      <w:proofErr w:type="spellEnd"/>
       <w:r>
         <w:tab/>
       </w:r>
@@ -3075,13 +2853,8 @@
         <w:pStyle w:val="berschrift2"/>
       </w:pPr>
       <w:r>
-        <w:t xml:space="preserve">Name </w:t>
-      </w:r>
-      <w:proofErr w:type="spellStart"/>
-      <w:r>
-        <w:t>Convention</w:t>
-      </w:r>
-      <w:proofErr w:type="spellEnd"/>
+        <w:t>Name Convention</w:t>
+      </w:r>
     </w:p>
     <w:p>
       <w:pPr>
@@ -3135,27 +2908,12 @@
           <w:numId w:val="5"/>
         </w:numPr>
       </w:pPr>
-      <w:proofErr w:type="spellStart"/>
-      <w:r>
-        <w:t>camelCase</w:t>
-      </w:r>
-      <w:proofErr w:type="spellEnd"/>
-      <w:r>
-        <w:t xml:space="preserve">, wenn die Methode vom </w:t>
-      </w:r>
-      <w:proofErr w:type="spellStart"/>
-      <w:r>
-        <w:t>Qt</w:t>
-      </w:r>
-      <w:proofErr w:type="spellEnd"/>
-      <w:r>
-        <w:t xml:space="preserve">-Backend erkennt werden muss, z.B. Events wie </w:t>
-      </w:r>
-      <w:proofErr w:type="spellStart"/>
+      <w:r>
+        <w:t xml:space="preserve">camelCase, wenn die Methode vom Qt-Backend erkennt werden muss, z.B. Events wie </w:t>
+      </w:r>
       <w:r>
         <w:t>dragEnterEvent</w:t>
       </w:r>
-      <w:proofErr w:type="spellEnd"/>
     </w:p>
     <w:p>
       <w:pPr>
@@ -3165,36 +2923,12 @@
           <w:numId w:val="5"/>
         </w:numPr>
       </w:pPr>
-      <w:proofErr w:type="spellStart"/>
-      <w:r>
-        <w:lastRenderedPageBreak/>
-        <w:t>snakeCase</w:t>
-      </w:r>
-      <w:proofErr w:type="spellEnd"/>
-      <w:r>
-        <w:t xml:space="preserve">, wenn die Methode unabhängig </w:t>
-      </w:r>
-      <w:proofErr w:type="spellStart"/>
-      <w:r>
-        <w:t>com</w:t>
-      </w:r>
-      <w:proofErr w:type="spellEnd"/>
-      <w:r>
-        <w:t xml:space="preserve"> </w:t>
-      </w:r>
-      <w:proofErr w:type="spellStart"/>
-      <w:r>
-        <w:t>Qt</w:t>
-      </w:r>
-      <w:proofErr w:type="spellEnd"/>
-      <w:r>
-        <w:t xml:space="preserve">-Backend ist, z.B. </w:t>
-      </w:r>
-      <w:proofErr w:type="spellStart"/>
+      <w:r>
+        <w:t xml:space="preserve">snakeCase, wenn die Methode unabhängig com Qt-Backend ist, z.B. </w:t>
+      </w:r>
       <w:r>
         <w:t>file_open</w:t>
       </w:r>
-      <w:proofErr w:type="spellEnd"/>
     </w:p>
     <w:p>
       <w:pPr>
@@ -3214,23 +2948,7 @@
     </w:p>
     <w:p>
       <w:r>
-        <w:t xml:space="preserve">Zugriff auf Systemdateien über </w:t>
-      </w:r>
-      <w:proofErr w:type="spellStart"/>
-      <w:r>
-        <w:t>QFileDialog.getOpenFile</w:t>
-      </w:r>
-      <w:proofErr w:type="spellEnd"/>
-      <w:r>
-        <w:t xml:space="preserve"> bzw. über .</w:t>
-      </w:r>
-      <w:proofErr w:type="spellStart"/>
-      <w:r>
-        <w:t>getOpenFiles</w:t>
-      </w:r>
-      <w:proofErr w:type="spellEnd"/>
-      <w:r>
-        <w:t xml:space="preserve"> zum Laden einer oder mehrerer Dateien (Doku: </w:t>
+        <w:t xml:space="preserve">Zugriff auf Systemdateien über QFileDialog.getOpenFile bzw. über .getOpenFiles zum Laden einer oder mehrerer Dateien (Doku: </w:t>
       </w:r>
       <w:hyperlink r:id="rId5" w:history="1">
         <w:r>
@@ -3258,13 +2976,8 @@
         </w:numPr>
       </w:pPr>
       <w:r>
-        <w:t>.</w:t>
-      </w:r>
-      <w:proofErr w:type="spellStart"/>
-      <w:r>
-        <w:t>csv</w:t>
-      </w:r>
-      <w:proofErr w:type="spellEnd"/>
+        <w:t>.csv</w:t>
+      </w:r>
     </w:p>
     <w:p>
       <w:pPr>
@@ -3274,16 +2987,9 @@
           <w:numId w:val="5"/>
         </w:numPr>
       </w:pPr>
-      <w:proofErr w:type="gramStart"/>
-      <w:r>
-        <w:t>.</w:t>
-      </w:r>
-      <w:proofErr w:type="spellStart"/>
-      <w:r>
-        <w:t>spk</w:t>
-      </w:r>
-      <w:proofErr w:type="spellEnd"/>
-      <w:proofErr w:type="gramEnd"/>
+      <w:r>
+        <w:t>.spk</w:t>
+      </w:r>
     </w:p>
     <w:p>
       <w:pPr>
@@ -3293,13 +2999,8 @@
           <w:numId w:val="5"/>
         </w:numPr>
       </w:pPr>
-      <w:proofErr w:type="spellStart"/>
-      <w:r>
-        <w:t>Bindary</w:t>
-      </w:r>
-      <w:proofErr w:type="spellEnd"/>
-      <w:r>
-        <w:t xml:space="preserve"> Dateien von Andor (sekundär, nicht implementiert)</w:t>
+      <w:r>
+        <w:t>Bindary Dateien von Andor (sekundär, nicht implementiert)</w:t>
       </w:r>
     </w:p>
     <w:p>
@@ -3364,25 +3065,12 @@
         <w:sym w:font="Wingdings" w:char="F0E0"/>
       </w:r>
       <w:r>
-        <w:t xml:space="preserve"> </w:t>
-      </w:r>
-      <w:proofErr w:type="spellStart"/>
-      <w:r>
-        <w:t>BatchAnalysis</w:t>
-      </w:r>
-      <w:proofErr w:type="spellEnd"/>
-      <w:r>
-        <w:t xml:space="preserve"> &amp; Anzeige der Daten aus erster Datei</w:t>
-      </w:r>
-    </w:p>
-    <w:p>
-      <w:proofErr w:type="spellStart"/>
-      <w:r>
-        <w:t>Drag&amp;Drop</w:t>
-      </w:r>
-      <w:proofErr w:type="spellEnd"/>
-      <w:r>
-        <w:t>:</w:t>
+        <w:t xml:space="preserve"> BatchAnalysis &amp; Anzeige der Daten aus erster Datei</w:t>
+      </w:r>
+    </w:p>
+    <w:p>
+      <w:r>
+        <w:t>Drag&amp;Drop:</w:t>
       </w:r>
     </w:p>
     <w:p>
@@ -3412,15 +3100,7 @@
         <w:sym w:font="Wingdings" w:char="F0E0"/>
       </w:r>
       <w:r>
-        <w:t xml:space="preserve"> </w:t>
-      </w:r>
-      <w:proofErr w:type="spellStart"/>
-      <w:r>
-        <w:t>event.accept</w:t>
-      </w:r>
-      <w:proofErr w:type="spellEnd"/>
-      <w:r>
-        <w:t>()</w:t>
+        <w:t xml:space="preserve"> event.accept()</w:t>
       </w:r>
     </w:p>
     <w:p>
@@ -3438,13 +3118,8 @@
         <w:sym w:font="Wingdings" w:char="F0E0"/>
       </w:r>
       <w:r>
-        <w:t xml:space="preserve"> </w:t>
-      </w:r>
-      <w:proofErr w:type="spellStart"/>
-      <w:r>
-        <w:t>BatchAnalysis</w:t>
-      </w:r>
-      <w:proofErr w:type="spellEnd"/>
+        <w:t xml:space="preserve"> BatchAnalysis</w:t>
+      </w:r>
     </w:p>
     <w:p>
       <w:pPr>
@@ -3495,13 +3170,8 @@
       </w:r>
     </w:p>
     <w:p>
-      <w:proofErr w:type="spellStart"/>
-      <w:r>
-        <w:t>BatchAnalysis</w:t>
-      </w:r>
-      <w:proofErr w:type="spellEnd"/>
-      <w:r>
-        <w:t>: Browse Files</w:t>
+      <w:r>
+        <w:t>BatchAnalysis: Browse Files</w:t>
       </w:r>
     </w:p>
     <w:p>
@@ -3570,37 +3240,16 @@
         <w:pStyle w:val="berschrift3"/>
       </w:pPr>
       <w:r>
+        <w:lastRenderedPageBreak/>
         <w:t>PICT</w:t>
       </w:r>
     </w:p>
     <w:p>
-      <w:proofErr w:type="spellStart"/>
       <w:r>
         <w:rPr>
           <w:rStyle w:val="text-gray-dark"/>
         </w:rPr>
-        <w:t>Pairwise</w:t>
-      </w:r>
-      <w:proofErr w:type="spellEnd"/>
-      <w:r>
-        <w:rPr>
-          <w:rStyle w:val="text-gray-dark"/>
-        </w:rPr>
-        <w:t xml:space="preserve"> Independent </w:t>
-      </w:r>
-      <w:proofErr w:type="spellStart"/>
-      <w:r>
-        <w:rPr>
-          <w:rStyle w:val="text-gray-dark"/>
-        </w:rPr>
-        <w:t>Combinatorial</w:t>
-      </w:r>
-      <w:proofErr w:type="spellEnd"/>
-      <w:r>
-        <w:rPr>
-          <w:rStyle w:val="text-gray-dark"/>
-        </w:rPr>
-        <w:t xml:space="preserve"> Tool </w:t>
+        <w:t xml:space="preserve">Pairwise Independent Combinatorial Tool </w:t>
       </w:r>
       <w:r>
         <w:rPr>
@@ -3620,40 +3269,21 @@
         <w:pStyle w:val="berschrift3"/>
       </w:pPr>
       <w:r>
-        <w:t xml:space="preserve">Test der GUI mit </w:t>
-      </w:r>
-      <w:proofErr w:type="spellStart"/>
-      <w:r>
-        <w:t>QtTest</w:t>
-      </w:r>
-      <w:proofErr w:type="spellEnd"/>
-    </w:p>
-    <w:p>
-      <w:r>
-        <w:t xml:space="preserve">Bessere Testbarkeit von GUI-Elementen anstatt mit </w:t>
-      </w:r>
-      <w:proofErr w:type="spellStart"/>
-      <w:proofErr w:type="gramStart"/>
-      <w:r>
-        <w:t>python.unittest</w:t>
-      </w:r>
-      <w:proofErr w:type="spellEnd"/>
-      <w:proofErr w:type="gramEnd"/>
+        <w:t>Test der GUI mit QtTest</w:t>
+      </w:r>
+    </w:p>
+    <w:p>
+      <w:r>
+        <w:t>Bessere Testbarkeit von GUI-Elementen anstatt mit python.unittest</w:t>
+      </w:r>
     </w:p>
     <w:p>
       <w:pPr>
         <w:pStyle w:val="berschrift3"/>
       </w:pPr>
       <w:r>
-        <w:t xml:space="preserve">Test mit </w:t>
-      </w:r>
-      <w:proofErr w:type="spellStart"/>
-      <w:proofErr w:type="gramStart"/>
-      <w:r>
-        <w:t>python.unittest</w:t>
-      </w:r>
-      <w:proofErr w:type="spellEnd"/>
-      <w:proofErr w:type="gramEnd"/>
+        <w:t>Test mit python.unittest</w:t>
+      </w:r>
     </w:p>
     <w:p>
       <w:pPr>
@@ -3664,15 +3294,7 @@
         </w:numPr>
       </w:pPr>
       <w:r>
-        <w:t xml:space="preserve">Verwendung der Bibliothek </w:t>
-      </w:r>
-      <w:proofErr w:type="spellStart"/>
-      <w:r>
-        <w:t>unittest</w:t>
-      </w:r>
-      <w:proofErr w:type="spellEnd"/>
-      <w:r>
-        <w:t>.</w:t>
+        <w:t>Verwendung der Bibliothek unittest.</w:t>
       </w:r>
     </w:p>
     <w:p>
@@ -3728,21 +3350,8 @@
         </w:numPr>
       </w:pPr>
       <w:r>
-        <w:t xml:space="preserve">Öffnen der </w:t>
-      </w:r>
-      <w:proofErr w:type="spellStart"/>
-      <w:r>
-        <w:t>Anaconda</w:t>
-      </w:r>
-      <w:proofErr w:type="spellEnd"/>
-      <w:r>
-        <w:t xml:space="preserve"> </w:t>
-      </w:r>
-      <w:proofErr w:type="spellStart"/>
-      <w:r>
-        <w:t>Promt</w:t>
-      </w:r>
-      <w:proofErr w:type="spellEnd"/>
+        <w:t>Öffnen der Anaconda Promt</w:t>
+      </w:r>
     </w:p>
     <w:p>
       <w:pPr>
@@ -3765,31 +3374,7 @@
         </w:numPr>
       </w:pPr>
       <w:r>
-        <w:t xml:space="preserve">Eingabe: </w:t>
-      </w:r>
-      <w:proofErr w:type="spellStart"/>
-      <w:r>
-        <w:t>python</w:t>
-      </w:r>
-      <w:proofErr w:type="spellEnd"/>
-      <w:r>
-        <w:t xml:space="preserve"> -m </w:t>
-      </w:r>
-      <w:proofErr w:type="spellStart"/>
-      <w:r>
-        <w:t>unittest</w:t>
-      </w:r>
-      <w:proofErr w:type="spellEnd"/>
-      <w:r>
-        <w:t xml:space="preserve"> [</w:t>
-      </w:r>
-      <w:proofErr w:type="spellStart"/>
-      <w:r>
-        <w:t>name</w:t>
-      </w:r>
-      <w:proofErr w:type="spellEnd"/>
-      <w:r>
-        <w:t>]</w:t>
+        <w:t>Eingabe: python -m unittest [name]</w:t>
       </w:r>
     </w:p>
     <w:p>
@@ -3807,7 +3392,6 @@
         <w:rPr>
           <w:lang w:val="en-GB"/>
         </w:rPr>
-        <w:lastRenderedPageBreak/>
         <w:t xml:space="preserve">-m </w:t>
       </w:r>
       <w:r>
@@ -3887,15 +3471,7 @@
         </w:numPr>
       </w:pPr>
       <w:r>
-        <w:t xml:space="preserve">Öffnen der </w:t>
-      </w:r>
-      <w:proofErr w:type="spellStart"/>
-      <w:r>
-        <w:t>Anaconda</w:t>
-      </w:r>
-      <w:proofErr w:type="spellEnd"/>
-      <w:r>
-        <w:t xml:space="preserve"> Prompt</w:t>
+        <w:t>Öffnen der Anaconda Prompt</w:t>
       </w:r>
     </w:p>
     <w:p>
@@ -3907,15 +3483,7 @@
         </w:numPr>
       </w:pPr>
       <w:r>
-        <w:t xml:space="preserve">Eingeben: </w:t>
-      </w:r>
-      <w:proofErr w:type="spellStart"/>
-      <w:r>
-        <w:t>python</w:t>
-      </w:r>
-      <w:proofErr w:type="spellEnd"/>
-      <w:r>
-        <w:t xml:space="preserve"> </w:t>
+        <w:t xml:space="preserve">Eingeben: python </w:t>
       </w:r>
       <w:r>
         <w:t>–</w:t>
@@ -3945,15 +3513,7 @@
         </w:numPr>
       </w:pPr>
       <w:r>
-        <w:t xml:space="preserve">Öffnen der </w:t>
-      </w:r>
-      <w:proofErr w:type="spellStart"/>
-      <w:r>
-        <w:t>Anaconda</w:t>
-      </w:r>
-      <w:proofErr w:type="spellEnd"/>
-      <w:r>
-        <w:t xml:space="preserve"> Prompt</w:t>
+        <w:t>Öffnen der Anaconda Prompt</w:t>
       </w:r>
     </w:p>
     <w:p>
@@ -3965,13 +3525,8 @@
         </w:numPr>
       </w:pPr>
       <w:r>
-        <w:t xml:space="preserve">Eingeben: </w:t>
-      </w:r>
-      <w:proofErr w:type="spellStart"/>
-      <w:r>
-        <w:t>designer</w:t>
-      </w:r>
-      <w:proofErr w:type="spellEnd"/>
+        <w:t>Eingeben: designer</w:t>
+      </w:r>
     </w:p>
     <w:p>
       <w:pPr>
@@ -4006,15 +3561,7 @@
         </w:numPr>
       </w:pPr>
       <w:r>
-        <w:t xml:space="preserve">Zurück in der </w:t>
-      </w:r>
-      <w:proofErr w:type="spellStart"/>
-      <w:r>
-        <w:t>Anaconda</w:t>
-      </w:r>
-      <w:proofErr w:type="spellEnd"/>
-      <w:r>
-        <w:t xml:space="preserve"> Prompt</w:t>
+        <w:t>Zurück in der Anaconda Prompt</w:t>
       </w:r>
     </w:p>
     <w:p>
@@ -4026,15 +3573,7 @@
         </w:numPr>
       </w:pPr>
       <w:r>
-        <w:t xml:space="preserve">pyuic5 </w:t>
-      </w:r>
-      <w:proofErr w:type="spellStart"/>
-      <w:r>
-        <w:t>batch_dialog.ui</w:t>
-      </w:r>
-      <w:proofErr w:type="spellEnd"/>
-      <w:r>
-        <w:t xml:space="preserve"> &gt; ui_batch_dialog.py</w:t>
+        <w:t>pyuic5 batch_dialog.ui &gt; ui_batch_dialog.py</w:t>
       </w:r>
     </w:p>
     <w:p>
@@ -4046,23 +3585,7 @@
         </w:numPr>
       </w:pPr>
       <w:r>
-        <w:t>pyuic5 macht aus einem .</w:t>
-      </w:r>
-      <w:proofErr w:type="spellStart"/>
-      <w:r>
-        <w:t>ui</w:t>
-      </w:r>
-      <w:proofErr w:type="spellEnd"/>
-      <w:r>
-        <w:t>-file ein entsprechendes .</w:t>
-      </w:r>
-      <w:proofErr w:type="spellStart"/>
-      <w:r>
-        <w:t>py</w:t>
-      </w:r>
-      <w:proofErr w:type="spellEnd"/>
-      <w:r>
-        <w:t>-file</w:t>
+        <w:t>pyuic5 macht aus einem .ui-file ein entsprechendes .py-file</w:t>
       </w:r>
     </w:p>
     <w:p>
@@ -4074,15 +3597,7 @@
         </w:numPr>
       </w:pPr>
       <w:r>
-        <w:t>das .</w:t>
-      </w:r>
-      <w:proofErr w:type="spellStart"/>
-      <w:r>
-        <w:t>py</w:t>
-      </w:r>
-      <w:proofErr w:type="spellEnd"/>
-      <w:r>
-        <w:t>-file kann dann eingebunden und verwendet werden</w:t>
+        <w:t>das .py-file kann dann eingebunden und verwendet werden</w:t>
       </w:r>
     </w:p>
     <w:p>
@@ -4094,15 +3609,7 @@
         </w:numPr>
       </w:pPr>
       <w:r>
-        <w:t>Achtung: Überschreibt alle Änderungen, die in der Zwischenzeit in dem .</w:t>
-      </w:r>
-      <w:proofErr w:type="spellStart"/>
-      <w:r>
-        <w:t>py</w:t>
-      </w:r>
-      <w:proofErr w:type="spellEnd"/>
-      <w:r>
-        <w:t xml:space="preserve">-file gemacht wurden (hier: </w:t>
+        <w:t xml:space="preserve">Achtung: Überschreibt alle Änderungen, die in der Zwischenzeit in dem .py-file gemacht wurden (hier: </w:t>
       </w:r>
       <w:r>
         <w:t>ui_batch_dialog.py</w:t>
@@ -4129,15 +3636,7 @@
         <w:t>.py</w:t>
       </w:r>
       <w:r>
-        <w:t xml:space="preserve">, um Änderungen zu akzeptieren </w:t>
-      </w:r>
-      <w:bookmarkStart w:id="0" w:name="_GoBack"/>
-      <w:r>
-        <w:t xml:space="preserve">und </w:t>
-      </w:r>
-      <w:bookmarkEnd w:id="0"/>
-      <w:r>
-        <w:t>eigene Änderungen beizubehalten.</w:t>
+        <w:t>, um Änderungen zu akzeptieren und eigene Änderungen beizubehalten.</w:t>
       </w:r>
     </w:p>
     <w:p>
@@ -4145,13 +3644,8 @@
         <w:pStyle w:val="berschrift2"/>
       </w:pPr>
       <w:r>
-        <w:t xml:space="preserve">Central </w:t>
-      </w:r>
-      <w:proofErr w:type="spellStart"/>
-      <w:r>
-        <w:t>Wavelength</w:t>
-      </w:r>
-      <w:proofErr w:type="spellEnd"/>
+        <w:t>Central Wavelength</w:t>
+      </w:r>
     </w:p>
     <w:p>
       <w:pPr>
@@ -4174,13 +3668,8 @@
         </w:numPr>
       </w:pPr>
       <w:r>
-        <w:t>Unabhängig vom Fitting/</w:t>
-      </w:r>
-      <w:proofErr w:type="spellStart"/>
-      <w:r>
-        <w:t>Grating</w:t>
-      </w:r>
-      <w:proofErr w:type="spellEnd"/>
+        <w:t>Unabhängig vom Fitting/Grating</w:t>
+      </w:r>
     </w:p>
     <w:p>
       <w:pPr>
@@ -4191,15 +3680,7 @@
         </w:numPr>
       </w:pPr>
       <w:r>
-        <w:t xml:space="preserve">Soll als Parameter mit in die </w:t>
-      </w:r>
-      <w:proofErr w:type="spellStart"/>
-      <w:r>
-        <w:t>Spk</w:t>
-      </w:r>
-      <w:proofErr w:type="spellEnd"/>
-      <w:r>
-        <w:t xml:space="preserve"> Dateien aufgenommen werden</w:t>
+        <w:t>Soll als Parameter mit in die Spk Dateien aufgenommen werden</w:t>
       </w:r>
     </w:p>
     <w:p>
@@ -4211,29 +3692,8 @@
         </w:numPr>
       </w:pPr>
       <w:r>
-        <w:t xml:space="preserve">Derzeit: </w:t>
-      </w:r>
-      <w:proofErr w:type="spellStart"/>
-      <w:r>
-        <w:t>Triggered</w:t>
-      </w:r>
-      <w:proofErr w:type="spellEnd"/>
-      <w:r>
-        <w:t xml:space="preserve"> ein </w:t>
-      </w:r>
-      <w:proofErr w:type="spellStart"/>
-      <w:r>
-        <w:t>Redraw</w:t>
-      </w:r>
-      <w:proofErr w:type="spellEnd"/>
-      <w:r>
-        <w:t xml:space="preserve"> bei </w:t>
-      </w:r>
-      <w:proofErr w:type="spellStart"/>
-      <w:r>
-        <w:t>Änderung+Enter</w:t>
-      </w:r>
-      <w:proofErr w:type="spellEnd"/>
+        <w:t>Derzeit: Triggered ein Redraw bei Änderung+Enter</w:t>
+      </w:r>
     </w:p>
     <w:p>
       <w:pPr>
@@ -4256,21 +3716,8 @@
         </w:numPr>
       </w:pPr>
       <w:r>
-        <w:t xml:space="preserve">Auslesen der </w:t>
-      </w:r>
-      <w:proofErr w:type="spellStart"/>
-      <w:r>
-        <w:t>central</w:t>
-      </w:r>
-      <w:proofErr w:type="spellEnd"/>
-      <w:r>
-        <w:t xml:space="preserve"> </w:t>
-      </w:r>
-      <w:proofErr w:type="spellStart"/>
-      <w:r>
-        <w:t>Wavelength</w:t>
-      </w:r>
-      <w:proofErr w:type="spellEnd"/>
+        <w:t>Auslesen der central Wavelength</w:t>
+      </w:r>
     </w:p>
     <w:p>
       <w:pPr>
@@ -4281,13 +3728,8 @@
         </w:numPr>
       </w:pPr>
       <w:r>
-        <w:t xml:space="preserve">Berechnen der minimalen und maximalen Wellenlänge in Abhängigkeit des </w:t>
-      </w:r>
-      <w:proofErr w:type="spellStart"/>
-      <w:r>
-        <w:t>Gratings</w:t>
-      </w:r>
-      <w:proofErr w:type="spellEnd"/>
+        <w:t>Berechnen der minimalen und maximalen Wellenlänge in Abhängigkeit des Gratings</w:t>
+      </w:r>
     </w:p>
     <w:p>
       <w:pPr>
@@ -4298,6 +3740,7 @@
         </w:numPr>
       </w:pPr>
       <w:r>
+        <w:lastRenderedPageBreak/>
         <w:t xml:space="preserve">Mögliche Fittings auswählen, wenn die gesuchten und die zu referenzierenden Peaks innerhalb der berechneten Wellenlängen vorhanden sind </w:t>
       </w:r>
     </w:p>
@@ -4856,7 +4299,7 @@
         <w:ind w:left="3600" w:hanging="360"/>
       </w:pPr>
     </w:lvl>
-    <w:lvl w:ilvl="5" w:tplc="0407001B" w:tentative="1">
+    <w:lvl w:ilvl="5" w:tplc="0407001B">
       <w:start w:val="1"/>
       <w:numFmt w:val="lowerRoman"/>
       <w:lvlText w:val="%6."/>
@@ -4865,7 +4308,7 @@
         <w:ind w:left="4320" w:hanging="180"/>
       </w:pPr>
     </w:lvl>
-    <w:lvl w:ilvl="6" w:tplc="0407000F" w:tentative="1">
+    <w:lvl w:ilvl="6" w:tplc="0407000F">
       <w:start w:val="1"/>
       <w:numFmt w:val="decimal"/>
       <w:lvlText w:val="%7."/>

</xml_diff>

<commit_message>
Adding the FileWriter class Adjust the rest of the code minor bug fixes adjust documentation after talk with P.Knittel
</commit_message>
<xml_diff>
--- a/oes_requirements.docx
+++ b/oes_requirements.docx
@@ -1356,6 +1356,12 @@
       </w:r>
     </w:p>
     <w:p>
+      <w:r>
+        <w:t>Keine Abwärtskompatibilität gefordert (Knittel, 27.01.20)</w:t>
+      </w:r>
+    </w:p>
+    <w:p/>
+    <w:p>
       <w:pPr>
         <w:pStyle w:val="Listenabsatz"/>
         <w:numPr>
@@ -1599,6 +1605,7 @@
         </w:numPr>
       </w:pPr>
       <w:r>
+        <w:lastRenderedPageBreak/>
         <w:t>Zugriff nur über Remote-PC möglich, da das Messgerät keine direkte Netzwerkverbindung hat und Datenaustausch nur über USB-Kabel möglich ist</w:t>
       </w:r>
     </w:p>
@@ -1612,7 +1619,6 @@
         </w:numPr>
       </w:pPr>
       <w:r>
-        <w:lastRenderedPageBreak/>
         <w:t xml:space="preserve">Einstellen von Parametern </w:t>
       </w:r>
     </w:p>
@@ -2095,6 +2101,7 @@
         </w:numPr>
       </w:pPr>
       <w:r>
+        <w:lastRenderedPageBreak/>
         <w:t>Bearbeitetes Spektrum (Processed Spectrum)</w:t>
       </w:r>
       <w:r>
@@ -2134,7 +2141,6 @@
         </w:numPr>
       </w:pPr>
       <w:r>
-        <w:lastRenderedPageBreak/>
         <w:t>Laden von Dateien</w:t>
       </w:r>
     </w:p>
@@ -2309,6 +2315,30 @@
         </w:numPr>
       </w:pPr>
       <w:r>
+        <w:t>Auswahl des Speicherortes</w:t>
+      </w:r>
+    </w:p>
+    <w:p>
+      <w:pPr>
+        <w:pStyle w:val="Listenabsatz"/>
+        <w:numPr>
+          <w:ilvl w:val="4"/>
+          <w:numId w:val="10"/>
+        </w:numPr>
+      </w:pPr>
+      <w:r>
+        <w:t>Dateiname wird aus Datei+appendix+.csv erstellt</w:t>
+      </w:r>
+    </w:p>
+    <w:p>
+      <w:pPr>
+        <w:pStyle w:val="Listenabsatz"/>
+        <w:numPr>
+          <w:ilvl w:val="4"/>
+          <w:numId w:val="10"/>
+        </w:numPr>
+      </w:pPr>
+      <w:r>
         <w:t>Raw_spectrum ggf. ein _raw dem Dateinamen anhängen</w:t>
       </w:r>
     </w:p>
@@ -2321,6 +2351,27 @@
         </w:numPr>
       </w:pPr>
       <w:r>
+        <w:t>Processed</w:t>
+      </w:r>
+      <w:r>
+        <w:t>_spectrum ggf. ein _</w:t>
+      </w:r>
+      <w:r>
+        <w:t>processed</w:t>
+      </w:r>
+      <w:r>
+        <w:t xml:space="preserve"> dem Dateinamen anhängen</w:t>
+      </w:r>
+    </w:p>
+    <w:p>
+      <w:pPr>
+        <w:pStyle w:val="Listenabsatz"/>
+        <w:numPr>
+          <w:ilvl w:val="4"/>
+          <w:numId w:val="10"/>
+        </w:numPr>
+      </w:pPr>
+      <w:r>
         <w:t>Speicherung über das Menü</w:t>
       </w:r>
     </w:p>
@@ -2467,85 +2518,158 @@
       <w:r>
         <w:t>Area</w:t>
       </w:r>
+    </w:p>
+    <w:p>
+      <w:pPr>
+        <w:pStyle w:val="Listenabsatz"/>
+        <w:numPr>
+          <w:ilvl w:val="3"/>
+          <w:numId w:val="10"/>
+        </w:numPr>
+      </w:pPr>
+      <w:r>
+        <w:t>Innerhalb der BatchAnalysis</w:t>
+      </w:r>
+    </w:p>
+    <w:p>
+      <w:pPr>
+        <w:pStyle w:val="Listenabsatz"/>
+        <w:numPr>
+          <w:ilvl w:val="4"/>
+          <w:numId w:val="10"/>
+        </w:numPr>
+      </w:pPr>
+      <w:r>
+        <w:t>Angabe oder Auswahl einer .csv-Datei</w:t>
+      </w:r>
+    </w:p>
+    <w:p>
+      <w:pPr>
+        <w:pStyle w:val="Listenabsatz"/>
+        <w:numPr>
+          <w:ilvl w:val="4"/>
+          <w:numId w:val="10"/>
+        </w:numPr>
+      </w:pPr>
+      <w:r>
+        <w:t>Auswählen von .spk/.csv-Dateien</w:t>
+      </w:r>
+    </w:p>
+    <w:p>
+      <w:pPr>
+        <w:pStyle w:val="Listenabsatz"/>
+        <w:numPr>
+          <w:ilvl w:val="4"/>
+          <w:numId w:val="10"/>
+        </w:numPr>
+      </w:pPr>
+      <w:r>
+        <w:t>Auswahl der zu speichernden Kennwerte</w:t>
+      </w:r>
+    </w:p>
+    <w:p>
+      <w:pPr>
+        <w:pStyle w:val="Listenabsatz"/>
+        <w:numPr>
+          <w:ilvl w:val="4"/>
+          <w:numId w:val="10"/>
+        </w:numPr>
+      </w:pPr>
+      <w:r>
+        <w:t>Berechnen und Speichern der Kennwerte über „Calculate“</w:t>
+      </w:r>
+    </w:p>
+    <w:p>
+      <w:pPr>
+        <w:pStyle w:val="Listenabsatz"/>
+        <w:numPr>
+          <w:ilvl w:val="4"/>
+          <w:numId w:val="10"/>
+        </w:numPr>
+      </w:pPr>
+      <w:r>
+        <w:t xml:space="preserve">Clear </w:t>
+      </w:r>
+      <w:r>
+        <w:sym w:font="Wingdings" w:char="F0E0"/>
+      </w:r>
+      <w:r>
+        <w:t xml:space="preserve"> Löschung der Auswahl</w:t>
+      </w:r>
+    </w:p>
+    <w:p>
+      <w:pPr>
+        <w:pStyle w:val="Listenabsatz"/>
+        <w:numPr>
+          <w:ilvl w:val="4"/>
+          <w:numId w:val="10"/>
+        </w:numPr>
+      </w:pPr>
+      <w:r>
+        <w:t>Anzeige von:</w:t>
+      </w:r>
+    </w:p>
+    <w:p>
+      <w:pPr>
+        <w:pStyle w:val="Listenabsatz"/>
+        <w:numPr>
+          <w:ilvl w:val="5"/>
+          <w:numId w:val="10"/>
+        </w:numPr>
+      </w:pPr>
+      <w:r>
+        <w:t>Index: Auch zum Durchlaufen der Dateien</w:t>
+      </w:r>
+    </w:p>
+    <w:p>
+      <w:pPr>
+        <w:pStyle w:val="Listenabsatz"/>
+        <w:numPr>
+          <w:ilvl w:val="6"/>
+          <w:numId w:val="10"/>
+        </w:numPr>
+      </w:pPr>
+      <w:r>
+        <w:t>Start bei 0 oder 1 muss definiert sein, ist aber nicht festgelegt</w:t>
+      </w:r>
+    </w:p>
+    <w:p>
+      <w:pPr>
+        <w:pStyle w:val="Listenabsatz"/>
+        <w:numPr>
+          <w:ilvl w:val="5"/>
+          <w:numId w:val="10"/>
+        </w:numPr>
+      </w:pPr>
+      <w:r>
+        <w:t>Fortschrittsbalken, bei Calculate Berechnung</w:t>
+      </w:r>
+    </w:p>
+    <w:p>
+      <w:pPr>
+        <w:pStyle w:val="Listenabsatz"/>
+        <w:numPr>
+          <w:ilvl w:val="5"/>
+          <w:numId w:val="10"/>
+        </w:numPr>
+      </w:pPr>
+      <w:r>
+        <w:t>Aktuell ausgewählte Datei</w:t>
+      </w:r>
+    </w:p>
+    <w:p>
+      <w:pPr>
+        <w:pStyle w:val="Listenabsatz"/>
+        <w:numPr>
+          <w:ilvl w:val="6"/>
+          <w:numId w:val="10"/>
+        </w:numPr>
+      </w:pPr>
       <w:bookmarkStart w:id="0" w:name="_GoBack"/>
       <w:bookmarkEnd w:id="0"/>
-    </w:p>
-    <w:p>
-      <w:pPr>
-        <w:pStyle w:val="Listenabsatz"/>
-        <w:numPr>
-          <w:ilvl w:val="3"/>
-          <w:numId w:val="10"/>
-        </w:numPr>
-      </w:pPr>
-      <w:r>
-        <w:t>Innerhalb der BatchAnalysis</w:t>
-      </w:r>
-    </w:p>
-    <w:p>
-      <w:pPr>
-        <w:pStyle w:val="Listenabsatz"/>
-        <w:numPr>
-          <w:ilvl w:val="4"/>
-          <w:numId w:val="10"/>
-        </w:numPr>
-      </w:pPr>
-      <w:r>
-        <w:t>Angabe oder Auswahl einer .csv-Datei</w:t>
-      </w:r>
-    </w:p>
-    <w:p>
-      <w:pPr>
-        <w:pStyle w:val="Listenabsatz"/>
-        <w:numPr>
-          <w:ilvl w:val="4"/>
-          <w:numId w:val="10"/>
-        </w:numPr>
-      </w:pPr>
-      <w:r>
-        <w:t>Auswählen von .spk/.csv-Dateien</w:t>
-      </w:r>
-    </w:p>
-    <w:p>
-      <w:pPr>
-        <w:pStyle w:val="Listenabsatz"/>
-        <w:numPr>
-          <w:ilvl w:val="4"/>
-          <w:numId w:val="10"/>
-        </w:numPr>
-      </w:pPr>
-      <w:r>
-        <w:t>Auswahl der zu speichernden Kennwerte</w:t>
-      </w:r>
-    </w:p>
-    <w:p>
-      <w:pPr>
-        <w:pStyle w:val="Listenabsatz"/>
-        <w:numPr>
-          <w:ilvl w:val="4"/>
-          <w:numId w:val="10"/>
-        </w:numPr>
-      </w:pPr>
-      <w:r>
-        <w:t>Berechnen und Speichern der Kennwerte über „Calculate“</w:t>
-      </w:r>
-    </w:p>
-    <w:p>
-      <w:pPr>
-        <w:pStyle w:val="Listenabsatz"/>
-        <w:numPr>
-          <w:ilvl w:val="4"/>
-          <w:numId w:val="10"/>
-        </w:numPr>
-      </w:pPr>
-      <w:r>
-        <w:t xml:space="preserve">Clear </w:t>
-      </w:r>
-      <w:r>
-        <w:sym w:font="Wingdings" w:char="F0E0"/>
-      </w:r>
-      <w:r>
-        <w:t xml:space="preserve"> Löschung der Auswahl</w:t>
+      <w:r>
+        <w:lastRenderedPageBreak/>
+        <w:t>Leer, wenn andere Datei außerhalb der Batchanalysis geladen wurde</w:t>
       </w:r>
     </w:p>
     <w:p>
@@ -2731,7 +2855,6 @@
         </w:numPr>
       </w:pPr>
       <w:r>
-        <w:lastRenderedPageBreak/>
         <w:t>getValues</w:t>
       </w:r>
       <w:r>
@@ -3082,6 +3205,7 @@
         </w:numPr>
       </w:pPr>
       <w:r>
+        <w:lastRenderedPageBreak/>
         <w:t>Drag</w:t>
       </w:r>
     </w:p>
@@ -3240,7 +3364,6 @@
         <w:pStyle w:val="berschrift3"/>
       </w:pPr>
       <w:r>
-        <w:lastRenderedPageBreak/>
         <w:t>PICT</w:t>
       </w:r>
     </w:p>
@@ -3609,6 +3732,7 @@
         </w:numPr>
       </w:pPr>
       <w:r>
+        <w:lastRenderedPageBreak/>
         <w:t xml:space="preserve">Achtung: Überschreibt alle Änderungen, die in der Zwischenzeit in dem .py-file gemacht wurden (hier: </w:t>
       </w:r>
       <w:r>
@@ -3740,7 +3864,6 @@
         </w:numPr>
       </w:pPr>
       <w:r>
-        <w:lastRenderedPageBreak/>
         <w:t xml:space="preserve">Mögliche Fittings auswählen, wenn die gesuchten und die zu referenzierenden Peaks innerhalb der berechneten Wellenlängen vorhanden sind </w:t>
       </w:r>
     </w:p>

</xml_diff>

<commit_message>
Adding unittest framework Added test, emulators and further bug fixing updated naming in ui_batch_dialog emulator.py is to emulate key presses
</commit_message>
<xml_diff>
--- a/oes_requirements.docx
+++ b/oes_requirements.docx
@@ -20,8 +20,29 @@
     </w:p>
     <w:p>
       <w:r>
-        <w:t>OES: optical emission spectroscopy</w:t>
-      </w:r>
+        <w:t xml:space="preserve">OES: </w:t>
+      </w:r>
+      <w:proofErr w:type="spellStart"/>
+      <w:r>
+        <w:t>optical</w:t>
+      </w:r>
+      <w:proofErr w:type="spellEnd"/>
+      <w:r>
+        <w:t xml:space="preserve"> </w:t>
+      </w:r>
+      <w:proofErr w:type="spellStart"/>
+      <w:r>
+        <w:t>emission</w:t>
+      </w:r>
+      <w:proofErr w:type="spellEnd"/>
+      <w:r>
+        <w:t xml:space="preserve"> </w:t>
+      </w:r>
+      <w:proofErr w:type="spellStart"/>
+      <w:r>
+        <w:t>spectroscopy</w:t>
+      </w:r>
+      <w:proofErr w:type="spellEnd"/>
     </w:p>
     <w:p>
       <w:r>
@@ -34,7 +55,15 @@
         <w:t>λ</w:t>
       </w:r>
       <w:r>
-        <w:t>, welche nach Anregung von Molekülen beim Fall in den stabilen Zustand emittiert wird. Also lässt die Auswertung aller Peaks eines Spektrogramms Rückschlüsse auf das Gasgemisch der verschiedenen Moleküle zu.</w:t>
+        <w:t xml:space="preserve">, welche nach Anregung von Molekülen beim Fall in den stabilen Zustand emittiert wird. Also lässt die Auswertung aller Peaks eines </w:t>
+      </w:r>
+      <w:proofErr w:type="spellStart"/>
+      <w:r>
+        <w:t>Spektrogramms</w:t>
+      </w:r>
+      <w:proofErr w:type="spellEnd"/>
+      <w:r>
+        <w:t xml:space="preserve"> Rückschlüsse auf das Gasgemisch der verschiedenen Moleküle zu.</w:t>
       </w:r>
     </w:p>
     <w:p>
@@ -170,7 +199,15 @@
                                       <w:sym w:font="Wingdings" w:char="F0E0"/>
                                     </w:r>
                                     <w:r>
-                                      <w:t xml:space="preserve"> nimmt indirekt Spektren auf (oes)</w:t>
+                                      <w:t xml:space="preserve"> nimmt indirekt Spektren auf (</w:t>
+                                    </w:r>
+                                    <w:proofErr w:type="spellStart"/>
+                                    <w:r>
+                                      <w:t>oes</w:t>
+                                    </w:r>
+                                    <w:proofErr w:type="spellEnd"/>
+                                    <w:r>
+                                      <w:t>)</w:t>
                                     </w:r>
                                   </w:p>
                                   <w:p>
@@ -225,9 +262,11 @@
                               <wps:txbx>
                                 <w:txbxContent>
                                   <w:p>
+                                    <w:proofErr w:type="spellStart"/>
                                     <w:r>
                                       <w:t>Spexhex</w:t>
                                     </w:r>
+                                    <w:proofErr w:type="spellEnd"/>
                                   </w:p>
                                   <w:p>
                                     <w:pPr>
@@ -383,8 +422,21 @@
                               <wps:txbx>
                                 <w:txbxContent>
                                   <w:p>
+                                    <w:proofErr w:type="spellStart"/>
                                     <w:r>
-                                      <w:t>Oes-spectra-analysis</w:t>
+                                      <w:t>Oes</w:t>
+                                    </w:r>
+                                    <w:proofErr w:type="spellEnd"/>
+                                    <w:r>
+                                      <w:t>-</w:t>
+                                    </w:r>
+                                    <w:proofErr w:type="spellStart"/>
+                                    <w:r>
+                                      <w:t>spectra</w:t>
+                                    </w:r>
+                                    <w:proofErr w:type="spellEnd"/>
+                                    <w:r>
+                                      <w:t>-analysis</w:t>
                                     </w:r>
                                   </w:p>
                                   <w:p>
@@ -420,7 +472,15 @@
                                       </w:numPr>
                                     </w:pPr>
                                     <w:r>
-                                      <w:t>Erweiterung der Möglichkeiten von Spexhex um Bor-Auswertung</w:t>
+                                      <w:t xml:space="preserve">Erweiterung der Möglichkeiten von </w:t>
+                                    </w:r>
+                                    <w:proofErr w:type="spellStart"/>
+                                    <w:r>
+                                      <w:t>Spexhex</w:t>
+                                    </w:r>
+                                    <w:proofErr w:type="spellEnd"/>
+                                    <w:r>
+                                      <w:t xml:space="preserve"> um Bor-Auswertung</w:t>
                                     </w:r>
                                   </w:p>
                                 </w:txbxContent>
@@ -768,7 +828,7 @@
           </mc:Choice>
           <mc:Fallback>
             <w:pict>
-              <v:group id="Gruppieren 18" o:spid="_x0000_s1026" style="position:absolute;margin-left:-1.85pt;margin-top:23.1pt;width:453.65pt;height:399.75pt;z-index:251679744;mso-position-horizontal-relative:margin;mso-width-relative:margin;mso-height-relative:margin" coordorigin="-190" coordsize="57613,50768" o:gfxdata="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">
+              <v:group id="Gruppieren 18" o:spid="_x0000_s1026" style="position:absolute;margin-left:-1.85pt;margin-top:23.1pt;width:453.65pt;height:399.75pt;z-index:251679744;mso-position-horizontal-relative:margin;mso-width-relative:margin;mso-height-relative:margin" coordorigin="-190" coordsize="57613,50768" o:gfxdata="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">
                 <v:group id="Gruppieren 13" o:spid="_x0000_s1027" style="position:absolute;left:-190;width:57613;height:50476" coordorigin="-190" coordsize="57613,50476" o:gfxdata="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">
                   <v:group id="Gruppieren 10" o:spid="_x0000_s1028" style="position:absolute;left:-190;width:57613;height:50476" coordorigin="-190" coordsize="57615,50481" o:gfxdata="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">
                     <v:group id="Gruppieren 8" o:spid="_x0000_s1029" style="position:absolute;left:-190;width:57615;height:50481" coordorigin="-190" coordsize="57622,50481" o:gfxdata="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">
@@ -1094,9 +1154,11 @@
           <w:numId w:val="9"/>
         </w:numPr>
       </w:pPr>
+      <w:proofErr w:type="spellStart"/>
       <w:r>
         <w:t>Spexhex</w:t>
       </w:r>
+      <w:proofErr w:type="spellEnd"/>
     </w:p>
     <w:p>
       <w:pPr>
@@ -1118,9 +1180,11 @@
           <w:numId w:val="9"/>
         </w:numPr>
       </w:pPr>
+      <w:proofErr w:type="spellStart"/>
       <w:r>
         <w:t>Wellenlängenkalibrierung</w:t>
       </w:r>
+      <w:proofErr w:type="spellEnd"/>
     </w:p>
     <w:p>
       <w:pPr>
@@ -1132,7 +1196,20 @@
       </w:pPr>
       <w:r>
         <w:lastRenderedPageBreak/>
-        <w:t>Speicherung in .spk-Datei</w:t>
+        <w:t xml:space="preserve">Speicherung </w:t>
+      </w:r>
+      <w:proofErr w:type="gramStart"/>
+      <w:r>
+        <w:t>in .</w:t>
+      </w:r>
+      <w:proofErr w:type="spellStart"/>
+      <w:r>
+        <w:t>spk</w:t>
+      </w:r>
+      <w:proofErr w:type="spellEnd"/>
+      <w:proofErr w:type="gramEnd"/>
+      <w:r>
+        <w:t>-Datei</w:t>
       </w:r>
     </w:p>
     <w:p>
@@ -1192,7 +1269,15 @@
         </w:numPr>
       </w:pPr>
       <w:r>
-        <w:t>Erstellung einer .dat-Datei</w:t>
+        <w:t>Erstellung einer .</w:t>
+      </w:r>
+      <w:proofErr w:type="spellStart"/>
+      <w:r>
+        <w:t>dat</w:t>
+      </w:r>
+      <w:proofErr w:type="spellEnd"/>
+      <w:r>
+        <w:t>-Datei</w:t>
       </w:r>
     </w:p>
     <w:p>
@@ -1204,8 +1289,13 @@
         </w:numPr>
       </w:pPr>
       <w:r>
-        <w:t>Zeitpunkt der Spektrumsaufnahme</w:t>
-      </w:r>
+        <w:t xml:space="preserve">Zeitpunkt der </w:t>
+      </w:r>
+      <w:proofErr w:type="spellStart"/>
+      <w:r>
+        <w:t>Spektrumsaufnahme</w:t>
+      </w:r>
+      <w:proofErr w:type="spellEnd"/>
     </w:p>
     <w:p>
       <w:pPr>
@@ -1228,7 +1318,15 @@
         </w:numPr>
       </w:pPr>
       <w:r>
-        <w:t>Wissenschaftliche Analyse erfolgt anhand der .dat-Datei</w:t>
+        <w:t>Wissenschaftliche Analyse erfolgt anhand der .</w:t>
+      </w:r>
+      <w:proofErr w:type="spellStart"/>
+      <w:r>
+        <w:t>dat</w:t>
+      </w:r>
+      <w:proofErr w:type="spellEnd"/>
+      <w:r>
+        <w:t>-Datei</w:t>
       </w:r>
     </w:p>
     <w:p>
@@ -1264,7 +1362,15 @@
         </w:numPr>
       </w:pPr>
       <w:r>
-        <w:t>Erstellung einer .dat-Datei (s.o.)</w:t>
+        <w:t>Erstellung einer .</w:t>
+      </w:r>
+      <w:proofErr w:type="spellStart"/>
+      <w:r>
+        <w:t>dat</w:t>
+      </w:r>
+      <w:proofErr w:type="spellEnd"/>
+      <w:r>
+        <w:t>-Datei (s.o.)</w:t>
       </w:r>
     </w:p>
     <w:p>
@@ -1308,8 +1414,13 @@
         </w:numPr>
       </w:pPr>
       <w:r>
-        <w:t>Christoph Schreyvogel</w:t>
-      </w:r>
+        <w:t xml:space="preserve">Christoph </w:t>
+      </w:r>
+      <w:proofErr w:type="spellStart"/>
+      <w:r>
+        <w:t>Schreyvogel</w:t>
+      </w:r>
+      <w:proofErr w:type="spellEnd"/>
     </w:p>
     <w:p>
       <w:pPr>
@@ -1344,8 +1455,13 @@
         </w:numPr>
       </w:pPr>
       <w:r>
-        <w:t>Volker Cimalla</w:t>
-      </w:r>
+        <w:t xml:space="preserve">Volker </w:t>
+      </w:r>
+      <w:proofErr w:type="spellStart"/>
+      <w:r>
+        <w:t>Cimalla</w:t>
+      </w:r>
+      <w:proofErr w:type="spellEnd"/>
     </w:p>
     <w:p>
       <w:pPr>
@@ -1399,9 +1515,11 @@
           <w:numId w:val="5"/>
         </w:numPr>
       </w:pPr>
+      <w:proofErr w:type="spellStart"/>
       <w:r>
         <w:t>Grating</w:t>
       </w:r>
+      <w:proofErr w:type="spellEnd"/>
     </w:p>
     <w:p>
       <w:pPr>
@@ -1411,9 +1529,27 @@
           <w:numId w:val="5"/>
         </w:numPr>
       </w:pPr>
-      <w:r>
-        <w:t>Step and Glue</w:t>
-      </w:r>
+      <w:proofErr w:type="spellStart"/>
+      <w:r>
+        <w:t>Step</w:t>
+      </w:r>
+      <w:proofErr w:type="spellEnd"/>
+      <w:r>
+        <w:t xml:space="preserve"> </w:t>
+      </w:r>
+      <w:proofErr w:type="spellStart"/>
+      <w:r>
+        <w:t>and</w:t>
+      </w:r>
+      <w:proofErr w:type="spellEnd"/>
+      <w:r>
+        <w:t xml:space="preserve"> </w:t>
+      </w:r>
+      <w:proofErr w:type="spellStart"/>
+      <w:r>
+        <w:t>Glue</w:t>
+      </w:r>
+      <w:proofErr w:type="spellEnd"/>
     </w:p>
     <w:p>
       <w:pPr>
@@ -1435,8 +1571,13 @@
           <w:numId w:val="5"/>
         </w:numPr>
       </w:pPr>
-      <w:r>
-        <w:t>Shutter (zukünftig)</w:t>
+      <w:proofErr w:type="spellStart"/>
+      <w:r>
+        <w:t>Shutter</w:t>
+      </w:r>
+      <w:proofErr w:type="spellEnd"/>
+      <w:r>
+        <w:t xml:space="preserve"> (zukünftig)</w:t>
       </w:r>
     </w:p>
     <w:p>
@@ -1460,7 +1601,15 @@
         </w:numPr>
       </w:pPr>
       <w:r>
-        <w:t>Belichtungszeit (Exposure time)</w:t>
+        <w:t>Belichtungszeit (</w:t>
+      </w:r>
+      <w:proofErr w:type="spellStart"/>
+      <w:r>
+        <w:t>Exposure</w:t>
+      </w:r>
+      <w:proofErr w:type="spellEnd"/>
+      <w:r>
+        <w:t xml:space="preserve"> time)</w:t>
       </w:r>
     </w:p>
     <w:p>
@@ -1483,8 +1632,21 @@
           <w:numId w:val="5"/>
         </w:numPr>
       </w:pPr>
-      <w:r>
-        <w:t>Readout Mode (default: FVB)</w:t>
+      <w:proofErr w:type="spellStart"/>
+      <w:r>
+        <w:t>Readout</w:t>
+      </w:r>
+      <w:proofErr w:type="spellEnd"/>
+      <w:r>
+        <w:t xml:space="preserve"> Mode (</w:t>
+      </w:r>
+      <w:proofErr w:type="spellStart"/>
+      <w:r>
+        <w:t>default</w:t>
+      </w:r>
+      <w:proofErr w:type="spellEnd"/>
+      <w:r>
+        <w:t>: FVB)</w:t>
       </w:r>
     </w:p>
     <w:p>
@@ -1516,17 +1678,24 @@
       <w:pPr>
         <w:pStyle w:val="berschrift2"/>
       </w:pPr>
-      <w:r>
-        <w:t>Use-Cases</w:t>
+      <w:proofErr w:type="spellStart"/>
+      <w:r>
+        <w:t>Use</w:t>
+      </w:r>
+      <w:proofErr w:type="spellEnd"/>
+      <w:r>
+        <w:t>-Cases</w:t>
       </w:r>
     </w:p>
     <w:p>
       <w:pPr>
         <w:pStyle w:val="berschrift3"/>
       </w:pPr>
+      <w:proofErr w:type="spellStart"/>
       <w:r>
         <w:t>Paramterierung</w:t>
       </w:r>
+      <w:proofErr w:type="spellEnd"/>
     </w:p>
     <w:p>
       <w:pPr>
@@ -1561,8 +1730,13 @@
         </w:numPr>
       </w:pPr>
       <w:r>
-        <w:t>.ini</w:t>
-      </w:r>
+        <w:t>.</w:t>
+      </w:r>
+      <w:proofErr w:type="spellStart"/>
+      <w:r>
+        <w:t>ini</w:t>
+      </w:r>
+      <w:proofErr w:type="spellEnd"/>
     </w:p>
     <w:p>
       <w:pPr>
@@ -1572,9 +1746,16 @@
           <w:numId w:val="5"/>
         </w:numPr>
       </w:pPr>
-      <w:r>
-        <w:t>.json</w:t>
-      </w:r>
+      <w:proofErr w:type="gramStart"/>
+      <w:r>
+        <w:t>.</w:t>
+      </w:r>
+      <w:proofErr w:type="spellStart"/>
+      <w:r>
+        <w:t>json</w:t>
+      </w:r>
+      <w:proofErr w:type="spellEnd"/>
+      <w:proofErr w:type="gramEnd"/>
     </w:p>
     <w:p>
       <w:pPr>
@@ -1685,7 +1866,20 @@
         </w:numPr>
       </w:pPr>
       <w:r>
-        <w:t>Standard-Konfiguration(.conf-Datei?)</w:t>
+        <w:t>Standard-Konfiguration</w:t>
+      </w:r>
+      <w:proofErr w:type="gramStart"/>
+      <w:r>
+        <w:t>(.</w:t>
+      </w:r>
+      <w:proofErr w:type="spellStart"/>
+      <w:r>
+        <w:t>conf</w:t>
+      </w:r>
+      <w:proofErr w:type="spellEnd"/>
+      <w:proofErr w:type="gramEnd"/>
+      <w:r>
+        <w:t>-Datei?)</w:t>
       </w:r>
     </w:p>
     <w:p>
@@ -1736,7 +1930,23 @@
         </w:numPr>
       </w:pPr>
       <w:r>
-        <w:t>Anzahl/Wiederholrate/Modus (Stick and Glue) /Dauer einstellen</w:t>
+        <w:t xml:space="preserve">Anzahl/Wiederholrate/Modus (Stick </w:t>
+      </w:r>
+      <w:proofErr w:type="spellStart"/>
+      <w:r>
+        <w:t>and</w:t>
+      </w:r>
+      <w:proofErr w:type="spellEnd"/>
+      <w:r>
+        <w:t xml:space="preserve"> </w:t>
+      </w:r>
+      <w:proofErr w:type="spellStart"/>
+      <w:r>
+        <w:t>Glue</w:t>
+      </w:r>
+      <w:proofErr w:type="spellEnd"/>
+      <w:r>
+        <w:t>) /Dauer einstellen</w:t>
       </w:r>
     </w:p>
     <w:p>
@@ -1980,8 +2190,13 @@
           <w:numId w:val="10"/>
         </w:numPr>
       </w:pPr>
-      <w:r>
-        <w:t>Boron Fitting hat andere Kennwerte als normales Spektrum, da auch in anderem Wellenlängenbereich analysiert wird</w:t>
+      <w:proofErr w:type="spellStart"/>
+      <w:r>
+        <w:t>Boron</w:t>
+      </w:r>
+      <w:proofErr w:type="spellEnd"/>
+      <w:r>
+        <w:t xml:space="preserve"> Fitting hat andere Kennwerte als normales Spektrum, da auch in anderem Wellenlängenbereich analysiert wird</w:t>
       </w:r>
     </w:p>
     <w:p>
@@ -2053,7 +2268,23 @@
         </w:numPr>
       </w:pPr>
       <w:r>
-        <w:t>Rohes Spektrum (Raw Spectrum)</w:t>
+        <w:t>Rohes Spektrum (</w:t>
+      </w:r>
+      <w:proofErr w:type="spellStart"/>
+      <w:r>
+        <w:t>Raw</w:t>
+      </w:r>
+      <w:proofErr w:type="spellEnd"/>
+      <w:r>
+        <w:t xml:space="preserve"> </w:t>
+      </w:r>
+      <w:proofErr w:type="spellStart"/>
+      <w:r>
+        <w:t>Spectrum</w:t>
+      </w:r>
+      <w:proofErr w:type="spellEnd"/>
+      <w:r>
+        <w:t>)</w:t>
       </w:r>
     </w:p>
     <w:p>
@@ -2065,7 +2296,15 @@
         </w:numPr>
       </w:pPr>
       <w:r>
-        <w:t>X-Achse: Pixel (in Abhängigkeit des Gratings)</w:t>
+        <w:t xml:space="preserve">X-Achse: Pixel (in Abhängigkeit des </w:t>
+      </w:r>
+      <w:proofErr w:type="spellStart"/>
+      <w:r>
+        <w:t>Gratings</w:t>
+      </w:r>
+      <w:proofErr w:type="spellEnd"/>
+      <w:r>
+        <w:t>)</w:t>
       </w:r>
     </w:p>
     <w:p>
@@ -2102,7 +2341,23 @@
       </w:pPr>
       <w:r>
         <w:lastRenderedPageBreak/>
-        <w:t>Bearbeitetes Spektrum (Processed Spectrum)</w:t>
+        <w:t>Bearbeitetes Spektrum (</w:t>
+      </w:r>
+      <w:proofErr w:type="spellStart"/>
+      <w:r>
+        <w:t>Processed</w:t>
+      </w:r>
+      <w:proofErr w:type="spellEnd"/>
+      <w:r>
+        <w:t xml:space="preserve"> </w:t>
+      </w:r>
+      <w:proofErr w:type="spellStart"/>
+      <w:r>
+        <w:t>Spectrum</w:t>
+      </w:r>
+      <w:proofErr w:type="spellEnd"/>
+      <w:r>
+        <w:t>)</w:t>
       </w:r>
       <w:r>
         <w:t xml:space="preserve"> </w:t>
@@ -2117,7 +2372,15 @@
         </w:numPr>
       </w:pPr>
       <w:r>
-        <w:t>X-Achse: Wellenlänge (in Abhängigkeit der zentralen Wellenlänge (Central Wavelength))</w:t>
+        <w:t xml:space="preserve">X-Achse: Wellenlänge (in Abhängigkeit der zentralen Wellenlänge (Central </w:t>
+      </w:r>
+      <w:proofErr w:type="spellStart"/>
+      <w:r>
+        <w:t>Wavelength</w:t>
+      </w:r>
+      <w:proofErr w:type="spellEnd"/>
+      <w:r>
+        <w:t>))</w:t>
       </w:r>
     </w:p>
     <w:p>
@@ -2168,8 +2431,13 @@
         </w:numPr>
       </w:pPr>
       <w:r>
-        <w:t>Per Drag&amp;Drop</w:t>
-      </w:r>
+        <w:t xml:space="preserve">Per </w:t>
+      </w:r>
+      <w:proofErr w:type="spellStart"/>
+      <w:r>
+        <w:t>Drag&amp;Drop</w:t>
+      </w:r>
+      <w:proofErr w:type="spellEnd"/>
     </w:p>
     <w:p>
       <w:pPr>
@@ -2203,9 +2471,11 @@
           <w:numId w:val="10"/>
         </w:numPr>
       </w:pPr>
+      <w:proofErr w:type="spellStart"/>
       <w:r>
         <w:t>Spk</w:t>
       </w:r>
+      <w:proofErr w:type="spellEnd"/>
     </w:p>
     <w:p>
       <w:pPr>
@@ -2215,8 +2485,29 @@
           <w:numId w:val="10"/>
         </w:numPr>
       </w:pPr>
-      <w:r>
-        <w:t xml:space="preserve">Csv (gespeichertes Spektrum; csv zu Unterschied zu Raw Spektrum) </w:t>
+      <w:proofErr w:type="spellStart"/>
+      <w:r>
+        <w:t>Csv</w:t>
+      </w:r>
+      <w:proofErr w:type="spellEnd"/>
+      <w:r>
+        <w:t xml:space="preserve"> (gespeichertes Spektrum; </w:t>
+      </w:r>
+      <w:proofErr w:type="spellStart"/>
+      <w:r>
+        <w:t>csv</w:t>
+      </w:r>
+      <w:proofErr w:type="spellEnd"/>
+      <w:r>
+        <w:t xml:space="preserve"> zu Unterschied zu </w:t>
+      </w:r>
+      <w:proofErr w:type="spellStart"/>
+      <w:r>
+        <w:t>Raw</w:t>
+      </w:r>
+      <w:proofErr w:type="spellEnd"/>
+      <w:r>
+        <w:t xml:space="preserve"> Spektrum) </w:t>
       </w:r>
     </w:p>
     <w:p>
@@ -2228,7 +2519,15 @@
         </w:numPr>
       </w:pPr>
       <w:r>
-        <w:t>Binary file von der Andor SW</w:t>
+        <w:t xml:space="preserve">Binary </w:t>
+      </w:r>
+      <w:proofErr w:type="spellStart"/>
+      <w:r>
+        <w:t>file</w:t>
+      </w:r>
+      <w:proofErr w:type="spellEnd"/>
+      <w:r>
+        <w:t xml:space="preserve"> von der Andor SW</w:t>
       </w:r>
       <w:r>
         <w:t xml:space="preserve"> (sekundär)</w:t>
@@ -2290,9 +2589,19 @@
           <w:numId w:val="10"/>
         </w:numPr>
       </w:pPr>
-      <w:r>
-        <w:t>Raw_/processed_spektrum</w:t>
-      </w:r>
+      <w:proofErr w:type="spellStart"/>
+      <w:r>
+        <w:t>Raw</w:t>
+      </w:r>
+      <w:proofErr w:type="spellEnd"/>
+      <w:r>
+        <w:t>_/</w:t>
+      </w:r>
+      <w:proofErr w:type="spellStart"/>
+      <w:r>
+        <w:t>processed_spektrum</w:t>
+      </w:r>
+      <w:proofErr w:type="spellEnd"/>
     </w:p>
     <w:p>
       <w:pPr>
@@ -2303,7 +2612,28 @@
         </w:numPr>
       </w:pPr>
       <w:r>
-        <w:t>Als .csv-Datei, damit der Unterschied zu aufgenommenem Spektrum (.spk) ersichtlich ist</w:t>
+        <w:t>Als .</w:t>
+      </w:r>
+      <w:proofErr w:type="spellStart"/>
+      <w:r>
+        <w:t>csv</w:t>
+      </w:r>
+      <w:proofErr w:type="spellEnd"/>
+      <w:r>
+        <w:t xml:space="preserve">-Datei, damit der Unterschied zu aufgenommenem Spektrum </w:t>
+      </w:r>
+      <w:proofErr w:type="gramStart"/>
+      <w:r>
+        <w:t>(.</w:t>
+      </w:r>
+      <w:proofErr w:type="spellStart"/>
+      <w:r>
+        <w:t>spk</w:t>
+      </w:r>
+      <w:proofErr w:type="spellEnd"/>
+      <w:proofErr w:type="gramEnd"/>
+      <w:r>
+        <w:t>) ersichtlich ist</w:t>
       </w:r>
     </w:p>
     <w:p>
@@ -2338,8 +2668,21 @@
           <w:numId w:val="10"/>
         </w:numPr>
       </w:pPr>
-      <w:r>
-        <w:t>Raw_spectrum ggf. ein _raw dem Dateinamen anhängen</w:t>
+      <w:proofErr w:type="spellStart"/>
+      <w:r>
+        <w:t>Raw_spectrum</w:t>
+      </w:r>
+      <w:proofErr w:type="spellEnd"/>
+      <w:r>
+        <w:t xml:space="preserve"> ggf. ein _</w:t>
+      </w:r>
+      <w:proofErr w:type="spellStart"/>
+      <w:r>
+        <w:t>raw</w:t>
+      </w:r>
+      <w:proofErr w:type="spellEnd"/>
+      <w:r>
+        <w:t xml:space="preserve"> dem Dateinamen anhängen</w:t>
       </w:r>
     </w:p>
     <w:p>
@@ -2350,15 +2693,19 @@
           <w:numId w:val="10"/>
         </w:numPr>
       </w:pPr>
-      <w:r>
-        <w:t>Processed</w:t>
-      </w:r>
-      <w:r>
-        <w:t>_spectrum ggf. ein _</w:t>
-      </w:r>
+      <w:proofErr w:type="spellStart"/>
+      <w:r>
+        <w:t>Processed_spectrum</w:t>
+      </w:r>
+      <w:proofErr w:type="spellEnd"/>
+      <w:r>
+        <w:t xml:space="preserve"> ggf. ein _</w:t>
+      </w:r>
+      <w:proofErr w:type="spellStart"/>
       <w:r>
         <w:t>processed</w:t>
       </w:r>
+      <w:proofErr w:type="spellEnd"/>
       <w:r>
         <w:t xml:space="preserve"> dem Dateinamen anhängen</w:t>
       </w:r>
@@ -2431,9 +2778,11 @@
           <w:numId w:val="10"/>
         </w:numPr>
       </w:pPr>
+      <w:proofErr w:type="spellStart"/>
       <w:r>
         <w:t>Aufnahmedatum+Zeit</w:t>
       </w:r>
+      <w:proofErr w:type="spellEnd"/>
     </w:p>
     <w:p>
       <w:pPr>
@@ -2443,8 +2792,13 @@
           <w:numId w:val="10"/>
         </w:numPr>
       </w:pPr>
-      <w:r>
-        <w:t>Processed außerdem:</w:t>
+      <w:proofErr w:type="spellStart"/>
+      <w:r>
+        <w:t>Processed</w:t>
+      </w:r>
+      <w:proofErr w:type="spellEnd"/>
+      <w:r>
+        <w:t xml:space="preserve"> außerdem:</w:t>
       </w:r>
     </w:p>
     <w:p>
@@ -2456,8 +2810,13 @@
         </w:numPr>
       </w:pPr>
       <w:r>
-        <w:t>Central Wavelength</w:t>
-      </w:r>
+        <w:t xml:space="preserve">Central </w:t>
+      </w:r>
+      <w:proofErr w:type="spellStart"/>
+      <w:r>
+        <w:t>Wavelength</w:t>
+      </w:r>
+      <w:proofErr w:type="spellEnd"/>
     </w:p>
     <w:p>
       <w:pPr>
@@ -2467,9 +2826,11 @@
           <w:numId w:val="10"/>
         </w:numPr>
       </w:pPr>
+      <w:proofErr w:type="spellStart"/>
       <w:r>
         <w:t>Grating</w:t>
       </w:r>
+      <w:proofErr w:type="spellEnd"/>
     </w:p>
     <w:p>
       <w:pPr>
@@ -2492,8 +2853,13 @@
         </w:numPr>
       </w:pPr>
       <w:r>
-        <w:t>Peak height</w:t>
-      </w:r>
+        <w:t xml:space="preserve">Peak </w:t>
+      </w:r>
+      <w:proofErr w:type="spellStart"/>
+      <w:r>
+        <w:t>height</w:t>
+      </w:r>
+      <w:proofErr w:type="spellEnd"/>
     </w:p>
     <w:p>
       <w:pPr>
@@ -2528,8 +2894,13 @@
         </w:numPr>
       </w:pPr>
       <w:r>
-        <w:t>Innerhalb der BatchAnalysis</w:t>
-      </w:r>
+        <w:t xml:space="preserve">Innerhalb der </w:t>
+      </w:r>
+      <w:proofErr w:type="spellStart"/>
+      <w:r>
+        <w:t>BatchAnalysis</w:t>
+      </w:r>
+      <w:proofErr w:type="spellEnd"/>
     </w:p>
     <w:p>
       <w:pPr>
@@ -2540,7 +2911,15 @@
         </w:numPr>
       </w:pPr>
       <w:r>
-        <w:t>Angabe oder Auswahl einer .csv-Datei</w:t>
+        <w:t>Angabe oder Auswahl einer .</w:t>
+      </w:r>
+      <w:proofErr w:type="spellStart"/>
+      <w:r>
+        <w:t>csv</w:t>
+      </w:r>
+      <w:proofErr w:type="spellEnd"/>
+      <w:r>
+        <w:t>-Datei</w:t>
       </w:r>
     </w:p>
     <w:p>
@@ -2552,7 +2931,28 @@
         </w:numPr>
       </w:pPr>
       <w:r>
-        <w:t>Auswählen von .spk/.csv-Dateien</w:t>
+        <w:t xml:space="preserve">Auswählen </w:t>
+      </w:r>
+      <w:proofErr w:type="gramStart"/>
+      <w:r>
+        <w:t>von .</w:t>
+      </w:r>
+      <w:proofErr w:type="spellStart"/>
+      <w:r>
+        <w:t>spk</w:t>
+      </w:r>
+      <w:proofErr w:type="spellEnd"/>
+      <w:proofErr w:type="gramEnd"/>
+      <w:r>
+        <w:t>/.</w:t>
+      </w:r>
+      <w:proofErr w:type="spellStart"/>
+      <w:r>
+        <w:t>csv</w:t>
+      </w:r>
+      <w:proofErr w:type="spellEnd"/>
+      <w:r>
+        <w:t>-Dateien</w:t>
       </w:r>
     </w:p>
     <w:p>
@@ -2576,7 +2976,15 @@
         </w:numPr>
       </w:pPr>
       <w:r>
-        <w:t>Berechnen und Speichern der Kennwerte über „Calculate“</w:t>
+        <w:t>Berechnen und Speichern der Kennwerte über „</w:t>
+      </w:r>
+      <w:proofErr w:type="spellStart"/>
+      <w:r>
+        <w:t>Calculate</w:t>
+      </w:r>
+      <w:proofErr w:type="spellEnd"/>
+      <w:r>
+        <w:t>“</w:t>
       </w:r>
     </w:p>
     <w:p>
@@ -2642,7 +3050,15 @@
         </w:numPr>
       </w:pPr>
       <w:r>
-        <w:t>Fortschrittsbalken, bei Calculate Berechnung</w:t>
+        <w:t xml:space="preserve">Fortschrittsbalken, bei </w:t>
+      </w:r>
+      <w:proofErr w:type="spellStart"/>
+      <w:r>
+        <w:t>Calculate</w:t>
+      </w:r>
+      <w:proofErr w:type="spellEnd"/>
+      <w:r>
+        <w:t xml:space="preserve"> Berechnung</w:t>
       </w:r>
     </w:p>
     <w:p>
@@ -2665,8 +3081,6 @@
           <w:numId w:val="10"/>
         </w:numPr>
       </w:pPr>
-      <w:bookmarkStart w:id="0" w:name="_GoBack"/>
-      <w:bookmarkEnd w:id="0"/>
       <w:r>
         <w:lastRenderedPageBreak/>
         <w:t>Leer, wenn andere Datei außerhalb der Batchanalysis geladen wurde</w:t>
@@ -2693,9 +3107,11 @@
           <w:numId w:val="5"/>
         </w:numPr>
       </w:pPr>
+      <w:proofErr w:type="spellStart"/>
       <w:r>
         <w:t>openFile</w:t>
       </w:r>
+      <w:proofErr w:type="spellEnd"/>
     </w:p>
     <w:p>
       <w:pPr>
@@ -2705,9 +3121,11 @@
           <w:numId w:val="5"/>
         </w:numPr>
       </w:pPr>
+      <w:proofErr w:type="spellStart"/>
       <w:r>
         <w:t>AnalysisWindow</w:t>
       </w:r>
+      <w:proofErr w:type="spellEnd"/>
     </w:p>
     <w:p>
       <w:pPr>
@@ -2718,7 +3136,15 @@
         </w:numPr>
       </w:pPr>
       <w:r>
-        <w:t>__init__</w:t>
+        <w:t>__</w:t>
+      </w:r>
+      <w:proofErr w:type="spellStart"/>
+      <w:r>
+        <w:t>init</w:t>
+      </w:r>
+      <w:proofErr w:type="spellEnd"/>
+      <w:r>
+        <w:t>__</w:t>
       </w:r>
     </w:p>
     <w:p>
@@ -2748,9 +3174,11 @@
           <w:numId w:val="5"/>
         </w:numPr>
       </w:pPr>
+      <w:proofErr w:type="spellStart"/>
       <w:r>
         <w:t>dropEvent</w:t>
       </w:r>
+      <w:proofErr w:type="spellEnd"/>
     </w:p>
     <w:p>
       <w:pPr>
@@ -2760,8 +3188,13 @@
           <w:numId w:val="5"/>
         </w:numPr>
       </w:pPr>
-      <w:r>
-        <w:t xml:space="preserve">Dropped File </w:t>
+      <w:proofErr w:type="spellStart"/>
+      <w:r>
+        <w:t>Dropped</w:t>
+      </w:r>
+      <w:proofErr w:type="spellEnd"/>
+      <w:r>
+        <w:t xml:space="preserve"> File </w:t>
       </w:r>
       <w:r>
         <w:tab/>
@@ -2779,9 +3212,11 @@
           <w:numId w:val="5"/>
         </w:numPr>
       </w:pPr>
+      <w:proofErr w:type="spellStart"/>
       <w:r>
         <w:t>getValues</w:t>
       </w:r>
+      <w:proofErr w:type="spellEnd"/>
       <w:r>
         <w:tab/>
       </w:r>
@@ -2801,9 +3236,11 @@
           <w:numId w:val="5"/>
         </w:numPr>
       </w:pPr>
+      <w:proofErr w:type="spellStart"/>
       <w:r>
         <w:t>getHead</w:t>
       </w:r>
+      <w:proofErr w:type="spellEnd"/>
       <w:r>
         <w:tab/>
       </w:r>
@@ -2820,9 +3257,11 @@
           <w:numId w:val="5"/>
         </w:numPr>
       </w:pPr>
+      <w:proofErr w:type="spellStart"/>
       <w:r>
         <w:t>file_open</w:t>
       </w:r>
+      <w:proofErr w:type="spellEnd"/>
       <w:r>
         <w:t xml:space="preserve"> </w:t>
       </w:r>
@@ -2835,8 +3274,13 @@
           <w:numId w:val="5"/>
         </w:numPr>
       </w:pPr>
-      <w:r>
-        <w:t xml:space="preserve">opened File </w:t>
+      <w:proofErr w:type="spellStart"/>
+      <w:r>
+        <w:t>opened</w:t>
+      </w:r>
+      <w:proofErr w:type="spellEnd"/>
+      <w:r>
+        <w:t xml:space="preserve"> File </w:t>
       </w:r>
       <w:r>
         <w:tab/>
@@ -2854,9 +3298,11 @@
           <w:numId w:val="5"/>
         </w:numPr>
       </w:pPr>
+      <w:proofErr w:type="spellStart"/>
       <w:r>
         <w:t>getValues</w:t>
       </w:r>
+      <w:proofErr w:type="spellEnd"/>
       <w:r>
         <w:tab/>
       </w:r>
@@ -2876,9 +3322,11 @@
           <w:numId w:val="5"/>
         </w:numPr>
       </w:pPr>
+      <w:proofErr w:type="spellStart"/>
       <w:r>
         <w:t>getHead</w:t>
       </w:r>
+      <w:proofErr w:type="spellEnd"/>
       <w:r>
         <w:tab/>
       </w:r>
@@ -2895,9 +3343,11 @@
           <w:numId w:val="5"/>
         </w:numPr>
       </w:pPr>
+      <w:proofErr w:type="spellStart"/>
       <w:r>
         <w:t>BatchAnalysis</w:t>
       </w:r>
+      <w:proofErr w:type="spellEnd"/>
     </w:p>
     <w:p>
       <w:pPr>
@@ -2907,9 +3357,11 @@
           <w:numId w:val="5"/>
         </w:numPr>
       </w:pPr>
+      <w:proofErr w:type="spellStart"/>
       <w:r>
         <w:t>multi_calc</w:t>
       </w:r>
+      <w:proofErr w:type="spellEnd"/>
     </w:p>
     <w:p>
       <w:pPr>
@@ -2919,8 +3371,13 @@
           <w:numId w:val="5"/>
         </w:numPr>
       </w:pPr>
-      <w:r>
-        <w:t xml:space="preserve">selected File </w:t>
+      <w:proofErr w:type="spellStart"/>
+      <w:r>
+        <w:t>selected</w:t>
+      </w:r>
+      <w:proofErr w:type="spellEnd"/>
+      <w:r>
+        <w:t xml:space="preserve"> File </w:t>
       </w:r>
       <w:r>
         <w:tab/>
@@ -2938,9 +3395,11 @@
           <w:numId w:val="5"/>
         </w:numPr>
       </w:pPr>
+      <w:proofErr w:type="spellStart"/>
       <w:r>
         <w:t>getValues</w:t>
       </w:r>
+      <w:proofErr w:type="spellEnd"/>
       <w:r>
         <w:tab/>
       </w:r>
@@ -2960,9 +3419,11 @@
           <w:numId w:val="5"/>
         </w:numPr>
       </w:pPr>
+      <w:proofErr w:type="spellStart"/>
       <w:r>
         <w:t>getHead</w:t>
       </w:r>
+      <w:proofErr w:type="spellEnd"/>
       <w:r>
         <w:tab/>
       </w:r>
@@ -2976,8 +3437,13 @@
         <w:pStyle w:val="berschrift2"/>
       </w:pPr>
       <w:r>
-        <w:t>Name Convention</w:t>
-      </w:r>
+        <w:t xml:space="preserve">Name </w:t>
+      </w:r>
+      <w:proofErr w:type="spellStart"/>
+      <w:r>
+        <w:t>Convention</w:t>
+      </w:r>
+      <w:proofErr w:type="spellEnd"/>
     </w:p>
     <w:p>
       <w:pPr>
@@ -3031,12 +3497,27 @@
           <w:numId w:val="5"/>
         </w:numPr>
       </w:pPr>
-      <w:r>
-        <w:t xml:space="preserve">camelCase, wenn die Methode vom Qt-Backend erkennt werden muss, z.B. Events wie </w:t>
-      </w:r>
+      <w:proofErr w:type="spellStart"/>
+      <w:r>
+        <w:t>camelCase</w:t>
+      </w:r>
+      <w:proofErr w:type="spellEnd"/>
+      <w:r>
+        <w:t xml:space="preserve">, wenn die Methode vom </w:t>
+      </w:r>
+      <w:proofErr w:type="spellStart"/>
+      <w:r>
+        <w:t>Qt</w:t>
+      </w:r>
+      <w:proofErr w:type="spellEnd"/>
+      <w:r>
+        <w:t xml:space="preserve">-Backend erkennt werden muss, z.B. Events wie </w:t>
+      </w:r>
+      <w:proofErr w:type="spellStart"/>
       <w:r>
         <w:t>dragEnterEvent</w:t>
       </w:r>
+      <w:proofErr w:type="spellEnd"/>
     </w:p>
     <w:p>
       <w:pPr>
@@ -3046,12 +3527,102 @@
           <w:numId w:val="5"/>
         </w:numPr>
       </w:pPr>
-      <w:r>
-        <w:t xml:space="preserve">snakeCase, wenn die Methode unabhängig com Qt-Backend ist, z.B. </w:t>
-      </w:r>
+      <w:proofErr w:type="spellStart"/>
+      <w:r>
+        <w:t>snakeCase</w:t>
+      </w:r>
+      <w:proofErr w:type="spellEnd"/>
+      <w:r>
+        <w:t xml:space="preserve">, wenn die Methode unabhängig </w:t>
+      </w:r>
+      <w:proofErr w:type="spellStart"/>
+      <w:r>
+        <w:t>com</w:t>
+      </w:r>
+      <w:proofErr w:type="spellEnd"/>
+      <w:r>
+        <w:t xml:space="preserve"> </w:t>
+      </w:r>
+      <w:proofErr w:type="spellStart"/>
+      <w:r>
+        <w:t>Qt</w:t>
+      </w:r>
+      <w:proofErr w:type="spellEnd"/>
+      <w:r>
+        <w:t xml:space="preserve">-Backend ist, z.B. </w:t>
+      </w:r>
+      <w:proofErr w:type="spellStart"/>
       <w:r>
         <w:t>file_open</w:t>
       </w:r>
+      <w:proofErr w:type="spellEnd"/>
+    </w:p>
+    <w:p>
+      <w:pPr>
+        <w:pStyle w:val="berschrift3"/>
+      </w:pPr>
+      <w:r>
+        <w:t>GUI</w:t>
+      </w:r>
+    </w:p>
+    <w:p>
+      <w:pPr>
+        <w:pStyle w:val="Listenabsatz"/>
+        <w:numPr>
+          <w:ilvl w:val="0"/>
+          <w:numId w:val="5"/>
+        </w:numPr>
+      </w:pPr>
+      <w:proofErr w:type="spellStart"/>
+      <w:r>
+        <w:t>btn</w:t>
+      </w:r>
+      <w:proofErr w:type="spellEnd"/>
+      <w:r>
+        <w:t xml:space="preserve"> </w:t>
+      </w:r>
+      <w:r>
+        <w:sym w:font="Wingdings" w:char="F0E0"/>
+      </w:r>
+      <w:r>
+        <w:t xml:space="preserve"> Buttons</w:t>
+      </w:r>
+    </w:p>
+    <w:p>
+      <w:pPr>
+        <w:pStyle w:val="Listenabsatz"/>
+        <w:numPr>
+          <w:ilvl w:val="0"/>
+          <w:numId w:val="5"/>
+        </w:numPr>
+      </w:pPr>
+      <w:r>
+        <w:t xml:space="preserve">Für Gruppen von Elementen wird </w:t>
+      </w:r>
+      <w:proofErr w:type="spellStart"/>
+      <w:r>
+        <w:t>PascalCase</w:t>
+      </w:r>
+      <w:proofErr w:type="spellEnd"/>
+      <w:r>
+        <w:t xml:space="preserve"> verwendet. Z.B. </w:t>
+      </w:r>
+      <w:proofErr w:type="spellStart"/>
+      <w:r>
+        <w:t>BtnParameters</w:t>
+      </w:r>
+      <w:proofErr w:type="spellEnd"/>
+      <w:r>
+        <w:t xml:space="preserve"> ist eine Gruppe von Elementen (in diesem Fall Buttons). Achtung: Allerdings können auch Elemente mit </w:t>
+      </w:r>
+      <w:proofErr w:type="spellStart"/>
+      <w:r>
+        <w:t>Disp</w:t>
+      </w:r>
+      <w:proofErr w:type="spellEnd"/>
+      <w:r>
+        <w:t xml:space="preserve"> beginnen, die der Gruppe Display zugeordnet sind. Also kann die Gruppe entweder den Zweck oder die Form bezeichnen.</w:t>
+      </w:r>
     </w:p>
     <w:p>
       <w:pPr>
@@ -3071,7 +3642,23 @@
     </w:p>
     <w:p>
       <w:r>
-        <w:t xml:space="preserve">Zugriff auf Systemdateien über QFileDialog.getOpenFile bzw. über .getOpenFiles zum Laden einer oder mehrerer Dateien (Doku: </w:t>
+        <w:t xml:space="preserve">Zugriff auf Systemdateien über </w:t>
+      </w:r>
+      <w:proofErr w:type="spellStart"/>
+      <w:r>
+        <w:t>QFileDialog.getOpenFile</w:t>
+      </w:r>
+      <w:proofErr w:type="spellEnd"/>
+      <w:r>
+        <w:t xml:space="preserve"> bzw. über .</w:t>
+      </w:r>
+      <w:proofErr w:type="spellStart"/>
+      <w:r>
+        <w:t>getOpenFiles</w:t>
+      </w:r>
+      <w:proofErr w:type="spellEnd"/>
+      <w:r>
+        <w:t xml:space="preserve"> zum Laden einer oder mehrerer Dateien (Doku: </w:t>
       </w:r>
       <w:hyperlink r:id="rId5" w:history="1">
         <w:r>
@@ -3099,8 +3686,13 @@
         </w:numPr>
       </w:pPr>
       <w:r>
-        <w:t>.csv</w:t>
-      </w:r>
+        <w:t>.</w:t>
+      </w:r>
+      <w:proofErr w:type="spellStart"/>
+      <w:r>
+        <w:t>csv</w:t>
+      </w:r>
+      <w:proofErr w:type="spellEnd"/>
     </w:p>
     <w:p>
       <w:pPr>
@@ -3110,9 +3702,16 @@
           <w:numId w:val="5"/>
         </w:numPr>
       </w:pPr>
-      <w:r>
-        <w:t>.spk</w:t>
-      </w:r>
+      <w:proofErr w:type="gramStart"/>
+      <w:r>
+        <w:t>.</w:t>
+      </w:r>
+      <w:proofErr w:type="spellStart"/>
+      <w:r>
+        <w:t>spk</w:t>
+      </w:r>
+      <w:proofErr w:type="spellEnd"/>
+      <w:proofErr w:type="gramEnd"/>
     </w:p>
     <w:p>
       <w:pPr>
@@ -3122,12 +3721,18 @@
           <w:numId w:val="5"/>
         </w:numPr>
       </w:pPr>
-      <w:r>
-        <w:t>Bindary Dateien von Andor (sekundär, nicht implementiert)</w:t>
-      </w:r>
-    </w:p>
-    <w:p>
-      <w:r>
+      <w:proofErr w:type="spellStart"/>
+      <w:r>
+        <w:t>Bindary</w:t>
+      </w:r>
+      <w:proofErr w:type="spellEnd"/>
+      <w:r>
+        <w:t xml:space="preserve"> Dateien von Andor (sekundär, nicht implementiert)</w:t>
+      </w:r>
+    </w:p>
+    <w:p>
+      <w:r>
+        <w:lastRenderedPageBreak/>
         <w:t xml:space="preserve">Menüleiste: File </w:t>
       </w:r>
       <w:r>
@@ -3188,12 +3793,25 @@
         <w:sym w:font="Wingdings" w:char="F0E0"/>
       </w:r>
       <w:r>
-        <w:t xml:space="preserve"> BatchAnalysis &amp; Anzeige der Daten aus erster Datei</w:t>
-      </w:r>
-    </w:p>
-    <w:p>
-      <w:r>
-        <w:t>Drag&amp;Drop:</w:t>
+        <w:t xml:space="preserve"> </w:t>
+      </w:r>
+      <w:proofErr w:type="spellStart"/>
+      <w:r>
+        <w:t>BatchAnalysis</w:t>
+      </w:r>
+      <w:proofErr w:type="spellEnd"/>
+      <w:r>
+        <w:t xml:space="preserve"> &amp; Anzeige der Daten aus erster Datei</w:t>
+      </w:r>
+    </w:p>
+    <w:p>
+      <w:proofErr w:type="spellStart"/>
+      <w:r>
+        <w:t>Drag&amp;Drop</w:t>
+      </w:r>
+      <w:proofErr w:type="spellEnd"/>
+      <w:r>
+        <w:t>:</w:t>
       </w:r>
     </w:p>
     <w:p>
@@ -3205,7 +3823,6 @@
         </w:numPr>
       </w:pPr>
       <w:r>
-        <w:lastRenderedPageBreak/>
         <w:t>Drag</w:t>
       </w:r>
     </w:p>
@@ -3224,7 +3841,15 @@
         <w:sym w:font="Wingdings" w:char="F0E0"/>
       </w:r>
       <w:r>
-        <w:t xml:space="preserve"> event.accept()</w:t>
+        <w:t xml:space="preserve"> </w:t>
+      </w:r>
+      <w:proofErr w:type="spellStart"/>
+      <w:r>
+        <w:t>event.accept</w:t>
+      </w:r>
+      <w:proofErr w:type="spellEnd"/>
+      <w:r>
+        <w:t>()</w:t>
       </w:r>
     </w:p>
     <w:p>
@@ -3242,8 +3867,13 @@
         <w:sym w:font="Wingdings" w:char="F0E0"/>
       </w:r>
       <w:r>
-        <w:t xml:space="preserve"> BatchAnalysis</w:t>
-      </w:r>
+        <w:t xml:space="preserve"> </w:t>
+      </w:r>
+      <w:proofErr w:type="spellStart"/>
+      <w:r>
+        <w:t>BatchAnalysis</w:t>
+      </w:r>
+      <w:proofErr w:type="spellEnd"/>
     </w:p>
     <w:p>
       <w:pPr>
@@ -3294,8 +3924,13 @@
       </w:r>
     </w:p>
     <w:p>
-      <w:r>
-        <w:t>BatchAnalysis: Browse Files</w:t>
+      <w:proofErr w:type="spellStart"/>
+      <w:r>
+        <w:t>BatchAnalysis</w:t>
+      </w:r>
+      <w:proofErr w:type="spellEnd"/>
+      <w:r>
+        <w:t>: Browse Files</w:t>
       </w:r>
     </w:p>
     <w:p>
@@ -3368,11 +4003,33 @@
       </w:r>
     </w:p>
     <w:p>
+      <w:proofErr w:type="spellStart"/>
       <w:r>
         <w:rPr>
           <w:rStyle w:val="text-gray-dark"/>
         </w:rPr>
-        <w:t xml:space="preserve">Pairwise Independent Combinatorial Tool </w:t>
+        <w:t>Pairwise</w:t>
+      </w:r>
+      <w:proofErr w:type="spellEnd"/>
+      <w:r>
+        <w:rPr>
+          <w:rStyle w:val="text-gray-dark"/>
+        </w:rPr>
+        <w:t xml:space="preserve"> Independent </w:t>
+      </w:r>
+      <w:proofErr w:type="spellStart"/>
+      <w:r>
+        <w:rPr>
+          <w:rStyle w:val="text-gray-dark"/>
+        </w:rPr>
+        <w:t>Combinatorial</w:t>
+      </w:r>
+      <w:proofErr w:type="spellEnd"/>
+      <w:r>
+        <w:rPr>
+          <w:rStyle w:val="text-gray-dark"/>
+        </w:rPr>
+        <w:t xml:space="preserve"> Tool </w:t>
       </w:r>
       <w:r>
         <w:rPr>
@@ -3392,21 +4049,40 @@
         <w:pStyle w:val="berschrift3"/>
       </w:pPr>
       <w:r>
-        <w:t>Test der GUI mit QtTest</w:t>
-      </w:r>
-    </w:p>
-    <w:p>
-      <w:r>
-        <w:t>Bessere Testbarkeit von GUI-Elementen anstatt mit python.unittest</w:t>
-      </w:r>
+        <w:t xml:space="preserve">Test der GUI mit </w:t>
+      </w:r>
+      <w:proofErr w:type="spellStart"/>
+      <w:r>
+        <w:t>QtTest</w:t>
+      </w:r>
+      <w:proofErr w:type="spellEnd"/>
+    </w:p>
+    <w:p>
+      <w:r>
+        <w:t xml:space="preserve">Bessere Testbarkeit von GUI-Elementen anstatt mit </w:t>
+      </w:r>
+      <w:proofErr w:type="spellStart"/>
+      <w:proofErr w:type="gramStart"/>
+      <w:r>
+        <w:t>python.unittest</w:t>
+      </w:r>
+      <w:proofErr w:type="spellEnd"/>
+      <w:proofErr w:type="gramEnd"/>
     </w:p>
     <w:p>
       <w:pPr>
         <w:pStyle w:val="berschrift3"/>
       </w:pPr>
       <w:r>
-        <w:t>Test mit python.unittest</w:t>
-      </w:r>
+        <w:t xml:space="preserve">Test mit </w:t>
+      </w:r>
+      <w:proofErr w:type="spellStart"/>
+      <w:proofErr w:type="gramStart"/>
+      <w:r>
+        <w:t>python.unittest</w:t>
+      </w:r>
+      <w:proofErr w:type="spellEnd"/>
+      <w:proofErr w:type="gramEnd"/>
     </w:p>
     <w:p>
       <w:pPr>
@@ -3417,7 +4093,15 @@
         </w:numPr>
       </w:pPr>
       <w:r>
-        <w:t>Verwendung der Bibliothek unittest.</w:t>
+        <w:t xml:space="preserve">Verwendung der Bibliothek </w:t>
+      </w:r>
+      <w:proofErr w:type="spellStart"/>
+      <w:r>
+        <w:t>unittest</w:t>
+      </w:r>
+      <w:proofErr w:type="spellEnd"/>
+      <w:r>
+        <w:t>.</w:t>
       </w:r>
     </w:p>
     <w:p>
@@ -3473,8 +4157,21 @@
         </w:numPr>
       </w:pPr>
       <w:r>
-        <w:t>Öffnen der Anaconda Promt</w:t>
-      </w:r>
+        <w:t xml:space="preserve">Öffnen der </w:t>
+      </w:r>
+      <w:proofErr w:type="spellStart"/>
+      <w:r>
+        <w:t>Anaconda</w:t>
+      </w:r>
+      <w:proofErr w:type="spellEnd"/>
+      <w:r>
+        <w:t xml:space="preserve"> </w:t>
+      </w:r>
+      <w:proofErr w:type="spellStart"/>
+      <w:r>
+        <w:t>Promt</w:t>
+      </w:r>
+      <w:proofErr w:type="spellEnd"/>
     </w:p>
     <w:p>
       <w:pPr>
@@ -3497,7 +4194,31 @@
         </w:numPr>
       </w:pPr>
       <w:r>
-        <w:t>Eingabe: python -m unittest [name]</w:t>
+        <w:t xml:space="preserve">Eingabe: </w:t>
+      </w:r>
+      <w:proofErr w:type="spellStart"/>
+      <w:r>
+        <w:t>python</w:t>
+      </w:r>
+      <w:proofErr w:type="spellEnd"/>
+      <w:r>
+        <w:t xml:space="preserve"> -m </w:t>
+      </w:r>
+      <w:proofErr w:type="spellStart"/>
+      <w:r>
+        <w:t>unittest</w:t>
+      </w:r>
+      <w:proofErr w:type="spellEnd"/>
+      <w:r>
+        <w:t xml:space="preserve"> [</w:t>
+      </w:r>
+      <w:proofErr w:type="spellStart"/>
+      <w:r>
+        <w:t>name</w:t>
+      </w:r>
+      <w:proofErr w:type="spellEnd"/>
+      <w:r>
+        <w:t>]</w:t>
       </w:r>
     </w:p>
     <w:p>
@@ -3594,7 +4315,15 @@
         </w:numPr>
       </w:pPr>
       <w:r>
-        <w:t>Öffnen der Anaconda Prompt</w:t>
+        <w:t xml:space="preserve">Öffnen der </w:t>
+      </w:r>
+      <w:proofErr w:type="spellStart"/>
+      <w:r>
+        <w:t>Anaconda</w:t>
+      </w:r>
+      <w:proofErr w:type="spellEnd"/>
+      <w:r>
+        <w:t xml:space="preserve"> Prompt</w:t>
       </w:r>
     </w:p>
     <w:p>
@@ -3606,7 +4335,15 @@
         </w:numPr>
       </w:pPr>
       <w:r>
-        <w:t xml:space="preserve">Eingeben: python </w:t>
+        <w:t xml:space="preserve">Eingeben: </w:t>
+      </w:r>
+      <w:proofErr w:type="spellStart"/>
+      <w:r>
+        <w:t>python</w:t>
+      </w:r>
+      <w:proofErr w:type="spellEnd"/>
+      <w:r>
+        <w:t xml:space="preserve"> </w:t>
       </w:r>
       <w:r>
         <w:t>–</w:t>
@@ -3635,8 +4372,26 @@
           <w:numId w:val="5"/>
         </w:numPr>
       </w:pPr>
-      <w:r>
-        <w:t>Öffnen der Anaconda Prompt</w:t>
+      <w:bookmarkStart w:id="0" w:name="_GoBack"/>
+      <w:bookmarkEnd w:id="0"/>
+      <w:r>
+        <w:t xml:space="preserve">ACHTUNG: Funktioniert nicht mit der </w:t>
+      </w:r>
+      <w:proofErr w:type="spellStart"/>
+      <w:r>
+        <w:t>Anaconda</w:t>
+      </w:r>
+      <w:proofErr w:type="spellEnd"/>
+      <w:r>
+        <w:t xml:space="preserve"> Power </w:t>
+      </w:r>
+      <w:proofErr w:type="spellStart"/>
+      <w:r>
+        <w:t>shell</w:t>
+      </w:r>
+      <w:proofErr w:type="spellEnd"/>
+      <w:r>
+        <w:t>!!!!</w:t>
       </w:r>
     </w:p>
     <w:p>
@@ -3648,7 +4403,16 @@
         </w:numPr>
       </w:pPr>
       <w:r>
-        <w:t>Eingeben: designer</w:t>
+        <w:lastRenderedPageBreak/>
+        <w:t xml:space="preserve">Öffnen der </w:t>
+      </w:r>
+      <w:proofErr w:type="spellStart"/>
+      <w:r>
+        <w:t>Anaconda</w:t>
+      </w:r>
+      <w:proofErr w:type="spellEnd"/>
+      <w:r>
+        <w:t xml:space="preserve"> Prompt</w:t>
       </w:r>
     </w:p>
     <w:p>
@@ -3660,6 +4424,23 @@
         </w:numPr>
       </w:pPr>
       <w:r>
+        <w:t xml:space="preserve">Eingeben: </w:t>
+      </w:r>
+      <w:proofErr w:type="spellStart"/>
+      <w:r>
+        <w:t>designer</w:t>
+      </w:r>
+      <w:proofErr w:type="spellEnd"/>
+    </w:p>
+    <w:p>
+      <w:pPr>
+        <w:pStyle w:val="Listenabsatz"/>
+        <w:numPr>
+          <w:ilvl w:val="1"/>
+          <w:numId w:val="5"/>
+        </w:numPr>
+      </w:pPr>
+      <w:r>
         <w:t>Öffnen einer GUI</w:t>
       </w:r>
     </w:p>
@@ -3684,7 +4465,15 @@
         </w:numPr>
       </w:pPr>
       <w:r>
-        <w:t>Zurück in der Anaconda Prompt</w:t>
+        <w:t xml:space="preserve">Zurück in der </w:t>
+      </w:r>
+      <w:proofErr w:type="spellStart"/>
+      <w:r>
+        <w:t>Anaconda</w:t>
+      </w:r>
+      <w:proofErr w:type="spellEnd"/>
+      <w:r>
+        <w:t xml:space="preserve"> Prompt</w:t>
       </w:r>
     </w:p>
     <w:p>
@@ -3696,7 +4485,15 @@
         </w:numPr>
       </w:pPr>
       <w:r>
-        <w:t>pyuic5 batch_dialog.ui &gt; ui_batch_dialog.py</w:t>
+        <w:t xml:space="preserve">pyuic5 </w:t>
+      </w:r>
+      <w:proofErr w:type="spellStart"/>
+      <w:r>
+        <w:t>batch_dialog.ui</w:t>
+      </w:r>
+      <w:proofErr w:type="spellEnd"/>
+      <w:r>
+        <w:t xml:space="preserve"> &gt; ui_batch_dialog.py</w:t>
       </w:r>
     </w:p>
     <w:p>
@@ -3708,7 +4505,23 @@
         </w:numPr>
       </w:pPr>
       <w:r>
-        <w:t>pyuic5 macht aus einem .ui-file ein entsprechendes .py-file</w:t>
+        <w:t>pyuic5 macht aus einem .</w:t>
+      </w:r>
+      <w:proofErr w:type="spellStart"/>
+      <w:r>
+        <w:t>ui</w:t>
+      </w:r>
+      <w:proofErr w:type="spellEnd"/>
+      <w:r>
+        <w:t>-file ein entsprechendes .</w:t>
+      </w:r>
+      <w:proofErr w:type="spellStart"/>
+      <w:r>
+        <w:t>py</w:t>
+      </w:r>
+      <w:proofErr w:type="spellEnd"/>
+      <w:r>
+        <w:t>-file</w:t>
       </w:r>
     </w:p>
     <w:p>
@@ -3720,7 +4533,15 @@
         </w:numPr>
       </w:pPr>
       <w:r>
-        <w:t>das .py-file kann dann eingebunden und verwendet werden</w:t>
+        <w:t>das .</w:t>
+      </w:r>
+      <w:proofErr w:type="spellStart"/>
+      <w:r>
+        <w:t>py</w:t>
+      </w:r>
+      <w:proofErr w:type="spellEnd"/>
+      <w:r>
+        <w:t>-file kann dann eingebunden und verwendet werden</w:t>
       </w:r>
     </w:p>
     <w:p>
@@ -3732,8 +4553,15 @@
         </w:numPr>
       </w:pPr>
       <w:r>
-        <w:lastRenderedPageBreak/>
-        <w:t xml:space="preserve">Achtung: Überschreibt alle Änderungen, die in der Zwischenzeit in dem .py-file gemacht wurden (hier: </w:t>
+        <w:t>Achtung: Überschreibt alle Änderungen, die in der Zwischenzeit in dem .</w:t>
+      </w:r>
+      <w:proofErr w:type="spellStart"/>
+      <w:r>
+        <w:t>py</w:t>
+      </w:r>
+      <w:proofErr w:type="spellEnd"/>
+      <w:r>
+        <w:t xml:space="preserve">-file gemacht wurden (hier: </w:t>
       </w:r>
       <w:r>
         <w:t>ui_batch_dialog.py</w:t>
@@ -3768,8 +4596,13 @@
         <w:pStyle w:val="berschrift2"/>
       </w:pPr>
       <w:r>
-        <w:t>Central Wavelength</w:t>
-      </w:r>
+        <w:t xml:space="preserve">Central </w:t>
+      </w:r>
+      <w:proofErr w:type="spellStart"/>
+      <w:r>
+        <w:t>Wavelength</w:t>
+      </w:r>
+      <w:proofErr w:type="spellEnd"/>
     </w:p>
     <w:p>
       <w:pPr>
@@ -3792,8 +4625,13 @@
         </w:numPr>
       </w:pPr>
       <w:r>
-        <w:t>Unabhängig vom Fitting/Grating</w:t>
-      </w:r>
+        <w:t>Unabhängig vom Fitting/</w:t>
+      </w:r>
+      <w:proofErr w:type="spellStart"/>
+      <w:r>
+        <w:t>Grating</w:t>
+      </w:r>
+      <w:proofErr w:type="spellEnd"/>
     </w:p>
     <w:p>
       <w:pPr>
@@ -3804,7 +4642,15 @@
         </w:numPr>
       </w:pPr>
       <w:r>
-        <w:t>Soll als Parameter mit in die Spk Dateien aufgenommen werden</w:t>
+        <w:t xml:space="preserve">Soll als Parameter mit in die </w:t>
+      </w:r>
+      <w:proofErr w:type="spellStart"/>
+      <w:r>
+        <w:t>Spk</w:t>
+      </w:r>
+      <w:proofErr w:type="spellEnd"/>
+      <w:r>
+        <w:t xml:space="preserve"> Dateien aufgenommen werden</w:t>
       </w:r>
     </w:p>
     <w:p>
@@ -3816,8 +4662,29 @@
         </w:numPr>
       </w:pPr>
       <w:r>
-        <w:t>Derzeit: Triggered ein Redraw bei Änderung+Enter</w:t>
-      </w:r>
+        <w:t xml:space="preserve">Derzeit: </w:t>
+      </w:r>
+      <w:proofErr w:type="spellStart"/>
+      <w:r>
+        <w:t>Triggered</w:t>
+      </w:r>
+      <w:proofErr w:type="spellEnd"/>
+      <w:r>
+        <w:t xml:space="preserve"> ein </w:t>
+      </w:r>
+      <w:proofErr w:type="spellStart"/>
+      <w:r>
+        <w:t>Redraw</w:t>
+      </w:r>
+      <w:proofErr w:type="spellEnd"/>
+      <w:r>
+        <w:t xml:space="preserve"> bei </w:t>
+      </w:r>
+      <w:proofErr w:type="spellStart"/>
+      <w:r>
+        <w:t>Änderung+Enter</w:t>
+      </w:r>
+      <w:proofErr w:type="spellEnd"/>
     </w:p>
     <w:p>
       <w:pPr>
@@ -3840,8 +4707,21 @@
         </w:numPr>
       </w:pPr>
       <w:r>
-        <w:t>Auslesen der central Wavelength</w:t>
-      </w:r>
+        <w:t xml:space="preserve">Auslesen der </w:t>
+      </w:r>
+      <w:proofErr w:type="spellStart"/>
+      <w:r>
+        <w:t>central</w:t>
+      </w:r>
+      <w:proofErr w:type="spellEnd"/>
+      <w:r>
+        <w:t xml:space="preserve"> </w:t>
+      </w:r>
+      <w:proofErr w:type="spellStart"/>
+      <w:r>
+        <w:t>Wavelength</w:t>
+      </w:r>
+      <w:proofErr w:type="spellEnd"/>
     </w:p>
     <w:p>
       <w:pPr>
@@ -3852,8 +4732,13 @@
         </w:numPr>
       </w:pPr>
       <w:r>
-        <w:t>Berechnen der minimalen und maximalen Wellenlänge in Abhängigkeit des Gratings</w:t>
-      </w:r>
+        <w:t xml:space="preserve">Berechnen der minimalen und maximalen Wellenlänge in Abhängigkeit des </w:t>
+      </w:r>
+      <w:proofErr w:type="spellStart"/>
+      <w:r>
+        <w:t>Gratings</w:t>
+      </w:r>
+      <w:proofErr w:type="spellEnd"/>
     </w:p>
     <w:p>
       <w:pPr>
@@ -5377,6 +6262,28 @@
       <w:szCs w:val="24"/>
     </w:rPr>
   </w:style>
+  <w:style w:type="paragraph" w:styleId="berschrift4">
+    <w:name w:val="heading 4"/>
+    <w:basedOn w:val="Standard"/>
+    <w:next w:val="Standard"/>
+    <w:link w:val="berschrift4Zchn"/>
+    <w:uiPriority w:val="9"/>
+    <w:unhideWhenUsed/>
+    <w:qFormat/>
+    <w:rsid w:val="003F1B4D"/>
+    <w:pPr>
+      <w:keepNext/>
+      <w:keepLines/>
+      <w:spacing w:before="40" w:after="0"/>
+      <w:outlineLvl w:val="3"/>
+    </w:pPr>
+    <w:rPr>
+      <w:rFonts w:asciiTheme="majorHAnsi" w:eastAsiaTheme="majorEastAsia" w:hAnsiTheme="majorHAnsi" w:cstheme="majorBidi"/>
+      <w:i/>
+      <w:iCs/>
+      <w:color w:val="2E74B5" w:themeColor="accent1" w:themeShade="BF"/>
+    </w:rPr>
+  </w:style>
   <w:style w:type="character" w:default="1" w:styleId="Absatz-Standardschriftart">
     <w:name w:val="Default Paragraph Font"/>
     <w:uiPriority w:val="1"/>
@@ -5503,6 +6410,19 @@
     <w:name w:val="text-gray-dark"/>
     <w:basedOn w:val="Absatz-Standardschriftart"/>
     <w:rsid w:val="00DE23FC"/>
+  </w:style>
+  <w:style w:type="character" w:customStyle="1" w:styleId="berschrift4Zchn">
+    <w:name w:val="Überschrift 4 Zchn"/>
+    <w:basedOn w:val="Absatz-Standardschriftart"/>
+    <w:link w:val="berschrift4"/>
+    <w:uiPriority w:val="9"/>
+    <w:rsid w:val="003F1B4D"/>
+    <w:rPr>
+      <w:rFonts w:asciiTheme="majorHAnsi" w:eastAsiaTheme="majorEastAsia" w:hAnsiTheme="majorHAnsi" w:cstheme="majorBidi"/>
+      <w:i/>
+      <w:iCs/>
+      <w:color w:val="2E74B5" w:themeColor="accent1" w:themeShade="BF"/>
+    </w:rPr>
   </w:style>
 </w:styles>
 </file>

</xml_diff>

<commit_message>
Rename batch ui Follwing the new naming convention Remove magic string and added it to config
</commit_message>
<xml_diff>
--- a/oes_requirements.docx
+++ b/oes_requirements.docx
@@ -20,29 +20,8 @@
     </w:p>
     <w:p>
       <w:r>
-        <w:t xml:space="preserve">OES: </w:t>
-      </w:r>
-      <w:proofErr w:type="spellStart"/>
-      <w:r>
-        <w:t>optical</w:t>
-      </w:r>
-      <w:proofErr w:type="spellEnd"/>
-      <w:r>
-        <w:t xml:space="preserve"> </w:t>
-      </w:r>
-      <w:proofErr w:type="spellStart"/>
-      <w:r>
-        <w:t>emission</w:t>
-      </w:r>
-      <w:proofErr w:type="spellEnd"/>
-      <w:r>
-        <w:t xml:space="preserve"> </w:t>
-      </w:r>
-      <w:proofErr w:type="spellStart"/>
-      <w:r>
-        <w:t>spectroscopy</w:t>
-      </w:r>
-      <w:proofErr w:type="spellEnd"/>
+        <w:t>OES: optical emission spectroscopy</w:t>
+      </w:r>
     </w:p>
     <w:p>
       <w:r>
@@ -55,15 +34,7 @@
         <w:t>λ</w:t>
       </w:r>
       <w:r>
-        <w:t xml:space="preserve">, welche nach Anregung von Molekülen beim Fall in den stabilen Zustand emittiert wird. Also lässt die Auswertung aller Peaks eines </w:t>
-      </w:r>
-      <w:proofErr w:type="spellStart"/>
-      <w:r>
-        <w:t>Spektrogramms</w:t>
-      </w:r>
-      <w:proofErr w:type="spellEnd"/>
-      <w:r>
-        <w:t xml:space="preserve"> Rückschlüsse auf das Gasgemisch der verschiedenen Moleküle zu.</w:t>
+        <w:t>, welche nach Anregung von Molekülen beim Fall in den stabilen Zustand emittiert wird. Also lässt die Auswertung aller Peaks eines Spektrogramms Rückschlüsse auf das Gasgemisch der verschiedenen Moleküle zu.</w:t>
       </w:r>
     </w:p>
     <w:p>
@@ -199,15 +170,7 @@
                                       <w:sym w:font="Wingdings" w:char="F0E0"/>
                                     </w:r>
                                     <w:r>
-                                      <w:t xml:space="preserve"> nimmt indirekt Spektren auf (</w:t>
-                                    </w:r>
-                                    <w:proofErr w:type="spellStart"/>
-                                    <w:r>
-                                      <w:t>oes</w:t>
-                                    </w:r>
-                                    <w:proofErr w:type="spellEnd"/>
-                                    <w:r>
-                                      <w:t>)</w:t>
+                                      <w:t xml:space="preserve"> nimmt indirekt Spektren auf (oes)</w:t>
                                     </w:r>
                                   </w:p>
                                   <w:p>
@@ -262,11 +225,9 @@
                               <wps:txbx>
                                 <w:txbxContent>
                                   <w:p>
-                                    <w:proofErr w:type="spellStart"/>
                                     <w:r>
                                       <w:t>Spexhex</w:t>
                                     </w:r>
-                                    <w:proofErr w:type="spellEnd"/>
                                   </w:p>
                                   <w:p>
                                     <w:pPr>
@@ -422,21 +383,8 @@
                               <wps:txbx>
                                 <w:txbxContent>
                                   <w:p>
-                                    <w:proofErr w:type="spellStart"/>
                                     <w:r>
-                                      <w:t>Oes</w:t>
-                                    </w:r>
-                                    <w:proofErr w:type="spellEnd"/>
-                                    <w:r>
-                                      <w:t>-</w:t>
-                                    </w:r>
-                                    <w:proofErr w:type="spellStart"/>
-                                    <w:r>
-                                      <w:t>spectra</w:t>
-                                    </w:r>
-                                    <w:proofErr w:type="spellEnd"/>
-                                    <w:r>
-                                      <w:t>-analysis</w:t>
+                                      <w:t>Oes-spectra-analysis</w:t>
                                     </w:r>
                                   </w:p>
                                   <w:p>
@@ -472,15 +420,7 @@
                                       </w:numPr>
                                     </w:pPr>
                                     <w:r>
-                                      <w:t xml:space="preserve">Erweiterung der Möglichkeiten von </w:t>
-                                    </w:r>
-                                    <w:proofErr w:type="spellStart"/>
-                                    <w:r>
-                                      <w:t>Spexhex</w:t>
-                                    </w:r>
-                                    <w:proofErr w:type="spellEnd"/>
-                                    <w:r>
-                                      <w:t xml:space="preserve"> um Bor-Auswertung</w:t>
+                                      <w:t>Erweiterung der Möglichkeiten von Spexhex um Bor-Auswertung</w:t>
                                     </w:r>
                                   </w:p>
                                 </w:txbxContent>
@@ -1154,11 +1094,9 @@
           <w:numId w:val="9"/>
         </w:numPr>
       </w:pPr>
-      <w:proofErr w:type="spellStart"/>
       <w:r>
         <w:t>Spexhex</w:t>
       </w:r>
-      <w:proofErr w:type="spellEnd"/>
     </w:p>
     <w:p>
       <w:pPr>
@@ -1180,11 +1118,9 @@
           <w:numId w:val="9"/>
         </w:numPr>
       </w:pPr>
-      <w:proofErr w:type="spellStart"/>
       <w:r>
         <w:t>Wellenlängenkalibrierung</w:t>
       </w:r>
-      <w:proofErr w:type="spellEnd"/>
     </w:p>
     <w:p>
       <w:pPr>
@@ -1196,20 +1132,7 @@
       </w:pPr>
       <w:r>
         <w:lastRenderedPageBreak/>
-        <w:t xml:space="preserve">Speicherung </w:t>
-      </w:r>
-      <w:proofErr w:type="gramStart"/>
-      <w:r>
-        <w:t>in .</w:t>
-      </w:r>
-      <w:proofErr w:type="spellStart"/>
-      <w:r>
-        <w:t>spk</w:t>
-      </w:r>
-      <w:proofErr w:type="spellEnd"/>
-      <w:proofErr w:type="gramEnd"/>
-      <w:r>
-        <w:t>-Datei</w:t>
+        <w:t>Speicherung in .spk-Datei</w:t>
       </w:r>
     </w:p>
     <w:p>
@@ -1269,15 +1192,7 @@
         </w:numPr>
       </w:pPr>
       <w:r>
-        <w:t>Erstellung einer .</w:t>
-      </w:r>
-      <w:proofErr w:type="spellStart"/>
-      <w:r>
-        <w:t>dat</w:t>
-      </w:r>
-      <w:proofErr w:type="spellEnd"/>
-      <w:r>
-        <w:t>-Datei</w:t>
+        <w:t>Erstellung einer .dat-Datei</w:t>
       </w:r>
     </w:p>
     <w:p>
@@ -1289,13 +1204,8 @@
         </w:numPr>
       </w:pPr>
       <w:r>
-        <w:t xml:space="preserve">Zeitpunkt der </w:t>
-      </w:r>
-      <w:proofErr w:type="spellStart"/>
-      <w:r>
-        <w:t>Spektrumsaufnahme</w:t>
-      </w:r>
-      <w:proofErr w:type="spellEnd"/>
+        <w:t>Zeitpunkt der Spektrumsaufnahme</w:t>
+      </w:r>
     </w:p>
     <w:p>
       <w:pPr>
@@ -1318,15 +1228,7 @@
         </w:numPr>
       </w:pPr>
       <w:r>
-        <w:t>Wissenschaftliche Analyse erfolgt anhand der .</w:t>
-      </w:r>
-      <w:proofErr w:type="spellStart"/>
-      <w:r>
-        <w:t>dat</w:t>
-      </w:r>
-      <w:proofErr w:type="spellEnd"/>
-      <w:r>
-        <w:t>-Datei</w:t>
+        <w:t>Wissenschaftliche Analyse erfolgt anhand der .dat-Datei</w:t>
       </w:r>
     </w:p>
     <w:p>
@@ -1362,15 +1264,7 @@
         </w:numPr>
       </w:pPr>
       <w:r>
-        <w:t>Erstellung einer .</w:t>
-      </w:r>
-      <w:proofErr w:type="spellStart"/>
-      <w:r>
-        <w:t>dat</w:t>
-      </w:r>
-      <w:proofErr w:type="spellEnd"/>
-      <w:r>
-        <w:t>-Datei (s.o.)</w:t>
+        <w:t>Erstellung einer .dat-Datei (s.o.)</w:t>
       </w:r>
     </w:p>
     <w:p>
@@ -1414,13 +1308,8 @@
         </w:numPr>
       </w:pPr>
       <w:r>
-        <w:t xml:space="preserve">Christoph </w:t>
-      </w:r>
-      <w:proofErr w:type="spellStart"/>
-      <w:r>
-        <w:t>Schreyvogel</w:t>
-      </w:r>
-      <w:proofErr w:type="spellEnd"/>
+        <w:t>Christoph Schreyvogel</w:t>
+      </w:r>
     </w:p>
     <w:p>
       <w:pPr>
@@ -1455,13 +1344,8 @@
         </w:numPr>
       </w:pPr>
       <w:r>
-        <w:t xml:space="preserve">Volker </w:t>
-      </w:r>
-      <w:proofErr w:type="spellStart"/>
-      <w:r>
-        <w:t>Cimalla</w:t>
-      </w:r>
-      <w:proofErr w:type="spellEnd"/>
+        <w:t>Volker Cimalla</w:t>
+      </w:r>
     </w:p>
     <w:p>
       <w:pPr>
@@ -1515,11 +1399,9 @@
           <w:numId w:val="5"/>
         </w:numPr>
       </w:pPr>
-      <w:proofErr w:type="spellStart"/>
       <w:r>
         <w:t>Grating</w:t>
       </w:r>
-      <w:proofErr w:type="spellEnd"/>
     </w:p>
     <w:p>
       <w:pPr>
@@ -1529,27 +1411,9 @@
           <w:numId w:val="5"/>
         </w:numPr>
       </w:pPr>
-      <w:proofErr w:type="spellStart"/>
-      <w:r>
-        <w:t>Step</w:t>
-      </w:r>
-      <w:proofErr w:type="spellEnd"/>
-      <w:r>
-        <w:t xml:space="preserve"> </w:t>
-      </w:r>
-      <w:proofErr w:type="spellStart"/>
-      <w:r>
-        <w:t>and</w:t>
-      </w:r>
-      <w:proofErr w:type="spellEnd"/>
-      <w:r>
-        <w:t xml:space="preserve"> </w:t>
-      </w:r>
-      <w:proofErr w:type="spellStart"/>
-      <w:r>
-        <w:t>Glue</w:t>
-      </w:r>
-      <w:proofErr w:type="spellEnd"/>
+      <w:r>
+        <w:t>Step and Glue</w:t>
+      </w:r>
     </w:p>
     <w:p>
       <w:pPr>
@@ -1571,13 +1435,8 @@
           <w:numId w:val="5"/>
         </w:numPr>
       </w:pPr>
-      <w:proofErr w:type="spellStart"/>
-      <w:r>
-        <w:t>Shutter</w:t>
-      </w:r>
-      <w:proofErr w:type="spellEnd"/>
-      <w:r>
-        <w:t xml:space="preserve"> (zukünftig)</w:t>
+      <w:r>
+        <w:t>Shutter (zukünftig)</w:t>
       </w:r>
     </w:p>
     <w:p>
@@ -1601,15 +1460,7 @@
         </w:numPr>
       </w:pPr>
       <w:r>
-        <w:t>Belichtungszeit (</w:t>
-      </w:r>
-      <w:proofErr w:type="spellStart"/>
-      <w:r>
-        <w:t>Exposure</w:t>
-      </w:r>
-      <w:proofErr w:type="spellEnd"/>
-      <w:r>
-        <w:t xml:space="preserve"> time)</w:t>
+        <w:t>Belichtungszeit (Exposure time)</w:t>
       </w:r>
     </w:p>
     <w:p>
@@ -1632,21 +1483,8 @@
           <w:numId w:val="5"/>
         </w:numPr>
       </w:pPr>
-      <w:proofErr w:type="spellStart"/>
-      <w:r>
-        <w:t>Readout</w:t>
-      </w:r>
-      <w:proofErr w:type="spellEnd"/>
-      <w:r>
-        <w:t xml:space="preserve"> Mode (</w:t>
-      </w:r>
-      <w:proofErr w:type="spellStart"/>
-      <w:r>
-        <w:t>default</w:t>
-      </w:r>
-      <w:proofErr w:type="spellEnd"/>
-      <w:r>
-        <w:t>: FVB)</w:t>
+      <w:r>
+        <w:t>Readout Mode (default: FVB)</w:t>
       </w:r>
     </w:p>
     <w:p>
@@ -1678,24 +1516,17 @@
       <w:pPr>
         <w:pStyle w:val="berschrift2"/>
       </w:pPr>
-      <w:proofErr w:type="spellStart"/>
-      <w:r>
-        <w:t>Use</w:t>
-      </w:r>
-      <w:proofErr w:type="spellEnd"/>
-      <w:r>
-        <w:t>-Cases</w:t>
+      <w:r>
+        <w:t>Use-Cases</w:t>
       </w:r>
     </w:p>
     <w:p>
       <w:pPr>
         <w:pStyle w:val="berschrift3"/>
       </w:pPr>
-      <w:proofErr w:type="spellStart"/>
       <w:r>
         <w:t>Paramterierung</w:t>
       </w:r>
-      <w:proofErr w:type="spellEnd"/>
     </w:p>
     <w:p>
       <w:pPr>
@@ -1730,13 +1561,8 @@
         </w:numPr>
       </w:pPr>
       <w:r>
-        <w:t>.</w:t>
-      </w:r>
-      <w:proofErr w:type="spellStart"/>
-      <w:r>
-        <w:t>ini</w:t>
-      </w:r>
-      <w:proofErr w:type="spellEnd"/>
+        <w:t>.ini</w:t>
+      </w:r>
     </w:p>
     <w:p>
       <w:pPr>
@@ -1746,16 +1572,23 @@
           <w:numId w:val="5"/>
         </w:numPr>
       </w:pPr>
-      <w:proofErr w:type="gramStart"/>
-      <w:r>
-        <w:t>.</w:t>
-      </w:r>
-      <w:proofErr w:type="spellStart"/>
-      <w:r>
-        <w:t>json</w:t>
-      </w:r>
-      <w:proofErr w:type="spellEnd"/>
-      <w:proofErr w:type="gramEnd"/>
+      <w:r>
+        <w:t>.json</w:t>
+      </w:r>
+    </w:p>
+    <w:p>
+      <w:pPr>
+        <w:pStyle w:val="Listenabsatz"/>
+        <w:numPr>
+          <w:ilvl w:val="1"/>
+          <w:numId w:val="5"/>
+        </w:numPr>
+      </w:pPr>
+      <w:r>
+        <w:t>.yml</w:t>
+      </w:r>
+      <w:bookmarkStart w:id="0" w:name="_GoBack"/>
+      <w:bookmarkEnd w:id="0"/>
     </w:p>
     <w:p>
       <w:pPr>
@@ -1866,20 +1699,7 @@
         </w:numPr>
       </w:pPr>
       <w:r>
-        <w:t>Standard-Konfiguration</w:t>
-      </w:r>
-      <w:proofErr w:type="gramStart"/>
-      <w:r>
-        <w:t>(.</w:t>
-      </w:r>
-      <w:proofErr w:type="spellStart"/>
-      <w:r>
-        <w:t>conf</w:t>
-      </w:r>
-      <w:proofErr w:type="spellEnd"/>
-      <w:proofErr w:type="gramEnd"/>
-      <w:r>
-        <w:t>-Datei?)</w:t>
+        <w:t>Standard-Konfiguration(.conf-Datei?)</w:t>
       </w:r>
     </w:p>
     <w:p>
@@ -1930,23 +1750,7 @@
         </w:numPr>
       </w:pPr>
       <w:r>
-        <w:t xml:space="preserve">Anzahl/Wiederholrate/Modus (Stick </w:t>
-      </w:r>
-      <w:proofErr w:type="spellStart"/>
-      <w:r>
-        <w:t>and</w:t>
-      </w:r>
-      <w:proofErr w:type="spellEnd"/>
-      <w:r>
-        <w:t xml:space="preserve"> </w:t>
-      </w:r>
-      <w:proofErr w:type="spellStart"/>
-      <w:r>
-        <w:t>Glue</w:t>
-      </w:r>
-      <w:proofErr w:type="spellEnd"/>
-      <w:r>
-        <w:t>) /Dauer einstellen</w:t>
+        <w:t>Anzahl/Wiederholrate/Modus (Stick and Glue) /Dauer einstellen</w:t>
       </w:r>
     </w:p>
     <w:p>
@@ -2190,13 +1994,8 @@
           <w:numId w:val="10"/>
         </w:numPr>
       </w:pPr>
-      <w:proofErr w:type="spellStart"/>
-      <w:r>
-        <w:t>Boron</w:t>
-      </w:r>
-      <w:proofErr w:type="spellEnd"/>
-      <w:r>
-        <w:t xml:space="preserve"> Fitting hat andere Kennwerte als normales Spektrum, da auch in anderem Wellenlängenbereich analysiert wird</w:t>
+      <w:r>
+        <w:t>Boron Fitting hat andere Kennwerte als normales Spektrum, da auch in anderem Wellenlängenbereich analysiert wird</w:t>
       </w:r>
     </w:p>
     <w:p>
@@ -2268,24 +2067,60 @@
         </w:numPr>
       </w:pPr>
       <w:r>
-        <w:t>Rohes Spektrum (</w:t>
-      </w:r>
-      <w:proofErr w:type="spellStart"/>
-      <w:r>
-        <w:t>Raw</w:t>
-      </w:r>
-      <w:proofErr w:type="spellEnd"/>
+        <w:t>Rohes Spektrum (Raw Spectrum)</w:t>
+      </w:r>
+    </w:p>
+    <w:p>
+      <w:pPr>
+        <w:pStyle w:val="Listenabsatz"/>
+        <w:numPr>
+          <w:ilvl w:val="2"/>
+          <w:numId w:val="10"/>
+        </w:numPr>
+      </w:pPr>
+      <w:r>
+        <w:t>X-Achse: Pixel (in Abhängigkeit des Gratings)</w:t>
+      </w:r>
+    </w:p>
+    <w:p>
+      <w:pPr>
+        <w:pStyle w:val="Listenabsatz"/>
+        <w:numPr>
+          <w:ilvl w:val="2"/>
+          <w:numId w:val="10"/>
+        </w:numPr>
+      </w:pPr>
+      <w:r>
+        <w:t>Y-Achse: Intensität</w:t>
+      </w:r>
+    </w:p>
+    <w:p>
+      <w:pPr>
+        <w:pStyle w:val="Listenabsatz"/>
+        <w:numPr>
+          <w:ilvl w:val="2"/>
+          <w:numId w:val="10"/>
+        </w:numPr>
+      </w:pPr>
+      <w:r>
+        <w:t>Berechnen und Einfügen einer Basislinie (Baseline)</w:t>
+      </w:r>
+    </w:p>
+    <w:p>
+      <w:pPr>
+        <w:pStyle w:val="Listenabsatz"/>
+        <w:numPr>
+          <w:ilvl w:val="1"/>
+          <w:numId w:val="10"/>
+        </w:numPr>
+      </w:pPr>
+      <w:r>
+        <w:lastRenderedPageBreak/>
+        <w:t>Bearbeitetes Spektrum (Processed Spectrum)</w:t>
+      </w:r>
       <w:r>
         <w:t xml:space="preserve"> </w:t>
       </w:r>
-      <w:proofErr w:type="spellStart"/>
-      <w:r>
-        <w:t>Spectrum</w:t>
-      </w:r>
-      <w:proofErr w:type="spellEnd"/>
-      <w:r>
-        <w:t>)</w:t>
-      </w:r>
     </w:p>
     <w:p>
       <w:pPr>
@@ -2296,15 +2131,7 @@
         </w:numPr>
       </w:pPr>
       <w:r>
-        <w:t xml:space="preserve">X-Achse: Pixel (in Abhängigkeit des </w:t>
-      </w:r>
-      <w:proofErr w:type="spellStart"/>
-      <w:r>
-        <w:t>Gratings</w:t>
-      </w:r>
-      <w:proofErr w:type="spellEnd"/>
-      <w:r>
-        <w:t>)</w:t>
+        <w:t>X-Achse: Wellenlänge (in Abhängigkeit der zentralen Wellenlänge (Central Wavelength))</w:t>
       </w:r>
     </w:p>
     <w:p>
@@ -2323,12 +2150,102 @@
       <w:pPr>
         <w:pStyle w:val="Listenabsatz"/>
         <w:numPr>
+          <w:ilvl w:val="1"/>
+          <w:numId w:val="10"/>
+        </w:numPr>
+      </w:pPr>
+      <w:r>
+        <w:t>Laden von Dateien</w:t>
+      </w:r>
+    </w:p>
+    <w:p>
+      <w:pPr>
+        <w:pStyle w:val="Listenabsatz"/>
+        <w:numPr>
           <w:ilvl w:val="2"/>
           <w:numId w:val="10"/>
         </w:numPr>
       </w:pPr>
       <w:r>
-        <w:t>Berechnen und Einfügen einer Basislinie (Baseline)</w:t>
+        <w:t>Per Browse</w:t>
+      </w:r>
+      <w:r>
+        <w:t>n</w:t>
+      </w:r>
+    </w:p>
+    <w:p>
+      <w:pPr>
+        <w:pStyle w:val="Listenabsatz"/>
+        <w:numPr>
+          <w:ilvl w:val="2"/>
+          <w:numId w:val="10"/>
+        </w:numPr>
+      </w:pPr>
+      <w:r>
+        <w:t>Per Drag&amp;Drop</w:t>
+      </w:r>
+    </w:p>
+    <w:p>
+      <w:pPr>
+        <w:pStyle w:val="Listenabsatz"/>
+        <w:numPr>
+          <w:ilvl w:val="2"/>
+          <w:numId w:val="10"/>
+        </w:numPr>
+      </w:pPr>
+      <w:r>
+        <w:t>Anzeige des Speicherpfades</w:t>
+      </w:r>
+    </w:p>
+    <w:p>
+      <w:pPr>
+        <w:pStyle w:val="Listenabsatz"/>
+        <w:numPr>
+          <w:ilvl w:val="2"/>
+          <w:numId w:val="10"/>
+        </w:numPr>
+      </w:pPr>
+      <w:r>
+        <w:t>Dateiformate</w:t>
+      </w:r>
+    </w:p>
+    <w:p>
+      <w:pPr>
+        <w:pStyle w:val="Listenabsatz"/>
+        <w:numPr>
+          <w:ilvl w:val="3"/>
+          <w:numId w:val="10"/>
+        </w:numPr>
+      </w:pPr>
+      <w:r>
+        <w:t>Spk</w:t>
+      </w:r>
+    </w:p>
+    <w:p>
+      <w:pPr>
+        <w:pStyle w:val="Listenabsatz"/>
+        <w:numPr>
+          <w:ilvl w:val="3"/>
+          <w:numId w:val="10"/>
+        </w:numPr>
+      </w:pPr>
+      <w:r>
+        <w:t xml:space="preserve">Csv (gespeichertes Spektrum; csv zu Unterschied zu Raw Spektrum) </w:t>
+      </w:r>
+    </w:p>
+    <w:p>
+      <w:pPr>
+        <w:pStyle w:val="Listenabsatz"/>
+        <w:numPr>
+          <w:ilvl w:val="3"/>
+          <w:numId w:val="10"/>
+        </w:numPr>
+      </w:pPr>
+      <w:r>
+        <w:t>Binary file von der Andor SW</w:t>
+      </w:r>
+      <w:r>
+        <w:t xml:space="preserve"> (sekundär)</w:t>
       </w:r>
     </w:p>
     <w:p>
@@ -2340,27 +2257,7 @@
         </w:numPr>
       </w:pPr>
       <w:r>
-        <w:lastRenderedPageBreak/>
-        <w:t>Bearbeitetes Spektrum (</w:t>
-      </w:r>
-      <w:proofErr w:type="spellStart"/>
-      <w:r>
-        <w:t>Processed</w:t>
-      </w:r>
-      <w:proofErr w:type="spellEnd"/>
-      <w:r>
-        <w:t xml:space="preserve"> </w:t>
-      </w:r>
-      <w:proofErr w:type="spellStart"/>
-      <w:r>
-        <w:t>Spectrum</w:t>
-      </w:r>
-      <w:proofErr w:type="spellEnd"/>
-      <w:r>
-        <w:t>)</w:t>
-      </w:r>
-      <w:r>
-        <w:t xml:space="preserve"> </w:t>
+        <w:t>Interaktives Design</w:t>
       </w:r>
     </w:p>
     <w:p>
@@ -2372,15 +2269,7 @@
         </w:numPr>
       </w:pPr>
       <w:r>
-        <w:t xml:space="preserve">X-Achse: Wellenlänge (in Abhängigkeit der zentralen Wellenlänge (Central </w:t>
-      </w:r>
-      <w:proofErr w:type="spellStart"/>
-      <w:r>
-        <w:t>Wavelength</w:t>
-      </w:r>
-      <w:proofErr w:type="spellEnd"/>
-      <w:r>
-        <w:t>))</w:t>
+        <w:t>Zoom</w:t>
       </w:r>
     </w:p>
     <w:p>
@@ -2392,19 +2281,7 @@
         </w:numPr>
       </w:pPr>
       <w:r>
-        <w:t>Y-Achse: Intensität</w:t>
-      </w:r>
-    </w:p>
-    <w:p>
-      <w:pPr>
-        <w:pStyle w:val="Listenabsatz"/>
-        <w:numPr>
-          <w:ilvl w:val="1"/>
-          <w:numId w:val="10"/>
-        </w:numPr>
-      </w:pPr>
-      <w:r>
-        <w:t>Laden von Dateien</w:t>
+        <w:t>Einstellen der Achsen</w:t>
       </w:r>
     </w:p>
     <w:p>
@@ -2416,51 +2293,7 @@
         </w:numPr>
       </w:pPr>
       <w:r>
-        <w:t>Per Browse</w:t>
-      </w:r>
-      <w:r>
-        <w:t>n</w:t>
-      </w:r>
-    </w:p>
-    <w:p>
-      <w:pPr>
-        <w:pStyle w:val="Listenabsatz"/>
-        <w:numPr>
-          <w:ilvl w:val="2"/>
-          <w:numId w:val="10"/>
-        </w:numPr>
-      </w:pPr>
-      <w:r>
-        <w:t xml:space="preserve">Per </w:t>
-      </w:r>
-      <w:proofErr w:type="spellStart"/>
-      <w:r>
-        <w:t>Drag&amp;Drop</w:t>
-      </w:r>
-      <w:proofErr w:type="spellEnd"/>
-    </w:p>
-    <w:p>
-      <w:pPr>
-        <w:pStyle w:val="Listenabsatz"/>
-        <w:numPr>
-          <w:ilvl w:val="2"/>
-          <w:numId w:val="10"/>
-        </w:numPr>
-      </w:pPr>
-      <w:r>
-        <w:t>Anzeige des Speicherpfades</w:t>
-      </w:r>
-    </w:p>
-    <w:p>
-      <w:pPr>
-        <w:pStyle w:val="Listenabsatz"/>
-        <w:numPr>
-          <w:ilvl w:val="2"/>
-          <w:numId w:val="10"/>
-        </w:numPr>
-      </w:pPr>
-      <w:r>
-        <w:t>Dateiformate</w:t>
+        <w:t>Speichern</w:t>
       </w:r>
     </w:p>
     <w:p>
@@ -2471,11 +2304,225 @@
           <w:numId w:val="10"/>
         </w:numPr>
       </w:pPr>
-      <w:proofErr w:type="spellStart"/>
-      <w:r>
-        <w:t>Spk</w:t>
-      </w:r>
-      <w:proofErr w:type="spellEnd"/>
+      <w:r>
+        <w:t>Raw_/processed_spektrum</w:t>
+      </w:r>
+    </w:p>
+    <w:p>
+      <w:pPr>
+        <w:pStyle w:val="Listenabsatz"/>
+        <w:numPr>
+          <w:ilvl w:val="4"/>
+          <w:numId w:val="10"/>
+        </w:numPr>
+      </w:pPr>
+      <w:r>
+        <w:t>Als .csv-Datei, damit der Unterschied zu aufgenommenem Spektrum (.spk) ersichtlich ist</w:t>
+      </w:r>
+    </w:p>
+    <w:p>
+      <w:pPr>
+        <w:pStyle w:val="Listenabsatz"/>
+        <w:numPr>
+          <w:ilvl w:val="4"/>
+          <w:numId w:val="10"/>
+        </w:numPr>
+      </w:pPr>
+      <w:r>
+        <w:t>Auswahl des Speicherortes</w:t>
+      </w:r>
+    </w:p>
+    <w:p>
+      <w:pPr>
+        <w:pStyle w:val="Listenabsatz"/>
+        <w:numPr>
+          <w:ilvl w:val="4"/>
+          <w:numId w:val="10"/>
+        </w:numPr>
+      </w:pPr>
+      <w:r>
+        <w:t>Dateiname wird aus Datei+appendix+.csv erstellt</w:t>
+      </w:r>
+    </w:p>
+    <w:p>
+      <w:pPr>
+        <w:pStyle w:val="Listenabsatz"/>
+        <w:numPr>
+          <w:ilvl w:val="4"/>
+          <w:numId w:val="10"/>
+        </w:numPr>
+      </w:pPr>
+      <w:r>
+        <w:t>Raw_spectrum ggf. ein _raw dem Dateinamen anhängen</w:t>
+      </w:r>
+    </w:p>
+    <w:p>
+      <w:pPr>
+        <w:pStyle w:val="Listenabsatz"/>
+        <w:numPr>
+          <w:ilvl w:val="4"/>
+          <w:numId w:val="10"/>
+        </w:numPr>
+      </w:pPr>
+      <w:r>
+        <w:t>Processed_spectrum ggf. ein _processed dem Dateinamen anhängen</w:t>
+      </w:r>
+    </w:p>
+    <w:p>
+      <w:pPr>
+        <w:pStyle w:val="Listenabsatz"/>
+        <w:numPr>
+          <w:ilvl w:val="4"/>
+          <w:numId w:val="10"/>
+        </w:numPr>
+      </w:pPr>
+      <w:r>
+        <w:t>Speicherung über das Menü</w:t>
+      </w:r>
+    </w:p>
+    <w:p>
+      <w:pPr>
+        <w:pStyle w:val="Listenabsatz"/>
+        <w:numPr>
+          <w:ilvl w:val="4"/>
+          <w:numId w:val="10"/>
+        </w:numPr>
+      </w:pPr>
+      <w:r>
+        <w:t>Ggf. auch im Menü der Batch-Analysis</w:t>
+      </w:r>
+    </w:p>
+    <w:p>
+      <w:pPr>
+        <w:pStyle w:val="Listenabsatz"/>
+        <w:numPr>
+          <w:ilvl w:val="4"/>
+          <w:numId w:val="10"/>
+        </w:numPr>
+      </w:pPr>
+      <w:r>
+        <w:t>Gespeichert wird:</w:t>
+      </w:r>
+    </w:p>
+    <w:p>
+      <w:pPr>
+        <w:pStyle w:val="Listenabsatz"/>
+        <w:numPr>
+          <w:ilvl w:val="5"/>
+          <w:numId w:val="10"/>
+        </w:numPr>
+      </w:pPr>
+      <w:r>
+        <w:t>X-Daten</w:t>
+      </w:r>
+    </w:p>
+    <w:p>
+      <w:pPr>
+        <w:pStyle w:val="Listenabsatz"/>
+        <w:numPr>
+          <w:ilvl w:val="5"/>
+          <w:numId w:val="10"/>
+        </w:numPr>
+      </w:pPr>
+      <w:r>
+        <w:t>Y-Daten</w:t>
+      </w:r>
+    </w:p>
+    <w:p>
+      <w:pPr>
+        <w:pStyle w:val="Listenabsatz"/>
+        <w:numPr>
+          <w:ilvl w:val="5"/>
+          <w:numId w:val="10"/>
+        </w:numPr>
+      </w:pPr>
+      <w:r>
+        <w:t>Aufnahmedatum+Zeit</w:t>
+      </w:r>
+    </w:p>
+    <w:p>
+      <w:pPr>
+        <w:pStyle w:val="Listenabsatz"/>
+        <w:numPr>
+          <w:ilvl w:val="5"/>
+          <w:numId w:val="10"/>
+        </w:numPr>
+      </w:pPr>
+      <w:r>
+        <w:t>Processed außerdem:</w:t>
+      </w:r>
+    </w:p>
+    <w:p>
+      <w:pPr>
+        <w:pStyle w:val="Listenabsatz"/>
+        <w:numPr>
+          <w:ilvl w:val="6"/>
+          <w:numId w:val="10"/>
+        </w:numPr>
+      </w:pPr>
+      <w:r>
+        <w:t>Central Wavelength</w:t>
+      </w:r>
+    </w:p>
+    <w:p>
+      <w:pPr>
+        <w:pStyle w:val="Listenabsatz"/>
+        <w:numPr>
+          <w:ilvl w:val="6"/>
+          <w:numId w:val="10"/>
+        </w:numPr>
+      </w:pPr>
+      <w:r>
+        <w:t>Grating</w:t>
+      </w:r>
+    </w:p>
+    <w:p>
+      <w:pPr>
+        <w:pStyle w:val="Listenabsatz"/>
+        <w:numPr>
+          <w:ilvl w:val="6"/>
+          <w:numId w:val="10"/>
+        </w:numPr>
+      </w:pPr>
+      <w:r>
+        <w:t>Auswertmethode</w:t>
+      </w:r>
+    </w:p>
+    <w:p>
+      <w:pPr>
+        <w:pStyle w:val="Listenabsatz"/>
+        <w:numPr>
+          <w:ilvl w:val="6"/>
+          <w:numId w:val="10"/>
+        </w:numPr>
+      </w:pPr>
+      <w:r>
+        <w:t>Peak height</w:t>
+      </w:r>
+    </w:p>
+    <w:p>
+      <w:pPr>
+        <w:pStyle w:val="Listenabsatz"/>
+        <w:numPr>
+          <w:ilvl w:val="6"/>
+          <w:numId w:val="10"/>
+        </w:numPr>
+      </w:pPr>
+      <w:r>
+        <w:t>Ratio</w:t>
+      </w:r>
+    </w:p>
+    <w:p>
+      <w:pPr>
+        <w:pStyle w:val="Listenabsatz"/>
+        <w:numPr>
+          <w:ilvl w:val="6"/>
+          <w:numId w:val="10"/>
+        </w:numPr>
+      </w:pPr>
+      <w:r>
+        <w:t>Area</w:t>
+      </w:r>
     </w:p>
     <w:p>
       <w:pPr>
@@ -2485,123 +2532,9 @@
           <w:numId w:val="10"/>
         </w:numPr>
       </w:pPr>
-      <w:proofErr w:type="spellStart"/>
-      <w:r>
-        <w:t>Csv</w:t>
-      </w:r>
-      <w:proofErr w:type="spellEnd"/>
-      <w:r>
-        <w:t xml:space="preserve"> (gespeichertes Spektrum; </w:t>
-      </w:r>
-      <w:proofErr w:type="spellStart"/>
-      <w:r>
-        <w:t>csv</w:t>
-      </w:r>
-      <w:proofErr w:type="spellEnd"/>
-      <w:r>
-        <w:t xml:space="preserve"> zu Unterschied zu </w:t>
-      </w:r>
-      <w:proofErr w:type="spellStart"/>
-      <w:r>
-        <w:t>Raw</w:t>
-      </w:r>
-      <w:proofErr w:type="spellEnd"/>
-      <w:r>
-        <w:t xml:space="preserve"> Spektrum) </w:t>
-      </w:r>
-    </w:p>
-    <w:p>
-      <w:pPr>
-        <w:pStyle w:val="Listenabsatz"/>
-        <w:numPr>
-          <w:ilvl w:val="3"/>
-          <w:numId w:val="10"/>
-        </w:numPr>
-      </w:pPr>
-      <w:r>
-        <w:t xml:space="preserve">Binary </w:t>
-      </w:r>
-      <w:proofErr w:type="spellStart"/>
-      <w:r>
-        <w:t>file</w:t>
-      </w:r>
-      <w:proofErr w:type="spellEnd"/>
-      <w:r>
-        <w:t xml:space="preserve"> von der Andor SW</w:t>
-      </w:r>
-      <w:r>
-        <w:t xml:space="preserve"> (sekundär)</w:t>
-      </w:r>
-    </w:p>
-    <w:p>
-      <w:pPr>
-        <w:pStyle w:val="Listenabsatz"/>
-        <w:numPr>
-          <w:ilvl w:val="1"/>
-          <w:numId w:val="10"/>
-        </w:numPr>
-      </w:pPr>
-      <w:r>
-        <w:t>Interaktives Design</w:t>
-      </w:r>
-    </w:p>
-    <w:p>
-      <w:pPr>
-        <w:pStyle w:val="Listenabsatz"/>
-        <w:numPr>
-          <w:ilvl w:val="2"/>
-          <w:numId w:val="10"/>
-        </w:numPr>
-      </w:pPr>
-      <w:r>
-        <w:t>Zoom</w:t>
-      </w:r>
-    </w:p>
-    <w:p>
-      <w:pPr>
-        <w:pStyle w:val="Listenabsatz"/>
-        <w:numPr>
-          <w:ilvl w:val="2"/>
-          <w:numId w:val="10"/>
-        </w:numPr>
-      </w:pPr>
-      <w:r>
-        <w:t>Einstellen der Achsen</w:t>
-      </w:r>
-    </w:p>
-    <w:p>
-      <w:pPr>
-        <w:pStyle w:val="Listenabsatz"/>
-        <w:numPr>
-          <w:ilvl w:val="2"/>
-          <w:numId w:val="10"/>
-        </w:numPr>
-      </w:pPr>
-      <w:r>
-        <w:t>Speichern</w:t>
-      </w:r>
-    </w:p>
-    <w:p>
-      <w:pPr>
-        <w:pStyle w:val="Listenabsatz"/>
-        <w:numPr>
-          <w:ilvl w:val="3"/>
-          <w:numId w:val="10"/>
-        </w:numPr>
-      </w:pPr>
-      <w:proofErr w:type="spellStart"/>
-      <w:r>
-        <w:t>Raw</w:t>
-      </w:r>
-      <w:proofErr w:type="spellEnd"/>
-      <w:r>
-        <w:t>_/</w:t>
-      </w:r>
-      <w:proofErr w:type="spellStart"/>
-      <w:r>
-        <w:t>processed_spektrum</w:t>
-      </w:r>
-      <w:proofErr w:type="spellEnd"/>
+      <w:r>
+        <w:t>Innerhalb der BatchAnalysis</w:t>
+      </w:r>
     </w:p>
     <w:p>
       <w:pPr>
@@ -2612,28 +2545,7 @@
         </w:numPr>
       </w:pPr>
       <w:r>
-        <w:t>Als .</w:t>
-      </w:r>
-      <w:proofErr w:type="spellStart"/>
-      <w:r>
-        <w:t>csv</w:t>
-      </w:r>
-      <w:proofErr w:type="spellEnd"/>
-      <w:r>
-        <w:t xml:space="preserve">-Datei, damit der Unterschied zu aufgenommenem Spektrum </w:t>
-      </w:r>
-      <w:proofErr w:type="gramStart"/>
-      <w:r>
-        <w:t>(.</w:t>
-      </w:r>
-      <w:proofErr w:type="spellStart"/>
-      <w:r>
-        <w:t>spk</w:t>
-      </w:r>
-      <w:proofErr w:type="spellEnd"/>
-      <w:proofErr w:type="gramEnd"/>
-      <w:r>
-        <w:t>) ersichtlich ist</w:t>
+        <w:t>Angabe oder Auswahl einer .csv-Datei</w:t>
       </w:r>
     </w:p>
     <w:p>
@@ -2645,7 +2557,7 @@
         </w:numPr>
       </w:pPr>
       <w:r>
-        <w:t>Auswahl des Speicherortes</w:t>
+        <w:t>Auswählen von .spk/.csv-Dateien</w:t>
       </w:r>
     </w:p>
     <w:p>
@@ -2657,7 +2569,7 @@
         </w:numPr>
       </w:pPr>
       <w:r>
-        <w:t>Dateiname wird aus Datei+appendix+.csv erstellt</w:t>
+        <w:t>Auswahl der zu speichernden Kennwerte</w:t>
       </w:r>
     </w:p>
     <w:p>
@@ -2668,21 +2580,8 @@
           <w:numId w:val="10"/>
         </w:numPr>
       </w:pPr>
-      <w:proofErr w:type="spellStart"/>
-      <w:r>
-        <w:t>Raw_spectrum</w:t>
-      </w:r>
-      <w:proofErr w:type="spellEnd"/>
-      <w:r>
-        <w:t xml:space="preserve"> ggf. ein _</w:t>
-      </w:r>
-      <w:proofErr w:type="spellStart"/>
-      <w:r>
-        <w:t>raw</w:t>
-      </w:r>
-      <w:proofErr w:type="spellEnd"/>
-      <w:r>
-        <w:t xml:space="preserve"> dem Dateinamen anhängen</w:t>
+      <w:r>
+        <w:t>Berechnen und Speichern der Kennwerte über „Calculate“</w:t>
       </w:r>
     </w:p>
     <w:p>
@@ -2693,21 +2592,14 @@
           <w:numId w:val="10"/>
         </w:numPr>
       </w:pPr>
-      <w:proofErr w:type="spellStart"/>
-      <w:r>
-        <w:t>Processed_spectrum</w:t>
-      </w:r>
-      <w:proofErr w:type="spellEnd"/>
-      <w:r>
-        <w:t xml:space="preserve"> ggf. ein _</w:t>
-      </w:r>
-      <w:proofErr w:type="spellStart"/>
-      <w:r>
-        <w:t>processed</w:t>
-      </w:r>
-      <w:proofErr w:type="spellEnd"/>
-      <w:r>
-        <w:t xml:space="preserve"> dem Dateinamen anhängen</w:t>
+      <w:r>
+        <w:t xml:space="preserve">Clear </w:t>
+      </w:r>
+      <w:r>
+        <w:sym w:font="Wingdings" w:char="F0E0"/>
+      </w:r>
+      <w:r>
+        <w:t xml:space="preserve"> Löschung der Auswahl</w:t>
       </w:r>
     </w:p>
     <w:p>
@@ -2719,31 +2611,7 @@
         </w:numPr>
       </w:pPr>
       <w:r>
-        <w:t>Speicherung über das Menü</w:t>
-      </w:r>
-    </w:p>
-    <w:p>
-      <w:pPr>
-        <w:pStyle w:val="Listenabsatz"/>
-        <w:numPr>
-          <w:ilvl w:val="4"/>
-          <w:numId w:val="10"/>
-        </w:numPr>
-      </w:pPr>
-      <w:r>
-        <w:t>Ggf. auch im Menü der Batch-Analysis</w:t>
-      </w:r>
-    </w:p>
-    <w:p>
-      <w:pPr>
-        <w:pStyle w:val="Listenabsatz"/>
-        <w:numPr>
-          <w:ilvl w:val="4"/>
-          <w:numId w:val="10"/>
-        </w:numPr>
-      </w:pPr>
-      <w:r>
-        <w:t>Gespeichert wird:</w:t>
+        <w:t>Anzeige von:</w:t>
       </w:r>
     </w:p>
     <w:p>
@@ -2755,7 +2623,19 @@
         </w:numPr>
       </w:pPr>
       <w:r>
-        <w:t>X-Daten</w:t>
+        <w:t>Index: Auch zum Durchlaufen der Dateien</w:t>
+      </w:r>
+    </w:p>
+    <w:p>
+      <w:pPr>
+        <w:pStyle w:val="Listenabsatz"/>
+        <w:numPr>
+          <w:ilvl w:val="6"/>
+          <w:numId w:val="10"/>
+        </w:numPr>
+      </w:pPr>
+      <w:r>
+        <w:t>Start bei 0 oder 1 muss definiert sein, ist aber nicht festgelegt</w:t>
       </w:r>
     </w:p>
     <w:p>
@@ -2767,298 +2647,7 @@
         </w:numPr>
       </w:pPr>
       <w:r>
-        <w:t>Y-Daten</w:t>
-      </w:r>
-    </w:p>
-    <w:p>
-      <w:pPr>
-        <w:pStyle w:val="Listenabsatz"/>
-        <w:numPr>
-          <w:ilvl w:val="5"/>
-          <w:numId w:val="10"/>
-        </w:numPr>
-      </w:pPr>
-      <w:proofErr w:type="spellStart"/>
-      <w:r>
-        <w:t>Aufnahmedatum+Zeit</w:t>
-      </w:r>
-      <w:proofErr w:type="spellEnd"/>
-    </w:p>
-    <w:p>
-      <w:pPr>
-        <w:pStyle w:val="Listenabsatz"/>
-        <w:numPr>
-          <w:ilvl w:val="5"/>
-          <w:numId w:val="10"/>
-        </w:numPr>
-      </w:pPr>
-      <w:proofErr w:type="spellStart"/>
-      <w:r>
-        <w:t>Processed</w:t>
-      </w:r>
-      <w:proofErr w:type="spellEnd"/>
-      <w:r>
-        <w:t xml:space="preserve"> außerdem:</w:t>
-      </w:r>
-    </w:p>
-    <w:p>
-      <w:pPr>
-        <w:pStyle w:val="Listenabsatz"/>
-        <w:numPr>
-          <w:ilvl w:val="6"/>
-          <w:numId w:val="10"/>
-        </w:numPr>
-      </w:pPr>
-      <w:r>
-        <w:t xml:space="preserve">Central </w:t>
-      </w:r>
-      <w:proofErr w:type="spellStart"/>
-      <w:r>
-        <w:t>Wavelength</w:t>
-      </w:r>
-      <w:proofErr w:type="spellEnd"/>
-    </w:p>
-    <w:p>
-      <w:pPr>
-        <w:pStyle w:val="Listenabsatz"/>
-        <w:numPr>
-          <w:ilvl w:val="6"/>
-          <w:numId w:val="10"/>
-        </w:numPr>
-      </w:pPr>
-      <w:proofErr w:type="spellStart"/>
-      <w:r>
-        <w:t>Grating</w:t>
-      </w:r>
-      <w:proofErr w:type="spellEnd"/>
-    </w:p>
-    <w:p>
-      <w:pPr>
-        <w:pStyle w:val="Listenabsatz"/>
-        <w:numPr>
-          <w:ilvl w:val="6"/>
-          <w:numId w:val="10"/>
-        </w:numPr>
-      </w:pPr>
-      <w:r>
-        <w:t>Auswertmethode</w:t>
-      </w:r>
-    </w:p>
-    <w:p>
-      <w:pPr>
-        <w:pStyle w:val="Listenabsatz"/>
-        <w:numPr>
-          <w:ilvl w:val="6"/>
-          <w:numId w:val="10"/>
-        </w:numPr>
-      </w:pPr>
-      <w:r>
-        <w:t xml:space="preserve">Peak </w:t>
-      </w:r>
-      <w:proofErr w:type="spellStart"/>
-      <w:r>
-        <w:t>height</w:t>
-      </w:r>
-      <w:proofErr w:type="spellEnd"/>
-    </w:p>
-    <w:p>
-      <w:pPr>
-        <w:pStyle w:val="Listenabsatz"/>
-        <w:numPr>
-          <w:ilvl w:val="6"/>
-          <w:numId w:val="10"/>
-        </w:numPr>
-      </w:pPr>
-      <w:r>
-        <w:t>Ratio</w:t>
-      </w:r>
-    </w:p>
-    <w:p>
-      <w:pPr>
-        <w:pStyle w:val="Listenabsatz"/>
-        <w:numPr>
-          <w:ilvl w:val="6"/>
-          <w:numId w:val="10"/>
-        </w:numPr>
-      </w:pPr>
-      <w:r>
-        <w:t>Area</w:t>
-      </w:r>
-    </w:p>
-    <w:p>
-      <w:pPr>
-        <w:pStyle w:val="Listenabsatz"/>
-        <w:numPr>
-          <w:ilvl w:val="3"/>
-          <w:numId w:val="10"/>
-        </w:numPr>
-      </w:pPr>
-      <w:r>
-        <w:t xml:space="preserve">Innerhalb der </w:t>
-      </w:r>
-      <w:proofErr w:type="spellStart"/>
-      <w:r>
-        <w:t>BatchAnalysis</w:t>
-      </w:r>
-      <w:proofErr w:type="spellEnd"/>
-    </w:p>
-    <w:p>
-      <w:pPr>
-        <w:pStyle w:val="Listenabsatz"/>
-        <w:numPr>
-          <w:ilvl w:val="4"/>
-          <w:numId w:val="10"/>
-        </w:numPr>
-      </w:pPr>
-      <w:r>
-        <w:t>Angabe oder Auswahl einer .</w:t>
-      </w:r>
-      <w:proofErr w:type="spellStart"/>
-      <w:r>
-        <w:t>csv</w:t>
-      </w:r>
-      <w:proofErr w:type="spellEnd"/>
-      <w:r>
-        <w:t>-Datei</w:t>
-      </w:r>
-    </w:p>
-    <w:p>
-      <w:pPr>
-        <w:pStyle w:val="Listenabsatz"/>
-        <w:numPr>
-          <w:ilvl w:val="4"/>
-          <w:numId w:val="10"/>
-        </w:numPr>
-      </w:pPr>
-      <w:r>
-        <w:t xml:space="preserve">Auswählen </w:t>
-      </w:r>
-      <w:proofErr w:type="gramStart"/>
-      <w:r>
-        <w:t>von .</w:t>
-      </w:r>
-      <w:proofErr w:type="spellStart"/>
-      <w:r>
-        <w:t>spk</w:t>
-      </w:r>
-      <w:proofErr w:type="spellEnd"/>
-      <w:proofErr w:type="gramEnd"/>
-      <w:r>
-        <w:t>/.</w:t>
-      </w:r>
-      <w:proofErr w:type="spellStart"/>
-      <w:r>
-        <w:t>csv</w:t>
-      </w:r>
-      <w:proofErr w:type="spellEnd"/>
-      <w:r>
-        <w:t>-Dateien</w:t>
-      </w:r>
-    </w:p>
-    <w:p>
-      <w:pPr>
-        <w:pStyle w:val="Listenabsatz"/>
-        <w:numPr>
-          <w:ilvl w:val="4"/>
-          <w:numId w:val="10"/>
-        </w:numPr>
-      </w:pPr>
-      <w:r>
-        <w:t>Auswahl der zu speichernden Kennwerte</w:t>
-      </w:r>
-    </w:p>
-    <w:p>
-      <w:pPr>
-        <w:pStyle w:val="Listenabsatz"/>
-        <w:numPr>
-          <w:ilvl w:val="4"/>
-          <w:numId w:val="10"/>
-        </w:numPr>
-      </w:pPr>
-      <w:r>
-        <w:t>Berechnen und Speichern der Kennwerte über „</w:t>
-      </w:r>
-      <w:proofErr w:type="spellStart"/>
-      <w:r>
-        <w:t>Calculate</w:t>
-      </w:r>
-      <w:proofErr w:type="spellEnd"/>
-      <w:r>
-        <w:t>“</w:t>
-      </w:r>
-    </w:p>
-    <w:p>
-      <w:pPr>
-        <w:pStyle w:val="Listenabsatz"/>
-        <w:numPr>
-          <w:ilvl w:val="4"/>
-          <w:numId w:val="10"/>
-        </w:numPr>
-      </w:pPr>
-      <w:r>
-        <w:t xml:space="preserve">Clear </w:t>
-      </w:r>
-      <w:r>
-        <w:sym w:font="Wingdings" w:char="F0E0"/>
-      </w:r>
-      <w:r>
-        <w:t xml:space="preserve"> Löschung der Auswahl</w:t>
-      </w:r>
-    </w:p>
-    <w:p>
-      <w:pPr>
-        <w:pStyle w:val="Listenabsatz"/>
-        <w:numPr>
-          <w:ilvl w:val="4"/>
-          <w:numId w:val="10"/>
-        </w:numPr>
-      </w:pPr>
-      <w:r>
-        <w:t>Anzeige von:</w:t>
-      </w:r>
-    </w:p>
-    <w:p>
-      <w:pPr>
-        <w:pStyle w:val="Listenabsatz"/>
-        <w:numPr>
-          <w:ilvl w:val="5"/>
-          <w:numId w:val="10"/>
-        </w:numPr>
-      </w:pPr>
-      <w:r>
-        <w:t>Index: Auch zum Durchlaufen der Dateien</w:t>
-      </w:r>
-    </w:p>
-    <w:p>
-      <w:pPr>
-        <w:pStyle w:val="Listenabsatz"/>
-        <w:numPr>
-          <w:ilvl w:val="6"/>
-          <w:numId w:val="10"/>
-        </w:numPr>
-      </w:pPr>
-      <w:r>
-        <w:t>Start bei 0 oder 1 muss definiert sein, ist aber nicht festgelegt</w:t>
-      </w:r>
-    </w:p>
-    <w:p>
-      <w:pPr>
-        <w:pStyle w:val="Listenabsatz"/>
-        <w:numPr>
-          <w:ilvl w:val="5"/>
-          <w:numId w:val="10"/>
-        </w:numPr>
-      </w:pPr>
-      <w:r>
-        <w:t xml:space="preserve">Fortschrittsbalken, bei </w:t>
-      </w:r>
-      <w:proofErr w:type="spellStart"/>
-      <w:r>
-        <w:t>Calculate</w:t>
-      </w:r>
-      <w:proofErr w:type="spellEnd"/>
-      <w:r>
-        <w:t xml:space="preserve"> Berechnung</w:t>
+        <w:t>Fortschrittsbalken, bei Calculate Berechnung</w:t>
       </w:r>
     </w:p>
     <w:p>
@@ -3107,11 +2696,9 @@
           <w:numId w:val="5"/>
         </w:numPr>
       </w:pPr>
-      <w:proofErr w:type="spellStart"/>
       <w:r>
         <w:t>openFile</w:t>
       </w:r>
-      <w:proofErr w:type="spellEnd"/>
     </w:p>
     <w:p>
       <w:pPr>
@@ -3121,11 +2708,9 @@
           <w:numId w:val="5"/>
         </w:numPr>
       </w:pPr>
-      <w:proofErr w:type="spellStart"/>
       <w:r>
         <w:t>AnalysisWindow</w:t>
       </w:r>
-      <w:proofErr w:type="spellEnd"/>
     </w:p>
     <w:p>
       <w:pPr>
@@ -3136,15 +2721,7 @@
         </w:numPr>
       </w:pPr>
       <w:r>
-        <w:t>__</w:t>
-      </w:r>
-      <w:proofErr w:type="spellStart"/>
-      <w:r>
-        <w:t>init</w:t>
-      </w:r>
-      <w:proofErr w:type="spellEnd"/>
-      <w:r>
-        <w:t>__</w:t>
+        <w:t>__init__</w:t>
       </w:r>
     </w:p>
     <w:p>
@@ -3174,11 +2751,9 @@
           <w:numId w:val="5"/>
         </w:numPr>
       </w:pPr>
-      <w:proofErr w:type="spellStart"/>
       <w:r>
         <w:t>dropEvent</w:t>
       </w:r>
-      <w:proofErr w:type="spellEnd"/>
     </w:p>
     <w:p>
       <w:pPr>
@@ -3188,13 +2763,8 @@
           <w:numId w:val="5"/>
         </w:numPr>
       </w:pPr>
-      <w:proofErr w:type="spellStart"/>
-      <w:r>
-        <w:t>Dropped</w:t>
-      </w:r>
-      <w:proofErr w:type="spellEnd"/>
-      <w:r>
-        <w:t xml:space="preserve"> File </w:t>
+      <w:r>
+        <w:t xml:space="preserve">Dropped File </w:t>
       </w:r>
       <w:r>
         <w:tab/>
@@ -3212,11 +2782,9 @@
           <w:numId w:val="5"/>
         </w:numPr>
       </w:pPr>
-      <w:proofErr w:type="spellStart"/>
       <w:r>
         <w:t>getValues</w:t>
       </w:r>
-      <w:proofErr w:type="spellEnd"/>
       <w:r>
         <w:tab/>
       </w:r>
@@ -3236,11 +2804,9 @@
           <w:numId w:val="5"/>
         </w:numPr>
       </w:pPr>
-      <w:proofErr w:type="spellStart"/>
       <w:r>
         <w:t>getHead</w:t>
       </w:r>
-      <w:proofErr w:type="spellEnd"/>
       <w:r>
         <w:tab/>
       </w:r>
@@ -3257,11 +2823,9 @@
           <w:numId w:val="5"/>
         </w:numPr>
       </w:pPr>
-      <w:proofErr w:type="spellStart"/>
       <w:r>
         <w:t>file_open</w:t>
       </w:r>
-      <w:proofErr w:type="spellEnd"/>
       <w:r>
         <w:t xml:space="preserve"> </w:t>
       </w:r>
@@ -3274,13 +2838,8 @@
           <w:numId w:val="5"/>
         </w:numPr>
       </w:pPr>
-      <w:proofErr w:type="spellStart"/>
-      <w:r>
-        <w:t>opened</w:t>
-      </w:r>
-      <w:proofErr w:type="spellEnd"/>
-      <w:r>
-        <w:t xml:space="preserve"> File </w:t>
+      <w:r>
+        <w:t xml:space="preserve">opened File </w:t>
       </w:r>
       <w:r>
         <w:tab/>
@@ -3298,11 +2857,9 @@
           <w:numId w:val="5"/>
         </w:numPr>
       </w:pPr>
-      <w:proofErr w:type="spellStart"/>
       <w:r>
         <w:t>getValues</w:t>
       </w:r>
-      <w:proofErr w:type="spellEnd"/>
       <w:r>
         <w:tab/>
       </w:r>
@@ -3322,11 +2879,9 @@
           <w:numId w:val="5"/>
         </w:numPr>
       </w:pPr>
-      <w:proofErr w:type="spellStart"/>
       <w:r>
         <w:t>getHead</w:t>
       </w:r>
-      <w:proofErr w:type="spellEnd"/>
       <w:r>
         <w:tab/>
       </w:r>
@@ -3343,11 +2898,9 @@
           <w:numId w:val="5"/>
         </w:numPr>
       </w:pPr>
-      <w:proofErr w:type="spellStart"/>
       <w:r>
         <w:t>BatchAnalysis</w:t>
       </w:r>
-      <w:proofErr w:type="spellEnd"/>
     </w:p>
     <w:p>
       <w:pPr>
@@ -3357,11 +2910,9 @@
           <w:numId w:val="5"/>
         </w:numPr>
       </w:pPr>
-      <w:proofErr w:type="spellStart"/>
       <w:r>
         <w:t>multi_calc</w:t>
       </w:r>
-      <w:proofErr w:type="spellEnd"/>
     </w:p>
     <w:p>
       <w:pPr>
@@ -3371,13 +2922,8 @@
           <w:numId w:val="5"/>
         </w:numPr>
       </w:pPr>
-      <w:proofErr w:type="spellStart"/>
-      <w:r>
-        <w:t>selected</w:t>
-      </w:r>
-      <w:proofErr w:type="spellEnd"/>
-      <w:r>
-        <w:t xml:space="preserve"> File </w:t>
+      <w:r>
+        <w:t xml:space="preserve">selected File </w:t>
       </w:r>
       <w:r>
         <w:tab/>
@@ -3395,11 +2941,9 @@
           <w:numId w:val="5"/>
         </w:numPr>
       </w:pPr>
-      <w:proofErr w:type="spellStart"/>
       <w:r>
         <w:t>getValues</w:t>
       </w:r>
-      <w:proofErr w:type="spellEnd"/>
       <w:r>
         <w:tab/>
       </w:r>
@@ -3419,11 +2963,9 @@
           <w:numId w:val="5"/>
         </w:numPr>
       </w:pPr>
-      <w:proofErr w:type="spellStart"/>
       <w:r>
         <w:t>getHead</w:t>
       </w:r>
-      <w:proofErr w:type="spellEnd"/>
       <w:r>
         <w:tab/>
       </w:r>
@@ -3437,13 +2979,8 @@
         <w:pStyle w:val="berschrift2"/>
       </w:pPr>
       <w:r>
-        <w:t xml:space="preserve">Name </w:t>
-      </w:r>
-      <w:proofErr w:type="spellStart"/>
-      <w:r>
-        <w:t>Convention</w:t>
-      </w:r>
-      <w:proofErr w:type="spellEnd"/>
+        <w:t>Name Convention</w:t>
+      </w:r>
     </w:p>
     <w:p>
       <w:pPr>
@@ -3497,27 +3034,12 @@
           <w:numId w:val="5"/>
         </w:numPr>
       </w:pPr>
-      <w:proofErr w:type="spellStart"/>
-      <w:r>
-        <w:t>camelCase</w:t>
-      </w:r>
-      <w:proofErr w:type="spellEnd"/>
-      <w:r>
-        <w:t xml:space="preserve">, wenn die Methode vom </w:t>
-      </w:r>
-      <w:proofErr w:type="spellStart"/>
-      <w:r>
-        <w:t>Qt</w:t>
-      </w:r>
-      <w:proofErr w:type="spellEnd"/>
-      <w:r>
-        <w:t xml:space="preserve">-Backend erkennt werden muss, z.B. Events wie </w:t>
-      </w:r>
-      <w:proofErr w:type="spellStart"/>
+      <w:r>
+        <w:t xml:space="preserve">camelCase, wenn die Methode vom Qt-Backend erkennt werden muss, z.B. Events wie </w:t>
+      </w:r>
       <w:r>
         <w:t>dragEnterEvent</w:t>
       </w:r>
-      <w:proofErr w:type="spellEnd"/>
     </w:p>
     <w:p>
       <w:pPr>
@@ -3527,35 +3049,12 @@
           <w:numId w:val="5"/>
         </w:numPr>
       </w:pPr>
-      <w:proofErr w:type="spellStart"/>
-      <w:r>
-        <w:t>snakeCase</w:t>
-      </w:r>
-      <w:proofErr w:type="spellEnd"/>
-      <w:r>
-        <w:t xml:space="preserve">, wenn die Methode unabhängig </w:t>
-      </w:r>
-      <w:proofErr w:type="spellStart"/>
-      <w:r>
-        <w:t>com</w:t>
-      </w:r>
-      <w:proofErr w:type="spellEnd"/>
-      <w:r>
-        <w:t xml:space="preserve"> </w:t>
-      </w:r>
-      <w:proofErr w:type="spellStart"/>
-      <w:r>
-        <w:t>Qt</w:t>
-      </w:r>
-      <w:proofErr w:type="spellEnd"/>
-      <w:r>
-        <w:t xml:space="preserve">-Backend ist, z.B. </w:t>
-      </w:r>
-      <w:proofErr w:type="spellStart"/>
+      <w:r>
+        <w:t xml:space="preserve">snakeCase, wenn die Methode unabhängig com Qt-Backend ist, z.B. </w:t>
+      </w:r>
       <w:r>
         <w:t>file_open</w:t>
       </w:r>
-      <w:proofErr w:type="spellEnd"/>
     </w:p>
     <w:p>
       <w:pPr>
@@ -3573,13 +3072,8 @@
           <w:numId w:val="5"/>
         </w:numPr>
       </w:pPr>
-      <w:proofErr w:type="spellStart"/>
-      <w:r>
-        <w:t>btn</w:t>
-      </w:r>
-      <w:proofErr w:type="spellEnd"/>
-      <w:r>
-        <w:t xml:space="preserve"> </w:t>
+      <w:r>
+        <w:t xml:space="preserve">btn </w:t>
       </w:r>
       <w:r>
         <w:sym w:font="Wingdings" w:char="F0E0"/>
@@ -3599,29 +3093,11 @@
       <w:r>
         <w:t xml:space="preserve">Für Gruppen von Elementen wird </w:t>
       </w:r>
-      <w:proofErr w:type="spellStart"/>
       <w:r>
         <w:t>PascalCase</w:t>
       </w:r>
-      <w:proofErr w:type="spellEnd"/>
-      <w:r>
-        <w:t xml:space="preserve"> verwendet. Z.B. </w:t>
-      </w:r>
-      <w:proofErr w:type="spellStart"/>
-      <w:r>
-        <w:t>BtnParameters</w:t>
-      </w:r>
-      <w:proofErr w:type="spellEnd"/>
-      <w:r>
-        <w:t xml:space="preserve"> ist eine Gruppe von Elementen (in diesem Fall Buttons). Achtung: Allerdings können auch Elemente mit </w:t>
-      </w:r>
-      <w:proofErr w:type="spellStart"/>
-      <w:r>
-        <w:t>Disp</w:t>
-      </w:r>
-      <w:proofErr w:type="spellEnd"/>
-      <w:r>
-        <w:t xml:space="preserve"> beginnen, die der Gruppe Display zugeordnet sind. Also kann die Gruppe entweder den Zweck oder die Form bezeichnen.</w:t>
+      <w:r>
+        <w:t xml:space="preserve"> verwendet. Z.B. BtnParameters ist eine Gruppe von Elementen (in diesem Fall Buttons). Achtung: Allerdings können auch Elemente mit Disp beginnen, die der Gruppe Display zugeordnet sind. Also kann die Gruppe entweder den Zweck oder die Form bezeichnen.</w:t>
       </w:r>
     </w:p>
     <w:p>
@@ -3642,23 +3118,7 @@
     </w:p>
     <w:p>
       <w:r>
-        <w:t xml:space="preserve">Zugriff auf Systemdateien über </w:t>
-      </w:r>
-      <w:proofErr w:type="spellStart"/>
-      <w:r>
-        <w:t>QFileDialog.getOpenFile</w:t>
-      </w:r>
-      <w:proofErr w:type="spellEnd"/>
-      <w:r>
-        <w:t xml:space="preserve"> bzw. über .</w:t>
-      </w:r>
-      <w:proofErr w:type="spellStart"/>
-      <w:r>
-        <w:t>getOpenFiles</w:t>
-      </w:r>
-      <w:proofErr w:type="spellEnd"/>
-      <w:r>
-        <w:t xml:space="preserve"> zum Laden einer oder mehrerer Dateien (Doku: </w:t>
+        <w:t xml:space="preserve">Zugriff auf Systemdateien über QFileDialog.getOpenFile bzw. über .getOpenFiles zum Laden einer oder mehrerer Dateien (Doku: </w:t>
       </w:r>
       <w:hyperlink r:id="rId5" w:history="1">
         <w:r>
@@ -3686,13 +3146,8 @@
         </w:numPr>
       </w:pPr>
       <w:r>
-        <w:t>.</w:t>
-      </w:r>
-      <w:proofErr w:type="spellStart"/>
-      <w:r>
-        <w:t>csv</w:t>
-      </w:r>
-      <w:proofErr w:type="spellEnd"/>
+        <w:t>.csv</w:t>
+      </w:r>
     </w:p>
     <w:p>
       <w:pPr>
@@ -3702,16 +3157,9 @@
           <w:numId w:val="5"/>
         </w:numPr>
       </w:pPr>
-      <w:proofErr w:type="gramStart"/>
-      <w:r>
-        <w:t>.</w:t>
-      </w:r>
-      <w:proofErr w:type="spellStart"/>
-      <w:r>
-        <w:t>spk</w:t>
-      </w:r>
-      <w:proofErr w:type="spellEnd"/>
-      <w:proofErr w:type="gramEnd"/>
+      <w:r>
+        <w:t>.spk</w:t>
+      </w:r>
     </w:p>
     <w:p>
       <w:pPr>
@@ -3721,13 +3169,8 @@
           <w:numId w:val="5"/>
         </w:numPr>
       </w:pPr>
-      <w:proofErr w:type="spellStart"/>
-      <w:r>
-        <w:t>Bindary</w:t>
-      </w:r>
-      <w:proofErr w:type="spellEnd"/>
-      <w:r>
-        <w:t xml:space="preserve"> Dateien von Andor (sekundär, nicht implementiert)</w:t>
+      <w:r>
+        <w:t>Bindary Dateien von Andor (sekundär, nicht implementiert)</w:t>
       </w:r>
     </w:p>
     <w:p>
@@ -3793,25 +3236,12 @@
         <w:sym w:font="Wingdings" w:char="F0E0"/>
       </w:r>
       <w:r>
-        <w:t xml:space="preserve"> </w:t>
-      </w:r>
-      <w:proofErr w:type="spellStart"/>
-      <w:r>
-        <w:t>BatchAnalysis</w:t>
-      </w:r>
-      <w:proofErr w:type="spellEnd"/>
-      <w:r>
-        <w:t xml:space="preserve"> &amp; Anzeige der Daten aus erster Datei</w:t>
-      </w:r>
-    </w:p>
-    <w:p>
-      <w:proofErr w:type="spellStart"/>
-      <w:r>
-        <w:t>Drag&amp;Drop</w:t>
-      </w:r>
-      <w:proofErr w:type="spellEnd"/>
-      <w:r>
-        <w:t>:</w:t>
+        <w:t xml:space="preserve"> BatchAnalysis &amp; Anzeige der Daten aus erster Datei</w:t>
+      </w:r>
+    </w:p>
+    <w:p>
+      <w:r>
+        <w:t>Drag&amp;Drop:</w:t>
       </w:r>
     </w:p>
     <w:p>
@@ -3841,15 +3271,7 @@
         <w:sym w:font="Wingdings" w:char="F0E0"/>
       </w:r>
       <w:r>
-        <w:t xml:space="preserve"> </w:t>
-      </w:r>
-      <w:proofErr w:type="spellStart"/>
-      <w:r>
-        <w:t>event.accept</w:t>
-      </w:r>
-      <w:proofErr w:type="spellEnd"/>
-      <w:r>
-        <w:t>()</w:t>
+        <w:t xml:space="preserve"> event.accept()</w:t>
       </w:r>
     </w:p>
     <w:p>
@@ -3867,13 +3289,8 @@
         <w:sym w:font="Wingdings" w:char="F0E0"/>
       </w:r>
       <w:r>
-        <w:t xml:space="preserve"> </w:t>
-      </w:r>
-      <w:proofErr w:type="spellStart"/>
-      <w:r>
-        <w:t>BatchAnalysis</w:t>
-      </w:r>
-      <w:proofErr w:type="spellEnd"/>
+        <w:t xml:space="preserve"> BatchAnalysis</w:t>
+      </w:r>
     </w:p>
     <w:p>
       <w:pPr>
@@ -3924,13 +3341,8 @@
       </w:r>
     </w:p>
     <w:p>
-      <w:proofErr w:type="spellStart"/>
-      <w:r>
-        <w:t>BatchAnalysis</w:t>
-      </w:r>
-      <w:proofErr w:type="spellEnd"/>
-      <w:r>
-        <w:t>: Browse Files</w:t>
+      <w:r>
+        <w:t>BatchAnalysis: Browse Files</w:t>
       </w:r>
     </w:p>
     <w:p>
@@ -4003,33 +3415,11 @@
       </w:r>
     </w:p>
     <w:p>
-      <w:proofErr w:type="spellStart"/>
       <w:r>
         <w:rPr>
           <w:rStyle w:val="text-gray-dark"/>
         </w:rPr>
-        <w:t>Pairwise</w:t>
-      </w:r>
-      <w:proofErr w:type="spellEnd"/>
-      <w:r>
-        <w:rPr>
-          <w:rStyle w:val="text-gray-dark"/>
-        </w:rPr>
-        <w:t xml:space="preserve"> Independent </w:t>
-      </w:r>
-      <w:proofErr w:type="spellStart"/>
-      <w:r>
-        <w:rPr>
-          <w:rStyle w:val="text-gray-dark"/>
-        </w:rPr>
-        <w:t>Combinatorial</w:t>
-      </w:r>
-      <w:proofErr w:type="spellEnd"/>
-      <w:r>
-        <w:rPr>
-          <w:rStyle w:val="text-gray-dark"/>
-        </w:rPr>
-        <w:t xml:space="preserve"> Tool </w:t>
+        <w:t xml:space="preserve">Pairwise Independent Combinatorial Tool </w:t>
       </w:r>
       <w:r>
         <w:rPr>
@@ -4049,40 +3439,21 @@
         <w:pStyle w:val="berschrift3"/>
       </w:pPr>
       <w:r>
-        <w:t xml:space="preserve">Test der GUI mit </w:t>
-      </w:r>
-      <w:proofErr w:type="spellStart"/>
-      <w:r>
-        <w:t>QtTest</w:t>
-      </w:r>
-      <w:proofErr w:type="spellEnd"/>
-    </w:p>
-    <w:p>
-      <w:r>
-        <w:t xml:space="preserve">Bessere Testbarkeit von GUI-Elementen anstatt mit </w:t>
-      </w:r>
-      <w:proofErr w:type="spellStart"/>
-      <w:proofErr w:type="gramStart"/>
-      <w:r>
-        <w:t>python.unittest</w:t>
-      </w:r>
-      <w:proofErr w:type="spellEnd"/>
-      <w:proofErr w:type="gramEnd"/>
+        <w:t>Test der GUI mit QtTest</w:t>
+      </w:r>
+    </w:p>
+    <w:p>
+      <w:r>
+        <w:t>Bessere Testbarkeit von GUI-Elementen anstatt mit python.unittest</w:t>
+      </w:r>
     </w:p>
     <w:p>
       <w:pPr>
         <w:pStyle w:val="berschrift3"/>
       </w:pPr>
       <w:r>
-        <w:t xml:space="preserve">Test mit </w:t>
-      </w:r>
-      <w:proofErr w:type="spellStart"/>
-      <w:proofErr w:type="gramStart"/>
-      <w:r>
-        <w:t>python.unittest</w:t>
-      </w:r>
-      <w:proofErr w:type="spellEnd"/>
-      <w:proofErr w:type="gramEnd"/>
+        <w:t>Test mit python.unittest</w:t>
+      </w:r>
     </w:p>
     <w:p>
       <w:pPr>
@@ -4093,15 +3464,7 @@
         </w:numPr>
       </w:pPr>
       <w:r>
-        <w:t xml:space="preserve">Verwendung der Bibliothek </w:t>
-      </w:r>
-      <w:proofErr w:type="spellStart"/>
-      <w:r>
-        <w:t>unittest</w:t>
-      </w:r>
-      <w:proofErr w:type="spellEnd"/>
-      <w:r>
-        <w:t>.</w:t>
+        <w:t>Verwendung der Bibliothek unittest.</w:t>
       </w:r>
     </w:p>
     <w:p>
@@ -4157,21 +3520,8 @@
         </w:numPr>
       </w:pPr>
       <w:r>
-        <w:t xml:space="preserve">Öffnen der </w:t>
-      </w:r>
-      <w:proofErr w:type="spellStart"/>
-      <w:r>
-        <w:t>Anaconda</w:t>
-      </w:r>
-      <w:proofErr w:type="spellEnd"/>
-      <w:r>
-        <w:t xml:space="preserve"> </w:t>
-      </w:r>
-      <w:proofErr w:type="spellStart"/>
-      <w:r>
-        <w:t>Promt</w:t>
-      </w:r>
-      <w:proofErr w:type="spellEnd"/>
+        <w:t>Öffnen der Anaconda Promt</w:t>
+      </w:r>
     </w:p>
     <w:p>
       <w:pPr>
@@ -4194,31 +3544,7 @@
         </w:numPr>
       </w:pPr>
       <w:r>
-        <w:t xml:space="preserve">Eingabe: </w:t>
-      </w:r>
-      <w:proofErr w:type="spellStart"/>
-      <w:r>
-        <w:t>python</w:t>
-      </w:r>
-      <w:proofErr w:type="spellEnd"/>
-      <w:r>
-        <w:t xml:space="preserve"> -m </w:t>
-      </w:r>
-      <w:proofErr w:type="spellStart"/>
-      <w:r>
-        <w:t>unittest</w:t>
-      </w:r>
-      <w:proofErr w:type="spellEnd"/>
-      <w:r>
-        <w:t xml:space="preserve"> [</w:t>
-      </w:r>
-      <w:proofErr w:type="spellStart"/>
-      <w:r>
-        <w:t>name</w:t>
-      </w:r>
-      <w:proofErr w:type="spellEnd"/>
-      <w:r>
-        <w:t>]</w:t>
+        <w:t>Eingabe: python -m unittest [name]</w:t>
       </w:r>
     </w:p>
     <w:p>
@@ -4315,15 +3641,7 @@
         </w:numPr>
       </w:pPr>
       <w:r>
-        <w:t xml:space="preserve">Öffnen der </w:t>
-      </w:r>
-      <w:proofErr w:type="spellStart"/>
-      <w:r>
-        <w:t>Anaconda</w:t>
-      </w:r>
-      <w:proofErr w:type="spellEnd"/>
-      <w:r>
-        <w:t xml:space="preserve"> Prompt</w:t>
+        <w:t>Öffnen der Anaconda Prompt</w:t>
       </w:r>
     </w:p>
     <w:p>
@@ -4335,15 +3653,7 @@
         </w:numPr>
       </w:pPr>
       <w:r>
-        <w:t xml:space="preserve">Eingeben: </w:t>
-      </w:r>
-      <w:proofErr w:type="spellStart"/>
-      <w:r>
-        <w:t>python</w:t>
-      </w:r>
-      <w:proofErr w:type="spellEnd"/>
-      <w:r>
-        <w:t xml:space="preserve"> </w:t>
+        <w:t xml:space="preserve">Eingeben: python </w:t>
       </w:r>
       <w:r>
         <w:t>–</w:t>
@@ -4372,26 +3682,8 @@
           <w:numId w:val="5"/>
         </w:numPr>
       </w:pPr>
-      <w:bookmarkStart w:id="0" w:name="_GoBack"/>
-      <w:bookmarkEnd w:id="0"/>
-      <w:r>
-        <w:t xml:space="preserve">ACHTUNG: Funktioniert nicht mit der </w:t>
-      </w:r>
-      <w:proofErr w:type="spellStart"/>
-      <w:r>
-        <w:t>Anaconda</w:t>
-      </w:r>
-      <w:proofErr w:type="spellEnd"/>
-      <w:r>
-        <w:t xml:space="preserve"> Power </w:t>
-      </w:r>
-      <w:proofErr w:type="spellStart"/>
-      <w:r>
-        <w:t>shell</w:t>
-      </w:r>
-      <w:proofErr w:type="spellEnd"/>
-      <w:r>
-        <w:t>!!!!</w:t>
+      <w:r>
+        <w:t>ACHTUNG: Funktioniert nicht mit der Anaconda Power shell!!!!</w:t>
       </w:r>
     </w:p>
     <w:p>
@@ -4404,15 +3696,7 @@
       </w:pPr>
       <w:r>
         <w:lastRenderedPageBreak/>
-        <w:t xml:space="preserve">Öffnen der </w:t>
-      </w:r>
-      <w:proofErr w:type="spellStart"/>
-      <w:r>
-        <w:t>Anaconda</w:t>
-      </w:r>
-      <w:proofErr w:type="spellEnd"/>
-      <w:r>
-        <w:t xml:space="preserve"> Prompt</w:t>
+        <w:t>Öffnen der Anaconda Prompt</w:t>
       </w:r>
     </w:p>
     <w:p>
@@ -4424,13 +3708,8 @@
         </w:numPr>
       </w:pPr>
       <w:r>
-        <w:t xml:space="preserve">Eingeben: </w:t>
-      </w:r>
-      <w:proofErr w:type="spellStart"/>
-      <w:r>
-        <w:t>designer</w:t>
-      </w:r>
-      <w:proofErr w:type="spellEnd"/>
+        <w:t>Eingeben: designer</w:t>
+      </w:r>
     </w:p>
     <w:p>
       <w:pPr>
@@ -4465,15 +3744,7 @@
         </w:numPr>
       </w:pPr>
       <w:r>
-        <w:t xml:space="preserve">Zurück in der </w:t>
-      </w:r>
-      <w:proofErr w:type="spellStart"/>
-      <w:r>
-        <w:t>Anaconda</w:t>
-      </w:r>
-      <w:proofErr w:type="spellEnd"/>
-      <w:r>
-        <w:t xml:space="preserve"> Prompt</w:t>
+        <w:t>Zurück in der Anaconda Prompt</w:t>
       </w:r>
     </w:p>
     <w:p>
@@ -4485,15 +3756,7 @@
         </w:numPr>
       </w:pPr>
       <w:r>
-        <w:t xml:space="preserve">pyuic5 </w:t>
-      </w:r>
-      <w:proofErr w:type="spellStart"/>
-      <w:r>
-        <w:t>batch_dialog.ui</w:t>
-      </w:r>
-      <w:proofErr w:type="spellEnd"/>
-      <w:r>
-        <w:t xml:space="preserve"> &gt; ui_batch_dialog.py</w:t>
+        <w:t>pyuic5 batch_dialog.ui &gt; ui_batch_dialog.py</w:t>
       </w:r>
     </w:p>
     <w:p>
@@ -4505,23 +3768,7 @@
         </w:numPr>
       </w:pPr>
       <w:r>
-        <w:t>pyuic5 macht aus einem .</w:t>
-      </w:r>
-      <w:proofErr w:type="spellStart"/>
-      <w:r>
-        <w:t>ui</w:t>
-      </w:r>
-      <w:proofErr w:type="spellEnd"/>
-      <w:r>
-        <w:t>-file ein entsprechendes .</w:t>
-      </w:r>
-      <w:proofErr w:type="spellStart"/>
-      <w:r>
-        <w:t>py</w:t>
-      </w:r>
-      <w:proofErr w:type="spellEnd"/>
-      <w:r>
-        <w:t>-file</w:t>
+        <w:t>pyuic5 macht aus einem .ui-file ein entsprechendes .py-file</w:t>
       </w:r>
     </w:p>
     <w:p>
@@ -4533,15 +3780,7 @@
         </w:numPr>
       </w:pPr>
       <w:r>
-        <w:t>das .</w:t>
-      </w:r>
-      <w:proofErr w:type="spellStart"/>
-      <w:r>
-        <w:t>py</w:t>
-      </w:r>
-      <w:proofErr w:type="spellEnd"/>
-      <w:r>
-        <w:t>-file kann dann eingebunden und verwendet werden</w:t>
+        <w:t>das .py-file kann dann eingebunden und verwendet werden</w:t>
       </w:r>
     </w:p>
     <w:p>
@@ -4553,15 +3792,7 @@
         </w:numPr>
       </w:pPr>
       <w:r>
-        <w:t>Achtung: Überschreibt alle Änderungen, die in der Zwischenzeit in dem .</w:t>
-      </w:r>
-      <w:proofErr w:type="spellStart"/>
-      <w:r>
-        <w:t>py</w:t>
-      </w:r>
-      <w:proofErr w:type="spellEnd"/>
-      <w:r>
-        <w:t xml:space="preserve">-file gemacht wurden (hier: </w:t>
+        <w:t xml:space="preserve">Achtung: Überschreibt alle Änderungen, die in der Zwischenzeit in dem .py-file gemacht wurden (hier: </w:t>
       </w:r>
       <w:r>
         <w:t>ui_batch_dialog.py</w:t>
@@ -4596,13 +3827,8 @@
         <w:pStyle w:val="berschrift2"/>
       </w:pPr>
       <w:r>
-        <w:t xml:space="preserve">Central </w:t>
-      </w:r>
-      <w:proofErr w:type="spellStart"/>
-      <w:r>
-        <w:t>Wavelength</w:t>
-      </w:r>
-      <w:proofErr w:type="spellEnd"/>
+        <w:t>Central Wavelength</w:t>
+      </w:r>
     </w:p>
     <w:p>
       <w:pPr>
@@ -4625,13 +3851,8 @@
         </w:numPr>
       </w:pPr>
       <w:r>
-        <w:t>Unabhängig vom Fitting/</w:t>
-      </w:r>
-      <w:proofErr w:type="spellStart"/>
-      <w:r>
-        <w:t>Grating</w:t>
-      </w:r>
-      <w:proofErr w:type="spellEnd"/>
+        <w:t>Unabhängig vom Fitting/Grating</w:t>
+      </w:r>
     </w:p>
     <w:p>
       <w:pPr>
@@ -4642,15 +3863,7 @@
         </w:numPr>
       </w:pPr>
       <w:r>
-        <w:t xml:space="preserve">Soll als Parameter mit in die </w:t>
-      </w:r>
-      <w:proofErr w:type="spellStart"/>
-      <w:r>
-        <w:t>Spk</w:t>
-      </w:r>
-      <w:proofErr w:type="spellEnd"/>
-      <w:r>
-        <w:t xml:space="preserve"> Dateien aufgenommen werden</w:t>
+        <w:t>Soll als Parameter mit in die Spk Dateien aufgenommen werden</w:t>
       </w:r>
     </w:p>
     <w:p>
@@ -4662,29 +3875,8 @@
         </w:numPr>
       </w:pPr>
       <w:r>
-        <w:t xml:space="preserve">Derzeit: </w:t>
-      </w:r>
-      <w:proofErr w:type="spellStart"/>
-      <w:r>
-        <w:t>Triggered</w:t>
-      </w:r>
-      <w:proofErr w:type="spellEnd"/>
-      <w:r>
-        <w:t xml:space="preserve"> ein </w:t>
-      </w:r>
-      <w:proofErr w:type="spellStart"/>
-      <w:r>
-        <w:t>Redraw</w:t>
-      </w:r>
-      <w:proofErr w:type="spellEnd"/>
-      <w:r>
-        <w:t xml:space="preserve"> bei </w:t>
-      </w:r>
-      <w:proofErr w:type="spellStart"/>
-      <w:r>
-        <w:t>Änderung+Enter</w:t>
-      </w:r>
-      <w:proofErr w:type="spellEnd"/>
+        <w:t>Derzeit: Triggered ein Redraw bei Änderung+Enter</w:t>
+      </w:r>
     </w:p>
     <w:p>
       <w:pPr>
@@ -4707,21 +3899,8 @@
         </w:numPr>
       </w:pPr>
       <w:r>
-        <w:t xml:space="preserve">Auslesen der </w:t>
-      </w:r>
-      <w:proofErr w:type="spellStart"/>
-      <w:r>
-        <w:t>central</w:t>
-      </w:r>
-      <w:proofErr w:type="spellEnd"/>
-      <w:r>
-        <w:t xml:space="preserve"> </w:t>
-      </w:r>
-      <w:proofErr w:type="spellStart"/>
-      <w:r>
-        <w:t>Wavelength</w:t>
-      </w:r>
-      <w:proofErr w:type="spellEnd"/>
+        <w:t>Auslesen der central Wavelength</w:t>
+      </w:r>
     </w:p>
     <w:p>
       <w:pPr>
@@ -4732,13 +3911,8 @@
         </w:numPr>
       </w:pPr>
       <w:r>
-        <w:t xml:space="preserve">Berechnen der minimalen und maximalen Wellenlänge in Abhängigkeit des </w:t>
-      </w:r>
-      <w:proofErr w:type="spellStart"/>
-      <w:r>
-        <w:t>Gratings</w:t>
-      </w:r>
-      <w:proofErr w:type="spellEnd"/>
+        <w:t>Berechnen der minimalen und maximalen Wellenlänge in Abhängigkeit des Gratings</w:t>
+      </w:r>
     </w:p>
     <w:p>
       <w:pPr>

</xml_diff>

<commit_message>
Adjusting bugs and behaviour Adding some tests and universal functions bug fixing removing unneeded ui elements
</commit_message>
<xml_diff>
--- a/oes_requirements.docx
+++ b/oes_requirements.docx
@@ -795,15 +795,7 @@
                                 <w:sym w:font="Wingdings" w:char="F0E0"/>
                               </w:r>
                               <w:r>
-                                <w:t xml:space="preserve"> nimmt indirekt Spektren auf (</w:t>
-                              </w:r>
-                              <w:proofErr w:type="spellStart"/>
-                              <w:r>
-                                <w:t>oes</w:t>
-                              </w:r>
-                              <w:proofErr w:type="spellEnd"/>
-                              <w:r>
-                                <w:t>)</w:t>
+                                <w:t xml:space="preserve"> nimmt indirekt Spektren auf (oes)</w:t>
                               </w:r>
                             </w:p>
                             <w:p>
@@ -825,11 +817,9 @@
                         <v:textbox>
                           <w:txbxContent>
                             <w:p>
-                              <w:proofErr w:type="spellStart"/>
                               <w:r>
                                 <w:t>Spexhex</w:t>
                               </w:r>
-                              <w:proofErr w:type="spellEnd"/>
                             </w:p>
                             <w:p>
                               <w:pPr>
@@ -901,21 +891,8 @@
                         <v:textbox>
                           <w:txbxContent>
                             <w:p>
-                              <w:proofErr w:type="spellStart"/>
                               <w:r>
-                                <w:t>Oes</w:t>
-                              </w:r>
-                              <w:proofErr w:type="spellEnd"/>
-                              <w:r>
-                                <w:t>-</w:t>
-                              </w:r>
-                              <w:proofErr w:type="spellStart"/>
-                              <w:r>
-                                <w:t>spectra</w:t>
-                              </w:r>
-                              <w:proofErr w:type="spellEnd"/>
-                              <w:r>
-                                <w:t>-analysis</w:t>
+                                <w:t>Oes-spectra-analysis</w:t>
                               </w:r>
                             </w:p>
                             <w:p>
@@ -951,15 +928,7 @@
                                 </w:numPr>
                               </w:pPr>
                               <w:r>
-                                <w:t xml:space="preserve">Erweiterung der Möglichkeiten von </w:t>
-                              </w:r>
-                              <w:proofErr w:type="spellStart"/>
-                              <w:r>
-                                <w:t>Spexhex</w:t>
-                              </w:r>
-                              <w:proofErr w:type="spellEnd"/>
-                              <w:r>
-                                <w:t xml:space="preserve"> um Bor-Auswertung</w:t>
+                                <w:t>Erweiterung der Möglichkeiten von Spexhex um Bor-Auswertung</w:t>
                               </w:r>
                             </w:p>
                           </w:txbxContent>
@@ -1370,13 +1339,7 @@
         </w:numPr>
       </w:pPr>
       <w:r>
-        <w:t>Primäre Param</w:t>
-      </w:r>
-      <w:r>
-        <w:t>e</w:t>
-      </w:r>
-      <w:r>
-        <w:t>ter</w:t>
+        <w:t>Primäre Parameter</w:t>
       </w:r>
     </w:p>
     <w:p>
@@ -1507,13 +1470,6 @@
     </w:p>
     <w:p>
       <w:pPr>
-        <w:rPr>
-          <w:lang w:val="en-GB"/>
-        </w:rPr>
-      </w:pPr>
-    </w:p>
-    <w:p>
-      <w:pPr>
         <w:pStyle w:val="berschrift2"/>
       </w:pPr>
       <w:r>
@@ -1587,8 +1543,6 @@
       <w:r>
         <w:t>.yml</w:t>
       </w:r>
-      <w:bookmarkStart w:id="0" w:name="_GoBack"/>
-      <w:bookmarkEnd w:id="0"/>
     </w:p>
     <w:p>
       <w:pPr>
@@ -2677,6 +2631,1067 @@
     </w:p>
     <w:p>
       <w:pPr>
+        <w:pStyle w:val="berschrift2"/>
+      </w:pPr>
+      <w:r>
+        <w:t>Gesprächsprotokolle</w:t>
+      </w:r>
+    </w:p>
+    <w:p>
+      <w:pPr>
+        <w:pStyle w:val="berschrift3"/>
+      </w:pPr>
+      <w:r>
+        <w:t>28.02.2020: P. Knittel, H. Wernecke</w:t>
+      </w:r>
+    </w:p>
+    <w:p>
+      <w:r>
+        <w:t>Bezeichnung von Anzeigeelementen nach dem Schema Typ+Bezeichnung</w:t>
+      </w:r>
+    </w:p>
+    <w:p>
+      <w:pPr>
+        <w:pStyle w:val="Listenabsatz"/>
+        <w:numPr>
+          <w:ilvl w:val="0"/>
+          <w:numId w:val="11"/>
+        </w:numPr>
+      </w:pPr>
+      <w:r>
+        <w:t>Abkürzungen für Typ:</w:t>
+      </w:r>
+    </w:p>
+    <w:p>
+      <w:pPr>
+        <w:pStyle w:val="Listenabsatz"/>
+        <w:numPr>
+          <w:ilvl w:val="1"/>
+          <w:numId w:val="11"/>
+        </w:numPr>
+        <w:jc w:val="both"/>
+      </w:pPr>
+      <w:r>
+        <w:t>btn</w:t>
+      </w:r>
+      <w:r>
+        <w:tab/>
+      </w:r>
+      <w:r>
+        <w:sym w:font="Wingdings" w:char="F0E0"/>
+      </w:r>
+      <w:r>
+        <w:t xml:space="preserve"> button</w:t>
+      </w:r>
+    </w:p>
+    <w:p>
+      <w:pPr>
+        <w:pStyle w:val="Listenabsatz"/>
+        <w:numPr>
+          <w:ilvl w:val="1"/>
+          <w:numId w:val="11"/>
+        </w:numPr>
+        <w:jc w:val="both"/>
+      </w:pPr>
+      <w:r>
+        <w:t>cb</w:t>
+      </w:r>
+      <w:r>
+        <w:tab/>
+      </w:r>
+      <w:r>
+        <w:sym w:font="Wingdings" w:char="F0E0"/>
+      </w:r>
+      <w:r>
+        <w:t xml:space="preserve"> checkbox</w:t>
+      </w:r>
+    </w:p>
+    <w:p>
+      <w:pPr>
+        <w:pStyle w:val="Listenabsatz"/>
+        <w:numPr>
+          <w:ilvl w:val="1"/>
+          <w:numId w:val="11"/>
+        </w:numPr>
+        <w:jc w:val="both"/>
+      </w:pPr>
+      <w:r>
+        <w:t>list</w:t>
+      </w:r>
+      <w:r>
+        <w:tab/>
+      </w:r>
+      <w:r>
+        <w:sym w:font="Wingdings" w:char="F0E0"/>
+      </w:r>
+      <w:r>
+        <w:t xml:space="preserve"> list</w:t>
+      </w:r>
+    </w:p>
+    <w:p>
+      <w:pPr>
+        <w:pStyle w:val="Listenabsatz"/>
+        <w:numPr>
+          <w:ilvl w:val="1"/>
+          <w:numId w:val="11"/>
+        </w:numPr>
+        <w:jc w:val="both"/>
+      </w:pPr>
+      <w:r>
+        <w:t>tin</w:t>
+      </w:r>
+      <w:r>
+        <w:tab/>
+      </w:r>
+      <w:r>
+        <w:sym w:font="Wingdings" w:char="F0E0"/>
+      </w:r>
+      <w:r>
+        <w:t xml:space="preserve"> text input</w:t>
+      </w:r>
+    </w:p>
+    <w:p>
+      <w:pPr>
+        <w:pStyle w:val="Listenabsatz"/>
+        <w:numPr>
+          <w:ilvl w:val="1"/>
+          <w:numId w:val="11"/>
+        </w:numPr>
+        <w:jc w:val="both"/>
+      </w:pPr>
+      <w:r>
+        <w:t>tout</w:t>
+      </w:r>
+      <w:r>
+        <w:tab/>
+      </w:r>
+      <w:r>
+        <w:sym w:font="Wingdings" w:char="F0E0"/>
+      </w:r>
+      <w:r>
+        <w:t xml:space="preserve"> text output</w:t>
+      </w:r>
+    </w:p>
+    <w:p>
+      <w:pPr>
+        <w:pStyle w:val="Listenabsatz"/>
+        <w:numPr>
+          <w:ilvl w:val="1"/>
+          <w:numId w:val="11"/>
+        </w:numPr>
+        <w:jc w:val="both"/>
+      </w:pPr>
+      <w:r>
+        <w:t>act</w:t>
+      </w:r>
+      <w:r>
+        <w:tab/>
+      </w:r>
+      <w:r>
+        <w:sym w:font="Wingdings" w:char="F0E0"/>
+      </w:r>
+      <w:r>
+        <w:t xml:space="preserve"> action</w:t>
+      </w:r>
+    </w:p>
+    <w:p>
+      <w:pPr>
+        <w:pStyle w:val="Listenabsatz"/>
+        <w:numPr>
+          <w:ilvl w:val="1"/>
+          <w:numId w:val="11"/>
+        </w:numPr>
+        <w:jc w:val="both"/>
+      </w:pPr>
+      <w:r>
+        <w:t>menu</w:t>
+      </w:r>
+      <w:r>
+        <w:tab/>
+      </w:r>
+      <w:r>
+        <w:sym w:font="Wingdings" w:char="F0E0"/>
+      </w:r>
+      <w:r>
+        <w:t xml:space="preserve"> menu</w:t>
+      </w:r>
+    </w:p>
+    <w:p>
+      <w:pPr>
+        <w:pStyle w:val="Listenabsatz"/>
+        <w:numPr>
+          <w:ilvl w:val="1"/>
+          <w:numId w:val="11"/>
+        </w:numPr>
+        <w:jc w:val="both"/>
+      </w:pPr>
+      <w:r>
+        <w:t>fout</w:t>
+      </w:r>
+      <w:r>
+        <w:tab/>
+      </w:r>
+      <w:r>
+        <w:sym w:font="Wingdings" w:char="F0E0"/>
+      </w:r>
+      <w:r>
+        <w:t xml:space="preserve"> file output</w:t>
+      </w:r>
+    </w:p>
+    <w:p>
+      <w:pPr>
+        <w:pStyle w:val="Listenabsatz"/>
+        <w:numPr>
+          <w:ilvl w:val="1"/>
+          <w:numId w:val="11"/>
+        </w:numPr>
+        <w:jc w:val="both"/>
+      </w:pPr>
+      <w:r>
+        <w:t>dd</w:t>
+      </w:r>
+      <w:r>
+        <w:tab/>
+      </w:r>
+      <w:r>
+        <w:sym w:font="Wingdings" w:char="F0E0"/>
+      </w:r>
+      <w:r>
+        <w:t xml:space="preserve"> dropdown</w:t>
+      </w:r>
+    </w:p>
+    <w:p>
+      <w:pPr>
+        <w:jc w:val="both"/>
+      </w:pPr>
+      <w:r>
+        <w:t>User Interface der BatchAnalysis</w:t>
+      </w:r>
+    </w:p>
+    <w:p>
+      <w:pPr>
+        <w:pStyle w:val="Listenabsatz"/>
+        <w:numPr>
+          <w:ilvl w:val="0"/>
+          <w:numId w:val="11"/>
+        </w:numPr>
+        <w:jc w:val="both"/>
+      </w:pPr>
+      <w:r>
+        <w:t>Verhalten:</w:t>
+      </w:r>
+    </w:p>
+    <w:p>
+      <w:pPr>
+        <w:pStyle w:val="Listenabsatz"/>
+        <w:numPr>
+          <w:ilvl w:val="1"/>
+          <w:numId w:val="11"/>
+        </w:numPr>
+        <w:jc w:val="both"/>
+      </w:pPr>
+      <w:r>
+        <w:t>Setzen eines Dateinamens (Schaltfläche „Set Filename“)</w:t>
+      </w:r>
+    </w:p>
+    <w:p>
+      <w:pPr>
+        <w:pStyle w:val="Listenabsatz"/>
+        <w:numPr>
+          <w:ilvl w:val="2"/>
+          <w:numId w:val="11"/>
+        </w:numPr>
+        <w:jc w:val="both"/>
+      </w:pPr>
+      <w:r>
+        <w:t>Nur möglich über Schaltfläche</w:t>
+      </w:r>
+    </w:p>
+    <w:p>
+      <w:pPr>
+        <w:pStyle w:val="Listenabsatz"/>
+        <w:numPr>
+          <w:ilvl w:val="2"/>
+          <w:numId w:val="11"/>
+        </w:numPr>
+        <w:jc w:val="both"/>
+      </w:pPr>
+      <w:r>
+        <w:t>Nicht möglich über die Eingabe in ein Feld, z.B. Anzeigefeld</w:t>
+      </w:r>
+    </w:p>
+    <w:p>
+      <w:pPr>
+        <w:pStyle w:val="Listenabsatz"/>
+        <w:numPr>
+          <w:ilvl w:val="2"/>
+          <w:numId w:val="11"/>
+        </w:numPr>
+        <w:jc w:val="both"/>
+      </w:pPr>
+      <w:r>
+        <w:t>Öffnen des Dialogs mit Standardname („_batch.csv“)</w:t>
+      </w:r>
+    </w:p>
+    <w:p>
+      <w:pPr>
+        <w:pStyle w:val="Listenabsatz"/>
+        <w:numPr>
+          <w:ilvl w:val="2"/>
+          <w:numId w:val="11"/>
+        </w:numPr>
+        <w:jc w:val="both"/>
+      </w:pPr>
+      <w:r>
+        <w:t>Anzeige nur von .csv-Dateien</w:t>
+      </w:r>
+    </w:p>
+    <w:p>
+      <w:pPr>
+        <w:pStyle w:val="Listenabsatz"/>
+        <w:numPr>
+          <w:ilvl w:val="2"/>
+          <w:numId w:val="11"/>
+        </w:numPr>
+        <w:jc w:val="both"/>
+      </w:pPr>
+      <w:r>
+        <w:t>Kein Erstellen der Datei. Das wird ggf. bei Calculate gemacht.</w:t>
+      </w:r>
+    </w:p>
+    <w:p>
+      <w:pPr>
+        <w:pStyle w:val="Listenabsatz"/>
+        <w:numPr>
+          <w:ilvl w:val="1"/>
+          <w:numId w:val="11"/>
+        </w:numPr>
+        <w:jc w:val="both"/>
+      </w:pPr>
+      <w:r>
+        <w:t>Auswählen von Dateien</w:t>
+      </w:r>
+      <w:r>
+        <w:t xml:space="preserve"> (Schaltfläche „</w:t>
+      </w:r>
+      <w:r>
+        <w:t>Browse Files</w:t>
+      </w:r>
+      <w:r>
+        <w:t>“)</w:t>
+      </w:r>
+    </w:p>
+    <w:p>
+      <w:pPr>
+        <w:pStyle w:val="Listenabsatz"/>
+        <w:numPr>
+          <w:ilvl w:val="2"/>
+          <w:numId w:val="11"/>
+        </w:numPr>
+        <w:jc w:val="both"/>
+      </w:pPr>
+      <w:r>
+        <w:t>.csv/.spk-Dateien sind auswählbar</w:t>
+      </w:r>
+    </w:p>
+    <w:p>
+      <w:pPr>
+        <w:pStyle w:val="Listenabsatz"/>
+        <w:numPr>
+          <w:ilvl w:val="2"/>
+          <w:numId w:val="11"/>
+        </w:numPr>
+        <w:jc w:val="both"/>
+      </w:pPr>
+      <w:r>
+        <w:t>Auswahl der ersten Datei zur Anzeige der Daten</w:t>
+      </w:r>
+    </w:p>
+    <w:p>
+      <w:pPr>
+        <w:pStyle w:val="Listenabsatz"/>
+        <w:numPr>
+          <w:ilvl w:val="1"/>
+          <w:numId w:val="11"/>
+        </w:numPr>
+        <w:jc w:val="both"/>
+      </w:pPr>
+      <w:r>
+        <w:t xml:space="preserve">Berechnen </w:t>
+      </w:r>
+      <w:r>
+        <w:t xml:space="preserve">von </w:t>
+      </w:r>
+      <w:r>
+        <w:t xml:space="preserve">Kennwerten </w:t>
+      </w:r>
+      <w:r>
+        <w:t>(Schaltfläche „</w:t>
+      </w:r>
+      <w:r>
+        <w:t>Calculate</w:t>
+      </w:r>
+      <w:r>
+        <w:t>“)</w:t>
+      </w:r>
+    </w:p>
+    <w:p>
+      <w:pPr>
+        <w:pStyle w:val="Listenabsatz"/>
+        <w:numPr>
+          <w:ilvl w:val="2"/>
+          <w:numId w:val="11"/>
+        </w:numPr>
+        <w:jc w:val="both"/>
+      </w:pPr>
+      <w:r>
+        <w:t>Nur enabled, wenn …</w:t>
+      </w:r>
+    </w:p>
+    <w:p>
+      <w:pPr>
+        <w:pStyle w:val="Listenabsatz"/>
+        <w:numPr>
+          <w:ilvl w:val="3"/>
+          <w:numId w:val="11"/>
+        </w:numPr>
+        <w:jc w:val="both"/>
+      </w:pPr>
+      <w:r>
+        <w:t>.. Speicherort festgelegt ist</w:t>
+      </w:r>
+    </w:p>
+    <w:p>
+      <w:pPr>
+        <w:pStyle w:val="Listenabsatz"/>
+        <w:numPr>
+          <w:ilvl w:val="3"/>
+          <w:numId w:val="11"/>
+        </w:numPr>
+        <w:jc w:val="both"/>
+      </w:pPr>
+      <w:r>
+        <w:t>.. Dateien ausgewählt sind</w:t>
+      </w:r>
+    </w:p>
+    <w:p>
+      <w:pPr>
+        <w:pStyle w:val="Listenabsatz"/>
+        <w:numPr>
+          <w:ilvl w:val="3"/>
+          <w:numId w:val="11"/>
+        </w:numPr>
+        <w:jc w:val="both"/>
+      </w:pPr>
+      <w:r>
+        <w:t>.. min. 1 Parameter gesetzt ist</w:t>
+      </w:r>
+    </w:p>
+    <w:p>
+      <w:pPr>
+        <w:pStyle w:val="Listenabsatz"/>
+        <w:numPr>
+          <w:ilvl w:val="2"/>
+          <w:numId w:val="11"/>
+        </w:numPr>
+        <w:jc w:val="both"/>
+      </w:pPr>
+      <w:r>
+        <w:t>ggf. Datei erzeugen</w:t>
+      </w:r>
+    </w:p>
+    <w:p>
+      <w:pPr>
+        <w:pStyle w:val="Listenabsatz"/>
+        <w:numPr>
+          <w:ilvl w:val="2"/>
+          <w:numId w:val="11"/>
+        </w:numPr>
+        <w:jc w:val="both"/>
+      </w:pPr>
+      <w:r>
+        <w:t>Berechnen der Kennwerte jeder Datei und schreiben in eine .csv-Datei</w:t>
+      </w:r>
+    </w:p>
+    <w:p>
+      <w:pPr>
+        <w:pStyle w:val="Listenabsatz"/>
+        <w:numPr>
+          <w:ilvl w:val="1"/>
+          <w:numId w:val="11"/>
+        </w:numPr>
+        <w:jc w:val="both"/>
+      </w:pPr>
+      <w:r>
+        <w:t>Löschen der Dateien (Schaltfläche „Clear“)</w:t>
+      </w:r>
+    </w:p>
+    <w:p>
+      <w:pPr>
+        <w:pStyle w:val="Listenabsatz"/>
+        <w:numPr>
+          <w:ilvl w:val="2"/>
+          <w:numId w:val="11"/>
+        </w:numPr>
+        <w:jc w:val="both"/>
+      </w:pPr>
+      <w:r>
+        <w:t>Leert die Liste der Dateien</w:t>
+      </w:r>
+    </w:p>
+    <w:p>
+      <w:pPr>
+        <w:pStyle w:val="Listenabsatz"/>
+        <w:numPr>
+          <w:ilvl w:val="2"/>
+          <w:numId w:val="11"/>
+        </w:numPr>
+        <w:jc w:val="both"/>
+      </w:pPr>
+      <w:r>
+        <w:t>Entsprechend disablen von „Calculate“</w:t>
+      </w:r>
+    </w:p>
+    <w:p>
+      <w:pPr>
+        <w:jc w:val="both"/>
+      </w:pPr>
+      <w:r>
+        <w:t>Testfälle:</w:t>
+      </w:r>
+    </w:p>
+    <w:p>
+      <w:pPr>
+        <w:pStyle w:val="Listenabsatz"/>
+        <w:numPr>
+          <w:ilvl w:val="0"/>
+          <w:numId w:val="11"/>
+        </w:numPr>
+        <w:jc w:val="both"/>
+      </w:pPr>
+      <w:r>
+        <w:t>Set Filename</w:t>
+      </w:r>
+    </w:p>
+    <w:p>
+      <w:pPr>
+        <w:pStyle w:val="Listenabsatz"/>
+        <w:numPr>
+          <w:ilvl w:val="1"/>
+          <w:numId w:val="11"/>
+        </w:numPr>
+        <w:jc w:val="both"/>
+      </w:pPr>
+      <w:r>
+        <w:t xml:space="preserve">Eintrag mit .csv-Endung </w:t>
+      </w:r>
+      <w:r>
+        <w:sym w:font="Wingdings" w:char="F0E0"/>
+      </w:r>
+      <w:r>
+        <w:t xml:space="preserve"> bleibt .csv-Endung</w:t>
+      </w:r>
+    </w:p>
+    <w:p>
+      <w:pPr>
+        <w:pStyle w:val="Listenabsatz"/>
+        <w:numPr>
+          <w:ilvl w:val="1"/>
+          <w:numId w:val="11"/>
+        </w:numPr>
+        <w:jc w:val="both"/>
+      </w:pPr>
+      <w:r>
+        <w:t xml:space="preserve">Eintrag ohne Endung </w:t>
+      </w:r>
+      <w:r>
+        <w:sym w:font="Wingdings" w:char="F0E0"/>
+      </w:r>
+      <w:r>
+        <w:t xml:space="preserve"> .csv-Endung ergänzen</w:t>
+      </w:r>
+    </w:p>
+    <w:p>
+      <w:pPr>
+        <w:pStyle w:val="Listenabsatz"/>
+        <w:numPr>
+          <w:ilvl w:val="1"/>
+          <w:numId w:val="11"/>
+        </w:numPr>
+        <w:jc w:val="both"/>
+      </w:pPr>
+      <w:r>
+        <w:t xml:space="preserve">Eintrag mit beliebiger Endung </w:t>
+      </w:r>
+      <w:r>
+        <w:sym w:font="Wingdings" w:char="F0E0"/>
+      </w:r>
+      <w:r>
+        <w:t xml:space="preserve"> ändern in .csv-Endung</w:t>
+      </w:r>
+    </w:p>
+    <w:p>
+      <w:pPr>
+        <w:pStyle w:val="Listenabsatz"/>
+        <w:numPr>
+          <w:ilvl w:val="0"/>
+          <w:numId w:val="11"/>
+        </w:numPr>
+        <w:jc w:val="both"/>
+      </w:pPr>
+      <w:r>
+        <w:t>Browse Files</w:t>
+      </w:r>
+    </w:p>
+    <w:p>
+      <w:pPr>
+        <w:pStyle w:val="Listenabsatz"/>
+        <w:numPr>
+          <w:ilvl w:val="1"/>
+          <w:numId w:val="11"/>
+        </w:numPr>
+        <w:jc w:val="both"/>
+      </w:pPr>
+      <w:r>
+        <w:t xml:space="preserve">_raw.csv </w:t>
+      </w:r>
+      <w:r>
+        <w:sym w:font="Wingdings" w:char="F0E0"/>
+      </w:r>
+      <w:r>
+        <w:t xml:space="preserve"> OK</w:t>
+      </w:r>
+    </w:p>
+    <w:p>
+      <w:pPr>
+        <w:pStyle w:val="Listenabsatz"/>
+        <w:numPr>
+          <w:ilvl w:val="1"/>
+          <w:numId w:val="11"/>
+        </w:numPr>
+        <w:jc w:val="both"/>
+      </w:pPr>
+      <w:r>
+        <w:t xml:space="preserve">.spk </w:t>
+      </w:r>
+      <w:r>
+        <w:sym w:font="Wingdings" w:char="F0E0"/>
+      </w:r>
+      <w:r>
+        <w:t xml:space="preserve"> OK</w:t>
+      </w:r>
+    </w:p>
+    <w:p>
+      <w:pPr>
+        <w:pStyle w:val="Listenabsatz"/>
+        <w:numPr>
+          <w:ilvl w:val="1"/>
+          <w:numId w:val="11"/>
+        </w:numPr>
+        <w:jc w:val="both"/>
+      </w:pPr>
+      <w:r>
+        <w:t xml:space="preserve">.(sif)/.asc </w:t>
+      </w:r>
+      <w:r>
+        <w:sym w:font="Wingdings" w:char="F0E0"/>
+      </w:r>
+      <w:r>
+        <w:t xml:space="preserve"> noch nicht ok (niedrige Priorität)</w:t>
+      </w:r>
+    </w:p>
+    <w:p>
+      <w:pPr>
+        <w:pStyle w:val="Listenabsatz"/>
+        <w:numPr>
+          <w:ilvl w:val="1"/>
+          <w:numId w:val="11"/>
+        </w:numPr>
+        <w:jc w:val="both"/>
+      </w:pPr>
+      <w:r>
+        <w:lastRenderedPageBreak/>
+        <w:t xml:space="preserve">_processed.csv </w:t>
+      </w:r>
+      <w:r>
+        <w:sym w:font="Wingdings" w:char="F0E0"/>
+      </w:r>
+      <w:r>
+        <w:t xml:space="preserve"> nicht OK</w:t>
+      </w:r>
+    </w:p>
+    <w:p>
+      <w:pPr>
+        <w:pStyle w:val="Listenabsatz"/>
+        <w:numPr>
+          <w:ilvl w:val="1"/>
+          <w:numId w:val="11"/>
+        </w:numPr>
+        <w:jc w:val="both"/>
+      </w:pPr>
+      <w:r>
+        <w:t xml:space="preserve">Andere .csv </w:t>
+      </w:r>
+      <w:r>
+        <w:sym w:font="Wingdings" w:char="F0E0"/>
+      </w:r>
+      <w:r>
+        <w:t xml:space="preserve"> nicht OK</w:t>
+      </w:r>
+    </w:p>
+    <w:p>
+      <w:pPr>
+        <w:pStyle w:val="Listenabsatz"/>
+        <w:numPr>
+          <w:ilvl w:val="1"/>
+          <w:numId w:val="11"/>
+        </w:numPr>
+        <w:jc w:val="both"/>
+      </w:pPr>
+      <w:r>
+        <w:t xml:space="preserve">Andere Formate </w:t>
+      </w:r>
+      <w:r>
+        <w:sym w:font="Wingdings" w:char="F0E0"/>
+      </w:r>
+      <w:r>
+        <w:t xml:space="preserve"> nicht OK</w:t>
+      </w:r>
+    </w:p>
+    <w:p>
+      <w:pPr>
+        <w:pStyle w:val="Listenabsatz"/>
+        <w:numPr>
+          <w:ilvl w:val="0"/>
+          <w:numId w:val="11"/>
+        </w:numPr>
+        <w:jc w:val="both"/>
+      </w:pPr>
+      <w:r>
+        <w:t>Calculate</w:t>
+      </w:r>
+    </w:p>
+    <w:p>
+      <w:pPr>
+        <w:pStyle w:val="Listenabsatz"/>
+        <w:numPr>
+          <w:ilvl w:val="1"/>
+          <w:numId w:val="11"/>
+        </w:numPr>
+        <w:jc w:val="both"/>
+      </w:pPr>
+      <w:r>
+        <w:t>Prüfen, ob ...</w:t>
+      </w:r>
+    </w:p>
+    <w:p>
+      <w:pPr>
+        <w:pStyle w:val="Listenabsatz"/>
+        <w:numPr>
+          <w:ilvl w:val="2"/>
+          <w:numId w:val="11"/>
+        </w:numPr>
+        <w:jc w:val="both"/>
+      </w:pPr>
+      <w:r>
+        <w:t>… alle Dateien ausgewertet wurden</w:t>
+      </w:r>
+    </w:p>
+    <w:p>
+      <w:pPr>
+        <w:pStyle w:val="Listenabsatz"/>
+        <w:numPr>
+          <w:ilvl w:val="2"/>
+          <w:numId w:val="11"/>
+        </w:numPr>
+        <w:jc w:val="both"/>
+      </w:pPr>
+      <w:r>
+        <w:t>… in die Datei geschrieben wurde</w:t>
+      </w:r>
+    </w:p>
+    <w:p>
+      <w:pPr>
+        <w:pStyle w:val="Listenabsatz"/>
+        <w:numPr>
+          <w:ilvl w:val="2"/>
+          <w:numId w:val="11"/>
+        </w:numPr>
+        <w:jc w:val="both"/>
+      </w:pPr>
+      <w:r>
+        <w:t>… alle Parameter berechnet wurden</w:t>
+      </w:r>
+    </w:p>
+    <w:p>
+      <w:pPr>
+        <w:pStyle w:val="Listenabsatz"/>
+        <w:numPr>
+          <w:ilvl w:val="2"/>
+          <w:numId w:val="11"/>
+        </w:numPr>
+        <w:jc w:val="both"/>
+      </w:pPr>
+      <w:r>
+        <w:t>… verfügbar ist</w:t>
+      </w:r>
+    </w:p>
+    <w:p>
+      <w:pPr>
+        <w:pStyle w:val="Listenabsatz"/>
+        <w:numPr>
+          <w:ilvl w:val="1"/>
+          <w:numId w:val="11"/>
+        </w:numPr>
+        <w:jc w:val="both"/>
+      </w:pPr>
+      <w:r>
+        <w:t xml:space="preserve">Auswahl an Parametern </w:t>
+      </w:r>
+      <w:r>
+        <w:sym w:font="Wingdings" w:char="F0E0"/>
+      </w:r>
+      <w:r>
+        <w:t xml:space="preserve"> OK</w:t>
+      </w:r>
+    </w:p>
+    <w:p>
+      <w:pPr>
+        <w:pStyle w:val="Listenabsatz"/>
+        <w:numPr>
+          <w:ilvl w:val="1"/>
+          <w:numId w:val="11"/>
+        </w:numPr>
+        <w:jc w:val="both"/>
+      </w:pPr>
+      <w:r>
+        <w:t xml:space="preserve">Alle Parameter </w:t>
+      </w:r>
+      <w:r>
+        <w:sym w:font="Wingdings" w:char="F0E0"/>
+      </w:r>
+      <w:r>
+        <w:t xml:space="preserve"> OK</w:t>
+      </w:r>
+    </w:p>
+    <w:p>
+      <w:pPr>
+        <w:pStyle w:val="Listenabsatz"/>
+        <w:numPr>
+          <w:ilvl w:val="0"/>
+          <w:numId w:val="11"/>
+        </w:numPr>
+        <w:jc w:val="both"/>
+      </w:pPr>
+      <w:r>
+        <w:t>Clear</w:t>
+      </w:r>
+    </w:p>
+    <w:p>
+      <w:pPr>
+        <w:pStyle w:val="Listenabsatz"/>
+        <w:numPr>
+          <w:ilvl w:val="1"/>
+          <w:numId w:val="11"/>
+        </w:numPr>
+        <w:jc w:val="both"/>
+      </w:pPr>
+      <w:r>
+        <w:t xml:space="preserve">Keine Dateien </w:t>
+      </w:r>
+      <w:r>
+        <w:sym w:font="Wingdings" w:char="F0E0"/>
+      </w:r>
+      <w:r>
+        <w:t xml:space="preserve"> OK</w:t>
+      </w:r>
+    </w:p>
+    <w:p>
+      <w:pPr>
+        <w:pStyle w:val="Listenabsatz"/>
+        <w:numPr>
+          <w:ilvl w:val="1"/>
+          <w:numId w:val="11"/>
+        </w:numPr>
+        <w:jc w:val="both"/>
+      </w:pPr>
+      <w:r>
+        <w:t xml:space="preserve">Dateien </w:t>
+      </w:r>
+      <w:r>
+        <w:sym w:font="Wingdings" w:char="F0E0"/>
+      </w:r>
+      <w:r>
+        <w:t xml:space="preserve"> OK</w:t>
+      </w:r>
+    </w:p>
+    <w:p>
+      <w:pPr>
+        <w:pStyle w:val="Listenabsatz"/>
+        <w:numPr>
+          <w:ilvl w:val="1"/>
+          <w:numId w:val="11"/>
+        </w:numPr>
+        <w:jc w:val="both"/>
+      </w:pPr>
+      <w:r>
+        <w:t>Erwartetes Verhalten: Liste leeren, Calculate nicht verfügbar</w:t>
+      </w:r>
+    </w:p>
+    <w:p>
+      <w:pPr>
+        <w:jc w:val="both"/>
+      </w:pPr>
+      <w:r>
+        <w:t>Optionen:</w:t>
+      </w:r>
+    </w:p>
+    <w:p>
+      <w:pPr>
+        <w:pStyle w:val="Listenabsatz"/>
+        <w:numPr>
+          <w:ilvl w:val="0"/>
+          <w:numId w:val="11"/>
+        </w:numPr>
+        <w:jc w:val="both"/>
+      </w:pPr>
+      <w:r>
+        <w:t>Index für Listenelemente einfügen (niedrige Prio), anschließend Disp-Elemente entfernen</w:t>
+      </w:r>
+    </w:p>
+    <w:p>
+      <w:pPr>
+        <w:pStyle w:val="Listenabsatz"/>
+        <w:numPr>
+          <w:ilvl w:val="0"/>
+          <w:numId w:val="11"/>
+        </w:numPr>
+        <w:jc w:val="both"/>
+      </w:pPr>
+      <w:r>
+        <w:t>Dateinamen in Liste mit nur einem übergeordneten Ordner anzeigen</w:t>
+      </w:r>
+    </w:p>
+    <w:p>
+      <w:pPr>
+        <w:pStyle w:val="Listenabsatz"/>
+        <w:numPr>
+          <w:ilvl w:val="0"/>
+          <w:numId w:val="11"/>
+        </w:numPr>
+        <w:jc w:val="both"/>
+      </w:pPr>
+      <w:r>
+        <w:t>Berechnung über Calculate in einem Thread starten (niedrige Prio)</w:t>
+      </w:r>
+    </w:p>
+    <w:p>
+      <w:pPr>
+        <w:pStyle w:val="Listenabsatz"/>
+        <w:numPr>
+          <w:ilvl w:val="0"/>
+          <w:numId w:val="11"/>
+        </w:numPr>
+        <w:jc w:val="both"/>
+      </w:pPr>
+      <w:r>
+        <w:t>Anzeige der aktuell ausgewählten Datei im Berechnungsprozess (Auswählbar über eine Checkbox) (niedrige Prio)</w:t>
+      </w:r>
+    </w:p>
+    <w:p>
+      <w:pPr>
+        <w:pStyle w:val="Listenabsatz"/>
+        <w:numPr>
+          <w:ilvl w:val="0"/>
+          <w:numId w:val="11"/>
+        </w:numPr>
+        <w:jc w:val="both"/>
+      </w:pPr>
+      <w:r>
+        <w:t>Hinzufügen/Entfernen von Parameter: Hier insbesondere hinzufügen einer Fitting-Checkbox, damit der Kennwert entsprechend ausgewertet wird.</w:t>
+      </w:r>
+    </w:p>
+    <w:p>
+      <w:pPr>
+        <w:jc w:val="both"/>
+      </w:pPr>
+      <w:r>
+        <w:t>Weiteres:</w:t>
+      </w:r>
+    </w:p>
+    <w:p>
+      <w:pPr>
+        <w:pStyle w:val="Listenabsatz"/>
+        <w:numPr>
+          <w:ilvl w:val="0"/>
+          <w:numId w:val="11"/>
+        </w:numPr>
+        <w:jc w:val="both"/>
+      </w:pPr>
+      <w:r>
+        <w:t>Entfernen des verticalSpacers</w:t>
+      </w:r>
+      <w:r>
+        <w:t>, mit setzten einer festen Höhe für Parameter</w:t>
+      </w:r>
+    </w:p>
+    <w:p>
+      <w:pPr>
+        <w:pStyle w:val="Listenabsatz"/>
+        <w:numPr>
+          <w:ilvl w:val="0"/>
+          <w:numId w:val="11"/>
+        </w:numPr>
+        <w:jc w:val="both"/>
+      </w:pPr>
+      <w:r>
+        <w:t>progressBar immer enabled/sichtbar: Egal</w:t>
+      </w:r>
+    </w:p>
+    <w:p>
+      <w:pPr>
+        <w:pStyle w:val="Listenabsatz"/>
+        <w:numPr>
+          <w:ilvl w:val="0"/>
+          <w:numId w:val="11"/>
+        </w:numPr>
+        <w:jc w:val="both"/>
+      </w:pPr>
+      <w:r>
+        <w:t>verschieben der Schaltfläche „Calculate“ neben die progressBar</w:t>
+      </w:r>
+    </w:p>
+    <w:p>
+      <w:pPr>
+        <w:pStyle w:val="Listenabsatz"/>
+        <w:numPr>
+          <w:ilvl w:val="0"/>
+          <w:numId w:val="11"/>
+        </w:numPr>
+        <w:jc w:val="both"/>
+      </w:pPr>
+      <w:r>
+        <w:t>Löschen der Redraw-Schaltfläche</w:t>
+      </w:r>
+    </w:p>
+    <w:p>
+      <w:pPr>
+        <w:pStyle w:val="Listenabsatz"/>
+        <w:numPr>
+          <w:ilvl w:val="0"/>
+          <w:numId w:val="11"/>
+        </w:numPr>
+        <w:jc w:val="both"/>
+      </w:pPr>
+      <w:r>
+        <w:t>-Löschen des Parameters PeakHeight</w:t>
+      </w:r>
+      <w:bookmarkStart w:id="0" w:name="_GoBack"/>
+      <w:bookmarkEnd w:id="0"/>
+    </w:p>
+    <w:p/>
+    <w:p>
+      <w:pPr>
         <w:pStyle w:val="berschrift1"/>
       </w:pPr>
       <w:r>
@@ -2899,6 +3914,7 @@
         </w:numPr>
       </w:pPr>
       <w:r>
+        <w:lastRenderedPageBreak/>
         <w:t>BatchAnalysis</w:t>
       </w:r>
     </w:p>
@@ -3175,7 +4191,6 @@
     </w:p>
     <w:p>
       <w:r>
-        <w:lastRenderedPageBreak/>
         <w:t xml:space="preserve">Menüleiste: File </w:t>
       </w:r>
       <w:r>
@@ -3508,6 +4523,7 @@
     </w:p>
     <w:p>
       <w:r>
+        <w:lastRenderedPageBreak/>
         <w:t>Ausführen von Tests:</w:t>
       </w:r>
     </w:p>
@@ -3695,7 +4711,6 @@
         </w:numPr>
       </w:pPr>
       <w:r>
-        <w:lastRenderedPageBreak/>
         <w:t>Öffnen der Anaconda Prompt</w:t>
       </w:r>
     </w:p>
@@ -4519,6 +5534,118 @@
     </w:lvl>
   </w:abstractNum>
   <w:abstractNum w:abstractNumId="6" w15:restartNumberingAfterBreak="0">
+    <w:nsid w:val="50E6533A"/>
+    <w:multiLevelType w:val="hybridMultilevel"/>
+    <w:tmpl w:val="B288A536"/>
+    <w:lvl w:ilvl="0" w:tplc="7C8CA0DC">
+      <w:numFmt w:val="bullet"/>
+      <w:lvlText w:val="-"/>
+      <w:lvlJc w:val="left"/>
+      <w:pPr>
+        <w:ind w:left="720" w:hanging="360"/>
+      </w:pPr>
+      <w:rPr>
+        <w:rFonts w:ascii="Calibri" w:eastAsiaTheme="minorHAnsi" w:hAnsi="Calibri" w:cs="Calibri" w:hint="default"/>
+      </w:rPr>
+    </w:lvl>
+    <w:lvl w:ilvl="1" w:tplc="04070003">
+      <w:start w:val="1"/>
+      <w:numFmt w:val="bullet"/>
+      <w:lvlText w:val="o"/>
+      <w:lvlJc w:val="left"/>
+      <w:pPr>
+        <w:ind w:left="1440" w:hanging="360"/>
+      </w:pPr>
+      <w:rPr>
+        <w:rFonts w:ascii="Courier New" w:hAnsi="Courier New" w:cs="Courier New" w:hint="default"/>
+      </w:rPr>
+    </w:lvl>
+    <w:lvl w:ilvl="2" w:tplc="04070005">
+      <w:start w:val="1"/>
+      <w:numFmt w:val="bullet"/>
+      <w:lvlText w:val=""/>
+      <w:lvlJc w:val="left"/>
+      <w:pPr>
+        <w:ind w:left="2160" w:hanging="360"/>
+      </w:pPr>
+      <w:rPr>
+        <w:rFonts w:ascii="Wingdings" w:hAnsi="Wingdings" w:hint="default"/>
+      </w:rPr>
+    </w:lvl>
+    <w:lvl w:ilvl="3" w:tplc="04070001">
+      <w:start w:val="1"/>
+      <w:numFmt w:val="bullet"/>
+      <w:lvlText w:val=""/>
+      <w:lvlJc w:val="left"/>
+      <w:pPr>
+        <w:ind w:left="2880" w:hanging="360"/>
+      </w:pPr>
+      <w:rPr>
+        <w:rFonts w:ascii="Symbol" w:hAnsi="Symbol" w:hint="default"/>
+      </w:rPr>
+    </w:lvl>
+    <w:lvl w:ilvl="4" w:tplc="04070003" w:tentative="1">
+      <w:start w:val="1"/>
+      <w:numFmt w:val="bullet"/>
+      <w:lvlText w:val="o"/>
+      <w:lvlJc w:val="left"/>
+      <w:pPr>
+        <w:ind w:left="3600" w:hanging="360"/>
+      </w:pPr>
+      <w:rPr>
+        <w:rFonts w:ascii="Courier New" w:hAnsi="Courier New" w:cs="Courier New" w:hint="default"/>
+      </w:rPr>
+    </w:lvl>
+    <w:lvl w:ilvl="5" w:tplc="04070005" w:tentative="1">
+      <w:start w:val="1"/>
+      <w:numFmt w:val="bullet"/>
+      <w:lvlText w:val=""/>
+      <w:lvlJc w:val="left"/>
+      <w:pPr>
+        <w:ind w:left="4320" w:hanging="360"/>
+      </w:pPr>
+      <w:rPr>
+        <w:rFonts w:ascii="Wingdings" w:hAnsi="Wingdings" w:hint="default"/>
+      </w:rPr>
+    </w:lvl>
+    <w:lvl w:ilvl="6" w:tplc="04070001" w:tentative="1">
+      <w:start w:val="1"/>
+      <w:numFmt w:val="bullet"/>
+      <w:lvlText w:val=""/>
+      <w:lvlJc w:val="left"/>
+      <w:pPr>
+        <w:ind w:left="5040" w:hanging="360"/>
+      </w:pPr>
+      <w:rPr>
+        <w:rFonts w:ascii="Symbol" w:hAnsi="Symbol" w:hint="default"/>
+      </w:rPr>
+    </w:lvl>
+    <w:lvl w:ilvl="7" w:tplc="04070003" w:tentative="1">
+      <w:start w:val="1"/>
+      <w:numFmt w:val="bullet"/>
+      <w:lvlText w:val="o"/>
+      <w:lvlJc w:val="left"/>
+      <w:pPr>
+        <w:ind w:left="5760" w:hanging="360"/>
+      </w:pPr>
+      <w:rPr>
+        <w:rFonts w:ascii="Courier New" w:hAnsi="Courier New" w:cs="Courier New" w:hint="default"/>
+      </w:rPr>
+    </w:lvl>
+    <w:lvl w:ilvl="8" w:tplc="04070005" w:tentative="1">
+      <w:start w:val="1"/>
+      <w:numFmt w:val="bullet"/>
+      <w:lvlText w:val=""/>
+      <w:lvlJc w:val="left"/>
+      <w:pPr>
+        <w:ind w:left="6480" w:hanging="360"/>
+      </w:pPr>
+      <w:rPr>
+        <w:rFonts w:ascii="Wingdings" w:hAnsi="Wingdings" w:hint="default"/>
+      </w:rPr>
+    </w:lvl>
+  </w:abstractNum>
+  <w:abstractNum w:abstractNumId="7" w15:restartNumberingAfterBreak="0">
     <w:nsid w:val="587F3F7F"/>
     <w:multiLevelType w:val="hybridMultilevel"/>
     <w:tmpl w:val="F760E5A6"/>
@@ -4630,7 +5757,7 @@
       </w:rPr>
     </w:lvl>
   </w:abstractNum>
-  <w:abstractNum w:abstractNumId="7" w15:restartNumberingAfterBreak="0">
+  <w:abstractNum w:abstractNumId="8" w15:restartNumberingAfterBreak="0">
     <w:nsid w:val="6BF1419A"/>
     <w:multiLevelType w:val="hybridMultilevel"/>
     <w:tmpl w:val="485EA732"/>
@@ -4742,7 +5869,7 @@
       </w:rPr>
     </w:lvl>
   </w:abstractNum>
-  <w:abstractNum w:abstractNumId="8" w15:restartNumberingAfterBreak="0">
+  <w:abstractNum w:abstractNumId="9" w15:restartNumberingAfterBreak="0">
     <w:nsid w:val="6EC96A92"/>
     <w:multiLevelType w:val="hybridMultilevel"/>
     <w:tmpl w:val="CCE61A7C"/>
@@ -4831,7 +5958,7 @@
       </w:pPr>
     </w:lvl>
   </w:abstractNum>
-  <w:abstractNum w:abstractNumId="9" w15:restartNumberingAfterBreak="0">
+  <w:abstractNum w:abstractNumId="10" w15:restartNumberingAfterBreak="0">
     <w:nsid w:val="7DA045CD"/>
     <w:multiLevelType w:val="hybridMultilevel"/>
     <w:tmpl w:val="D50E1942"/>
@@ -4945,7 +6072,7 @@
     </w:lvl>
   </w:abstractNum>
   <w:num w:numId="1">
-    <w:abstractNumId w:val="7"/>
+    <w:abstractNumId w:val="8"/>
   </w:num>
   <w:num w:numId="2">
     <w:abstractNumId w:val="4"/>
@@ -4957,22 +6084,25 @@
     <w:abstractNumId w:val="0"/>
   </w:num>
   <w:num w:numId="5">
-    <w:abstractNumId w:val="9"/>
+    <w:abstractNumId w:val="10"/>
   </w:num>
   <w:num w:numId="6">
     <w:abstractNumId w:val="2"/>
   </w:num>
   <w:num w:numId="7">
-    <w:abstractNumId w:val="6"/>
+    <w:abstractNumId w:val="7"/>
   </w:num>
   <w:num w:numId="8">
     <w:abstractNumId w:val="1"/>
   </w:num>
   <w:num w:numId="9">
-    <w:abstractNumId w:val="8"/>
+    <w:abstractNumId w:val="9"/>
   </w:num>
   <w:num w:numId="10">
     <w:abstractNumId w:val="5"/>
+  </w:num>
+  <w:num w:numId="11">
+    <w:abstractNumId w:val="6"/>
   </w:num>
 </w:numbering>
 </file>

</xml_diff>

<commit_message>
Refactoring import routine to distinguish csv and spk files
</commit_message>
<xml_diff>
--- a/oes_requirements.docx
+++ b/oes_requirements.docx
@@ -1144,36 +1144,44 @@
       <w:pPr>
         <w:pStyle w:val="Listenabsatz"/>
         <w:numPr>
-          <w:ilvl w:val="1"/>
-          <w:numId w:val="9"/>
-        </w:numPr>
-      </w:pPr>
-      <w:r>
-        <w:t>Auswertung der Spektren</w:t>
-      </w:r>
-    </w:p>
-    <w:p>
-      <w:pPr>
-        <w:pStyle w:val="Listenabsatz"/>
-        <w:numPr>
-          <w:ilvl w:val="1"/>
-          <w:numId w:val="9"/>
-        </w:numPr>
-      </w:pPr>
-      <w:r>
-        <w:t>Erstellung einer .dat-Datei</w:t>
-      </w:r>
-    </w:p>
-    <w:p>
-      <w:pPr>
-        <w:pStyle w:val="Listenabsatz"/>
-        <w:numPr>
           <w:ilvl w:val="2"/>
           <w:numId w:val="9"/>
         </w:numPr>
       </w:pPr>
       <w:r>
-        <w:t>Zeitpunkt der Spektrumsaufnahme</w:t>
+        <w:t>Außerdem: Speich</w:t>
+      </w:r>
+      <w:r>
+        <w:t>e</w:t>
+      </w:r>
+      <w:bookmarkStart w:id="0" w:name="_GoBack"/>
+      <w:bookmarkEnd w:id="0"/>
+      <w:r>
+        <w:t>rung mit allen Kennwerten in .sif-Datei</w:t>
+      </w:r>
+    </w:p>
+    <w:p>
+      <w:pPr>
+        <w:pStyle w:val="Listenabsatz"/>
+        <w:numPr>
+          <w:ilvl w:val="1"/>
+          <w:numId w:val="9"/>
+        </w:numPr>
+      </w:pPr>
+      <w:r>
+        <w:t>Auswertung der Spektren</w:t>
+      </w:r>
+    </w:p>
+    <w:p>
+      <w:pPr>
+        <w:pStyle w:val="Listenabsatz"/>
+        <w:numPr>
+          <w:ilvl w:val="1"/>
+          <w:numId w:val="9"/>
+        </w:numPr>
+      </w:pPr>
+      <w:r>
+        <w:t>Erstellung einer .dat-Datei</w:t>
       </w:r>
     </w:p>
     <w:p>
@@ -1185,7 +1193,7 @@
         </w:numPr>
       </w:pPr>
       <w:r>
-        <w:t>Kennwert des Spektrums (z.B. CN-Wert)</w:t>
+        <w:t>Zeitpunkt der Spektrumsaufnahme</w:t>
       </w:r>
     </w:p>
     <w:p>
@@ -1197,7 +1205,31 @@
         </w:numPr>
       </w:pPr>
       <w:r>
+        <w:t>Kennwert des Spektrums (z.B. CN-Wert)</w:t>
+      </w:r>
+    </w:p>
+    <w:p>
+      <w:pPr>
+        <w:pStyle w:val="Listenabsatz"/>
+        <w:numPr>
+          <w:ilvl w:val="2"/>
+          <w:numId w:val="9"/>
+        </w:numPr>
+      </w:pPr>
+      <w:r>
         <w:t>Wissenschaftliche Analyse erfolgt anhand der .dat-Datei</w:t>
+      </w:r>
+    </w:p>
+    <w:p>
+      <w:pPr>
+        <w:pStyle w:val="Listenabsatz"/>
+        <w:numPr>
+          <w:ilvl w:val="2"/>
+          <w:numId w:val="9"/>
+        </w:numPr>
+      </w:pPr>
+      <w:r>
+        <w:t>Darstellung der Kennwerte über die Zeit</w:t>
       </w:r>
     </w:p>
     <w:p>
@@ -1549,6 +1581,7 @@
         <w:pStyle w:val="berschrift3"/>
       </w:pPr>
       <w:r>
+        <w:lastRenderedPageBreak/>
         <w:t>Messgerätesteuerung</w:t>
       </w:r>
     </w:p>
@@ -1573,7 +1606,6 @@
         </w:numPr>
       </w:pPr>
       <w:r>
-        <w:lastRenderedPageBreak/>
         <w:t>Zugriff nur über Remote-PC möglich, da das Messgerät keine direkte Netzwerkverbindung hat und Datenaustausch nur über USB-Kabel möglich ist</w:t>
       </w:r>
     </w:p>
@@ -2033,6 +2065,7 @@
         </w:numPr>
       </w:pPr>
       <w:r>
+        <w:lastRenderedPageBreak/>
         <w:t>X-Achse: Pixel (in Abhängigkeit des Gratings)</w:t>
       </w:r>
     </w:p>
@@ -2069,7 +2102,6 @@
         </w:numPr>
       </w:pPr>
       <w:r>
-        <w:lastRenderedPageBreak/>
         <w:t>Bearbeitetes Spektrum (Processed Spectrum)</w:t>
       </w:r>
       <w:r>
@@ -2589,6 +2621,7 @@
         </w:numPr>
       </w:pPr>
       <w:r>
+        <w:lastRenderedPageBreak/>
         <w:t>Start bei 0 oder 1 muss definiert sein, ist aber nicht festgelegt</w:t>
       </w:r>
     </w:p>
@@ -2625,7 +2658,6 @@
         </w:numPr>
       </w:pPr>
       <w:r>
-        <w:lastRenderedPageBreak/>
         <w:t>Leer, wenn andere Datei außerhalb der Batchanalysis geladen wurde</w:t>
       </w:r>
     </w:p>
@@ -2969,16 +3001,7 @@
         <w:jc w:val="both"/>
       </w:pPr>
       <w:r>
-        <w:t>Auswählen von Dateien</w:t>
-      </w:r>
-      <w:r>
-        <w:t xml:space="preserve"> (Schaltfläche „</w:t>
-      </w:r>
-      <w:r>
-        <w:t>Browse Files</w:t>
-      </w:r>
-      <w:r>
-        <w:t>“)</w:t>
+        <w:t>Auswählen von Dateien (Schaltfläche „Browse Files“)</w:t>
       </w:r>
     </w:p>
     <w:p>
@@ -3017,22 +3040,7 @@
         <w:jc w:val="both"/>
       </w:pPr>
       <w:r>
-        <w:t xml:space="preserve">Berechnen </w:t>
-      </w:r>
-      <w:r>
-        <w:t xml:space="preserve">von </w:t>
-      </w:r>
-      <w:r>
-        <w:t xml:space="preserve">Kennwerten </w:t>
-      </w:r>
-      <w:r>
-        <w:t>(Schaltfläche „</w:t>
-      </w:r>
-      <w:r>
-        <w:t>Calculate</w:t>
-      </w:r>
-      <w:r>
-        <w:t>“)</w:t>
+        <w:t>Berechnen von Kennwerten (Schaltfläche „Calculate“)</w:t>
       </w:r>
     </w:p>
     <w:p>
@@ -3240,6 +3248,7 @@
         <w:jc w:val="both"/>
       </w:pPr>
       <w:r>
+        <w:lastRenderedPageBreak/>
         <w:t>Browse Files</w:t>
       </w:r>
     </w:p>
@@ -3310,7 +3319,6 @@
         <w:jc w:val="both"/>
       </w:pPr>
       <w:r>
-        <w:lastRenderedPageBreak/>
         <w:t xml:space="preserve">_processed.csv </w:t>
       </w:r>
       <w:r>
@@ -3686,8 +3694,6 @@
       <w:r>
         <w:t>-Löschen des Parameters PeakHeight</w:t>
       </w:r>
-      <w:bookmarkStart w:id="0" w:name="_GoBack"/>
-      <w:bookmarkEnd w:id="0"/>
     </w:p>
     <w:p/>
     <w:p>
@@ -3839,6 +3845,7 @@
         </w:numPr>
       </w:pPr>
       <w:r>
+        <w:lastRenderedPageBreak/>
         <w:t>file_open</w:t>
       </w:r>
       <w:r>
@@ -3914,7 +3921,6 @@
         </w:numPr>
       </w:pPr>
       <w:r>
-        <w:lastRenderedPageBreak/>
         <w:t>BatchAnalysis</w:t>
       </w:r>
     </w:p>
@@ -4357,6 +4363,7 @@
     </w:p>
     <w:p>
       <w:r>
+        <w:lastRenderedPageBreak/>
         <w:t>BatchAnalysis: Browse Files</w:t>
       </w:r>
     </w:p>
@@ -4523,7 +4530,6 @@
     </w:p>
     <w:p>
       <w:r>
-        <w:lastRenderedPageBreak/>
         <w:t>Ausführen von Tests:</w:t>
       </w:r>
     </w:p>
@@ -4842,6 +4848,7 @@
         <w:pStyle w:val="berschrift2"/>
       </w:pPr>
       <w:r>
+        <w:lastRenderedPageBreak/>
         <w:t>Central Wavelength</w:t>
       </w:r>
     </w:p>

</xml_diff>

<commit_message>
Refactoring of BatchAnalysis Adjustment in regarding files Minor Bug fixing Still Testing required!!!
</commit_message>
<xml_diff>
--- a/oes_requirements.docx
+++ b/oes_requirements.docx
@@ -1154,8 +1154,6 @@
       <w:r>
         <w:t>e</w:t>
       </w:r>
-      <w:bookmarkStart w:id="0" w:name="_GoBack"/>
-      <w:bookmarkEnd w:id="0"/>
       <w:r>
         <w:t>rung mit allen Kennwerten in .sif-Datei</w:t>
       </w:r>
@@ -4628,6 +4626,44 @@
     </w:p>
     <w:p>
       <w:pPr>
+        <w:pStyle w:val="Listenabsatz"/>
+        <w:numPr>
+          <w:ilvl w:val="0"/>
+          <w:numId w:val="5"/>
+        </w:numPr>
+      </w:pPr>
+      <w:r>
+        <w:t>Alle  tests in einem Ordner</w:t>
+      </w:r>
+      <w:r>
+        <w:t xml:space="preserve"> (e.g. modules)</w:t>
+      </w:r>
+      <w:r>
+        <w:t>:</w:t>
+      </w:r>
+    </w:p>
+    <w:p>
+      <w:pPr>
+        <w:pStyle w:val="Listenabsatz"/>
+        <w:numPr>
+          <w:ilvl w:val="1"/>
+          <w:numId w:val="5"/>
+        </w:numPr>
+        <w:rPr>
+          <w:lang w:val="en-GB"/>
+        </w:rPr>
+      </w:pPr>
+      <w:bookmarkStart w:id="0" w:name="_GoBack"/>
+      <w:r>
+        <w:rPr>
+          <w:lang w:val="en-GB"/>
+        </w:rPr>
+        <w:t>python –m unittest discover modules -v</w:t>
+      </w:r>
+    </w:p>
+    <w:bookmarkEnd w:id="0"/>
+    <w:p>
+      <w:pPr>
         <w:pStyle w:val="berschrift1"/>
       </w:pPr>
       <w:r>
@@ -4831,6 +4867,7 @@
         </w:numPr>
       </w:pPr>
       <w:r>
+        <w:lastRenderedPageBreak/>
         <w:t xml:space="preserve">Abhilfe: Erstellen einer Klasse in </w:t>
       </w:r>
       <w:r>
@@ -4848,7 +4885,6 @@
         <w:pStyle w:val="berschrift2"/>
       </w:pPr>
       <w:r>
-        <w:lastRenderedPageBreak/>
         <w:t>Central Wavelength</w:t>
       </w:r>
     </w:p>

</xml_diff>

<commit_message>
Try to commit remotely
</commit_message>
<xml_diff>
--- a/oes_requirements.docx
+++ b/oes_requirements.docx
@@ -9,6 +9,18 @@
       <w:r>
         <w:t>OES</w:t>
       </w:r>
+    </w:p>
+    <w:p>
+      <w:r>
+        <w:t>Inhaltsverzeichnis</w:t>
+      </w:r>
+    </w:p>
+    <w:p>
+      <w:r>
+        <w:t>Versionsverwaltung</w:t>
+      </w:r>
+      <w:bookmarkStart w:id="0" w:name="_GoBack"/>
+      <w:bookmarkEnd w:id="0"/>
     </w:p>
     <w:p>
       <w:pPr>
@@ -1076,6 +1088,7 @@
         </w:numPr>
       </w:pPr>
       <w:r>
+        <w:lastRenderedPageBreak/>
         <w:t>Aufnahme der Spektren</w:t>
       </w:r>
     </w:p>
@@ -1100,7 +1113,6 @@
         </w:numPr>
       </w:pPr>
       <w:r>
-        <w:lastRenderedPageBreak/>
         <w:t>Speicherung in .spk-Datei</w:t>
       </w:r>
     </w:p>
@@ -4140,7 +4152,7 @@
       <w:r>
         <w:t xml:space="preserve">Zugriff auf Systemdateien über QFileDialog.getOpenFile bzw. über .getOpenFiles zum Laden einer oder mehrerer Dateien (Doku: </w:t>
       </w:r>
-      <w:hyperlink r:id="rId5" w:history="1">
+      <w:hyperlink r:id="rId7" w:history="1">
         <w:r>
           <w:rPr>
             <w:rStyle w:val="Hyperlink"/>
@@ -4504,7 +4516,7 @@
         </w:rPr>
         <w:t xml:space="preserve">How to: </w:t>
       </w:r>
-      <w:hyperlink r:id="rId6" w:history="1">
+      <w:hyperlink r:id="rId8" w:history="1">
         <w:r>
           <w:rPr>
             <w:rStyle w:val="Hyperlink"/>
@@ -4653,15 +4665,61 @@
           <w:lang w:val="en-GB"/>
         </w:rPr>
       </w:pPr>
-      <w:bookmarkStart w:id="0" w:name="_GoBack"/>
       <w:r>
         <w:rPr>
           <w:lang w:val="en-GB"/>
         </w:rPr>
-        <w:t>python –m unittest discover modules -v</w:t>
-      </w:r>
-    </w:p>
-    <w:bookmarkEnd w:id="0"/>
+        <w:t xml:space="preserve">python –m unittest discover modules </w:t>
+      </w:r>
+      <w:r>
+        <w:rPr>
+          <w:lang w:val="en-GB"/>
+        </w:rPr>
+        <w:t>–</w:t>
+      </w:r>
+      <w:r>
+        <w:rPr>
+          <w:lang w:val="en-GB"/>
+        </w:rPr>
+        <w:t>v</w:t>
+      </w:r>
+    </w:p>
+    <w:p>
+      <w:pPr>
+        <w:pStyle w:val="Listenabsatz"/>
+        <w:numPr>
+          <w:ilvl w:val="0"/>
+          <w:numId w:val="5"/>
+        </w:numPr>
+        <w:rPr>
+          <w:lang w:val="en-GB"/>
+        </w:rPr>
+      </w:pPr>
+      <w:r>
+        <w:rPr>
+          <w:lang w:val="en-GB"/>
+        </w:rPr>
+        <w:t>Ein Testcase:</w:t>
+      </w:r>
+    </w:p>
+    <w:p>
+      <w:pPr>
+        <w:pStyle w:val="Listenabsatz"/>
+        <w:numPr>
+          <w:ilvl w:val="1"/>
+          <w:numId w:val="5"/>
+        </w:numPr>
+        <w:rPr>
+          <w:lang w:val="en-GB"/>
+        </w:rPr>
+      </w:pPr>
+      <w:r>
+        <w:rPr>
+          <w:lang w:val="en-GB"/>
+        </w:rPr>
+        <w:t>python -m unittest modules.test_BatchAnalysis.TestBatchAnalysis.test_set_filename -v</w:t>
+      </w:r>
+    </w:p>
     <w:p>
       <w:pPr>
         <w:pStyle w:val="berschrift1"/>
@@ -4849,6 +4907,7 @@
         </w:numPr>
       </w:pPr>
       <w:r>
+        <w:lastRenderedPageBreak/>
         <w:t xml:space="preserve">Achtung: Überschreibt alle Änderungen, die in der Zwischenzeit in dem .py-file gemacht wurden (hier: </w:t>
       </w:r>
       <w:r>
@@ -4867,7 +4926,6 @@
         </w:numPr>
       </w:pPr>
       <w:r>
-        <w:lastRenderedPageBreak/>
         <w:t xml:space="preserve">Abhilfe: Erstellen einer Klasse in </w:t>
       </w:r>
       <w:r>
@@ -4992,6 +5050,56 @@
     </w:sectPr>
   </w:body>
 </w:document>
+</file>
+
+<file path=word/endnotes.xml><?xml version="1.0" encoding="utf-8"?>
+<w:endnotes xmlns:wpc="http://schemas.microsoft.com/office/word/2010/wordprocessingCanvas" xmlns:cx="http://schemas.microsoft.com/office/drawing/2014/chartex" xmlns:cx1="http://schemas.microsoft.com/office/drawing/2015/9/8/chartex" xmlns:mc="http://schemas.openxmlformats.org/markup-compatibility/2006" xmlns:o="urn:schemas-microsoft-com:office:office" xmlns:r="http://schemas.openxmlformats.org/officeDocument/2006/relationships" xmlns:m="http://schemas.openxmlformats.org/officeDocument/2006/math" xmlns:v="urn:schemas-microsoft-com:vml" xmlns:wp14="http://schemas.microsoft.com/office/word/2010/wordprocessingDrawing" xmlns:wp="http://schemas.openxmlformats.org/drawingml/2006/wordprocessingDrawing" xmlns:w10="urn:schemas-microsoft-com:office:word" xmlns:w="http://schemas.openxmlformats.org/wordprocessingml/2006/main" xmlns:w14="http://schemas.microsoft.com/office/word/2010/wordml" xmlns:w15="http://schemas.microsoft.com/office/word/2012/wordml" xmlns:w16se="http://schemas.microsoft.com/office/word/2015/wordml/symex" xmlns:wpg="http://schemas.microsoft.com/office/word/2010/wordprocessingGroup" xmlns:wpi="http://schemas.microsoft.com/office/word/2010/wordprocessingInk" xmlns:wne="http://schemas.microsoft.com/office/word/2006/wordml" xmlns:wps="http://schemas.microsoft.com/office/word/2010/wordprocessingShape" mc:Ignorable="w14 w15 w16se wp14">
+  <w:endnote w:type="separator" w:id="-1">
+    <w:p>
+      <w:pPr>
+        <w:spacing w:after="0" w:line="240" w:lineRule="auto"/>
+      </w:pPr>
+      <w:r>
+        <w:separator/>
+      </w:r>
+    </w:p>
+  </w:endnote>
+  <w:endnote w:type="continuationSeparator" w:id="0">
+    <w:p>
+      <w:pPr>
+        <w:spacing w:after="0" w:line="240" w:lineRule="auto"/>
+      </w:pPr>
+      <w:r>
+        <w:continuationSeparator/>
+      </w:r>
+    </w:p>
+  </w:endnote>
+</w:endnotes>
+</file>
+
+<file path=word/footnotes.xml><?xml version="1.0" encoding="utf-8"?>
+<w:footnotes xmlns:wpc="http://schemas.microsoft.com/office/word/2010/wordprocessingCanvas" xmlns:cx="http://schemas.microsoft.com/office/drawing/2014/chartex" xmlns:cx1="http://schemas.microsoft.com/office/drawing/2015/9/8/chartex" xmlns:mc="http://schemas.openxmlformats.org/markup-compatibility/2006" xmlns:o="urn:schemas-microsoft-com:office:office" xmlns:r="http://schemas.openxmlformats.org/officeDocument/2006/relationships" xmlns:m="http://schemas.openxmlformats.org/officeDocument/2006/math" xmlns:v="urn:schemas-microsoft-com:vml" xmlns:wp14="http://schemas.microsoft.com/office/word/2010/wordprocessingDrawing" xmlns:wp="http://schemas.openxmlformats.org/drawingml/2006/wordprocessingDrawing" xmlns:w10="urn:schemas-microsoft-com:office:word" xmlns:w="http://schemas.openxmlformats.org/wordprocessingml/2006/main" xmlns:w14="http://schemas.microsoft.com/office/word/2010/wordml" xmlns:w15="http://schemas.microsoft.com/office/word/2012/wordml" xmlns:w16se="http://schemas.microsoft.com/office/word/2015/wordml/symex" xmlns:wpg="http://schemas.microsoft.com/office/word/2010/wordprocessingGroup" xmlns:wpi="http://schemas.microsoft.com/office/word/2010/wordprocessingInk" xmlns:wne="http://schemas.microsoft.com/office/word/2006/wordml" xmlns:wps="http://schemas.microsoft.com/office/word/2010/wordprocessingShape" mc:Ignorable="w14 w15 w16se wp14">
+  <w:footnote w:type="separator" w:id="-1">
+    <w:p>
+      <w:pPr>
+        <w:spacing w:after="0" w:line="240" w:lineRule="auto"/>
+      </w:pPr>
+      <w:r>
+        <w:separator/>
+      </w:r>
+    </w:p>
+  </w:footnote>
+  <w:footnote w:type="continuationSeparator" w:id="0">
+    <w:p>
+      <w:pPr>
+        <w:spacing w:after="0" w:line="240" w:lineRule="auto"/>
+      </w:pPr>
+      <w:r>
+        <w:continuationSeparator/>
+      </w:r>
+    </w:p>
+  </w:footnote>
+</w:footnotes>
 </file>
 
 <file path=word/numbering.xml><?xml version="1.0" encoding="utf-8"?>
@@ -6771,6 +6879,50 @@
       <w:color w:val="2E74B5" w:themeColor="accent1" w:themeShade="BF"/>
     </w:rPr>
   </w:style>
+  <w:style w:type="paragraph" w:styleId="Kopfzeile">
+    <w:name w:val="header"/>
+    <w:basedOn w:val="Standard"/>
+    <w:link w:val="KopfzeileZchn"/>
+    <w:uiPriority w:val="99"/>
+    <w:unhideWhenUsed/>
+    <w:rsid w:val="00B06447"/>
+    <w:pPr>
+      <w:tabs>
+        <w:tab w:val="center" w:pos="4536"/>
+        <w:tab w:val="right" w:pos="9072"/>
+      </w:tabs>
+      <w:spacing w:after="0" w:line="240" w:lineRule="auto"/>
+    </w:pPr>
+  </w:style>
+  <w:style w:type="character" w:customStyle="1" w:styleId="KopfzeileZchn">
+    <w:name w:val="Kopfzeile Zchn"/>
+    <w:basedOn w:val="Absatz-Standardschriftart"/>
+    <w:link w:val="Kopfzeile"/>
+    <w:uiPriority w:val="99"/>
+    <w:rsid w:val="00B06447"/>
+  </w:style>
+  <w:style w:type="paragraph" w:styleId="Fuzeile">
+    <w:name w:val="footer"/>
+    <w:basedOn w:val="Standard"/>
+    <w:link w:val="FuzeileZchn"/>
+    <w:uiPriority w:val="99"/>
+    <w:unhideWhenUsed/>
+    <w:rsid w:val="00B06447"/>
+    <w:pPr>
+      <w:tabs>
+        <w:tab w:val="center" w:pos="4536"/>
+        <w:tab w:val="right" w:pos="9072"/>
+      </w:tabs>
+      <w:spacing w:after="0" w:line="240" w:lineRule="auto"/>
+    </w:pPr>
+  </w:style>
+  <w:style w:type="character" w:customStyle="1" w:styleId="FuzeileZchn">
+    <w:name w:val="Fußzeile Zchn"/>
+    <w:basedOn w:val="Absatz-Standardschriftart"/>
+    <w:link w:val="Fuzeile"/>
+    <w:uiPriority w:val="99"/>
+    <w:rsid w:val="00B06447"/>
+  </w:style>
 </w:styles>
 </file>
 

</xml_diff>

<commit_message>
Updating docs to commit to home repo
</commit_message>
<xml_diff>
--- a/oes_requirements.docx
+++ b/oes_requirements.docx
@@ -19,8 +19,6 @@
       <w:r>
         <w:t>Versionsverwaltung</w:t>
       </w:r>
-      <w:bookmarkStart w:id="0" w:name="_GoBack"/>
-      <w:bookmarkEnd w:id="0"/>
     </w:p>
     <w:p>
       <w:pPr>
@@ -2673,6 +2671,425 @@
     </w:p>
     <w:p>
       <w:pPr>
+        <w:pStyle w:val="berschrift3"/>
+      </w:pPr>
+      <w:r>
+        <w:t>Export/Import von Spektren</w:t>
+      </w:r>
+    </w:p>
+    <w:p>
+      <w:pPr>
+        <w:pStyle w:val="Listenabsatz"/>
+        <w:numPr>
+          <w:ilvl w:val="0"/>
+          <w:numId w:val="5"/>
+        </w:numPr>
+      </w:pPr>
+      <w:r>
+        <w:t>Export</w:t>
+      </w:r>
+    </w:p>
+    <w:p>
+      <w:pPr>
+        <w:pStyle w:val="Listenabsatz"/>
+        <w:numPr>
+          <w:ilvl w:val="1"/>
+          <w:numId w:val="5"/>
+        </w:numPr>
+      </w:pPr>
+      <w:r>
+        <w:t>Speicherung als csv-Datei</w:t>
+      </w:r>
+    </w:p>
+    <w:p>
+      <w:pPr>
+        <w:pStyle w:val="Listenabsatz"/>
+        <w:numPr>
+          <w:ilvl w:val="1"/>
+          <w:numId w:val="5"/>
+        </w:numPr>
+      </w:pPr>
+      <w:r>
+        <w:t>Speicherung mit Zeitstempel im gleichen Format wie eine spk-Datei</w:t>
+      </w:r>
+    </w:p>
+    <w:p>
+      <w:pPr>
+        <w:pStyle w:val="Listenabsatz"/>
+        <w:numPr>
+          <w:ilvl w:val="1"/>
+          <w:numId w:val="5"/>
+        </w:numPr>
+      </w:pPr>
+      <w:r>
+        <w:t>Speicherung der physikalischen Größe und Einheit</w:t>
+      </w:r>
+    </w:p>
+    <w:p>
+      <w:pPr>
+        <w:pStyle w:val="Listenabsatz"/>
+        <w:numPr>
+          <w:ilvl w:val="1"/>
+          <w:numId w:val="5"/>
+        </w:numPr>
+      </w:pPr>
+      <w:r>
+        <w:t xml:space="preserve">Marker zum Festlegen, ab wann Messdaten beginnen (min. aber die dritte Zeile, da spk-Dateien 3 Zeilen inkl. Header haben </w:t>
+      </w:r>
+      <w:r>
+        <w:sym w:font="Wingdings" w:char="F0E0"/>
+      </w:r>
+      <w:r>
+        <w:t xml:space="preserve"> Wiederverwenden der Routine)</w:t>
+      </w:r>
+    </w:p>
+    <w:p>
+      <w:pPr>
+        <w:pStyle w:val="Listenabsatz"/>
+        <w:numPr>
+          <w:ilvl w:val="0"/>
+          <w:numId w:val="5"/>
+        </w:numPr>
+      </w:pPr>
+      <w:r>
+        <w:t>Mögliche Probleme</w:t>
+      </w:r>
+    </w:p>
+    <w:p>
+      <w:pPr>
+        <w:pStyle w:val="Listenabsatz"/>
+        <w:numPr>
+          <w:ilvl w:val="1"/>
+          <w:numId w:val="5"/>
+        </w:numPr>
+      </w:pPr>
+      <w:r>
+        <w:t xml:space="preserve">Speichern von Kennwerten in berechneten Spektren </w:t>
+      </w:r>
+      <w:r>
+        <w:sym w:font="Wingdings" w:char="F0E0"/>
+      </w:r>
+      <w:r>
+        <w:t xml:space="preserve"> Müsste über Marker behoben werden können</w:t>
+      </w:r>
+    </w:p>
+    <w:p>
+      <w:pPr>
+        <w:pStyle w:val="Listenabsatz"/>
+        <w:numPr>
+          <w:ilvl w:val="1"/>
+          <w:numId w:val="5"/>
+        </w:numPr>
+      </w:pPr>
+      <w:r>
+        <w:t>Unterschiedliche Spalten bei unterschiedlichen Dateiformaten (Anzahl der Count in 2 bzw. 4 Spalte…)</w:t>
+      </w:r>
+    </w:p>
+    <w:p>
+      <w:pPr>
+        <w:pStyle w:val="Listenabsatz"/>
+        <w:numPr>
+          <w:ilvl w:val="0"/>
+          <w:numId w:val="5"/>
+        </w:numPr>
+      </w:pPr>
+      <w:r>
+        <w:t>Aufbau der Dateien</w:t>
+      </w:r>
+    </w:p>
+    <w:p>
+      <w:pPr>
+        <w:pStyle w:val="Listenabsatz"/>
+        <w:numPr>
+          <w:ilvl w:val="1"/>
+          <w:numId w:val="5"/>
+        </w:numPr>
+      </w:pPr>
+      <w:r>
+        <w:t>Csv</w:t>
+      </w:r>
+    </w:p>
+    <w:p>
+      <w:pPr>
+        <w:pStyle w:val="Listenabsatz"/>
+        <w:numPr>
+          <w:ilvl w:val="2"/>
+          <w:numId w:val="5"/>
+        </w:numPr>
+      </w:pPr>
+      <w:r>
+        <w:t>Header</w:t>
+      </w:r>
+    </w:p>
+    <w:p>
+      <w:pPr>
+        <w:pStyle w:val="Listenabsatz"/>
+        <w:numPr>
+          <w:ilvl w:val="2"/>
+          <w:numId w:val="5"/>
+        </w:numPr>
+      </w:pPr>
+      <w:r>
+        <w:t>Physikalische Größe + Einheit (2 Spalten)</w:t>
+      </w:r>
+    </w:p>
+    <w:p>
+      <w:pPr>
+        <w:pStyle w:val="Listenabsatz"/>
+        <w:numPr>
+          <w:ilvl w:val="2"/>
+          <w:numId w:val="5"/>
+        </w:numPr>
+      </w:pPr>
+      <w:r>
+        <w:t>Datenmarker</w:t>
+      </w:r>
+    </w:p>
+    <w:p>
+      <w:pPr>
+        <w:pStyle w:val="Listenabsatz"/>
+        <w:numPr>
+          <w:ilvl w:val="2"/>
+          <w:numId w:val="5"/>
+        </w:numPr>
+      </w:pPr>
+      <w:r>
+        <w:t>Daten (2 Spalten)</w:t>
+      </w:r>
+    </w:p>
+    <w:p>
+      <w:pPr>
+        <w:pStyle w:val="Listenabsatz"/>
+        <w:numPr>
+          <w:ilvl w:val="1"/>
+          <w:numId w:val="5"/>
+        </w:numPr>
+      </w:pPr>
+      <w:r>
+        <w:t>Spk</w:t>
+      </w:r>
+    </w:p>
+    <w:p>
+      <w:pPr>
+        <w:pStyle w:val="Listenabsatz"/>
+        <w:numPr>
+          <w:ilvl w:val="2"/>
+          <w:numId w:val="5"/>
+        </w:numPr>
+      </w:pPr>
+      <w:r>
+        <w:t>Header</w:t>
+      </w:r>
+    </w:p>
+    <w:p>
+      <w:pPr>
+        <w:pStyle w:val="Listenabsatz"/>
+        <w:numPr>
+          <w:ilvl w:val="2"/>
+          <w:numId w:val="5"/>
+        </w:numPr>
+      </w:pPr>
+      <w:r>
+        <w:t xml:space="preserve">Physikalische Größe </w:t>
+      </w:r>
+      <w:r>
+        <w:t>(4 Spalten)</w:t>
+      </w:r>
+    </w:p>
+    <w:p>
+      <w:pPr>
+        <w:pStyle w:val="Listenabsatz"/>
+        <w:numPr>
+          <w:ilvl w:val="2"/>
+          <w:numId w:val="5"/>
+        </w:numPr>
+      </w:pPr>
+      <w:r>
+        <w:t xml:space="preserve">Einheit </w:t>
+      </w:r>
+      <w:r>
+        <w:t>(4 Spalten)</w:t>
+      </w:r>
+    </w:p>
+    <w:p>
+      <w:pPr>
+        <w:pStyle w:val="Listenabsatz"/>
+        <w:numPr>
+          <w:ilvl w:val="2"/>
+          <w:numId w:val="5"/>
+        </w:numPr>
+      </w:pPr>
+      <w:r>
+        <w:t>Daten (4 Spalten)</w:t>
+      </w:r>
+    </w:p>
+    <w:p>
+      <w:pPr>
+        <w:pStyle w:val="Listenabsatz"/>
+        <w:numPr>
+          <w:ilvl w:val="1"/>
+          <w:numId w:val="5"/>
+        </w:numPr>
+      </w:pPr>
+      <w:r>
+        <w:t>Asc</w:t>
+      </w:r>
+    </w:p>
+    <w:p>
+      <w:pPr>
+        <w:pStyle w:val="Listenabsatz"/>
+        <w:numPr>
+          <w:ilvl w:val="2"/>
+          <w:numId w:val="5"/>
+        </w:numPr>
+      </w:pPr>
+      <w:r>
+        <w:t>Mehrere Eigenschaften + Wert (undefinierte Anzahl an Spalten)</w:t>
+      </w:r>
+    </w:p>
+    <w:p>
+      <w:pPr>
+        <w:pStyle w:val="Listenabsatz"/>
+        <w:numPr>
+          <w:ilvl w:val="2"/>
+          <w:numId w:val="5"/>
+        </w:numPr>
+      </w:pPr>
+      <w:r>
+        <w:t>Leerzeilen</w:t>
+      </w:r>
+    </w:p>
+    <w:p>
+      <w:pPr>
+        <w:pStyle w:val="Listenabsatz"/>
+        <w:numPr>
+          <w:ilvl w:val="2"/>
+          <w:numId w:val="5"/>
+        </w:numPr>
+      </w:pPr>
+      <w:r>
+        <w:t>Daten (2</w:t>
+      </w:r>
+      <w:r>
+        <w:t xml:space="preserve"> Spalten)</w:t>
+      </w:r>
+    </w:p>
+    <w:p>
+      <w:pPr>
+        <w:pStyle w:val="Listenabsatz"/>
+        <w:numPr>
+          <w:ilvl w:val="1"/>
+          <w:numId w:val="5"/>
+        </w:numPr>
+      </w:pPr>
+      <w:r>
+        <w:t>Dat</w:t>
+      </w:r>
+    </w:p>
+    <w:p>
+      <w:pPr>
+        <w:pStyle w:val="Listenabsatz"/>
+        <w:numPr>
+          <w:ilvl w:val="2"/>
+          <w:numId w:val="5"/>
+        </w:numPr>
+      </w:pPr>
+      <w:r>
+        <w:t>Daten (2 Spalten)</w:t>
+      </w:r>
+      <w:r>
+        <w:t xml:space="preserve"> </w:t>
+      </w:r>
+    </w:p>
+    <w:p>
+      <w:pPr>
+        <w:pStyle w:val="berschrift3"/>
+      </w:pPr>
+      <w:r>
+        <w:t>Konfigurationsdateien für Peak-Fittings</w:t>
+      </w:r>
+    </w:p>
+    <w:p>
+      <w:r>
+        <w:t>Siehe für ein Beispiel ./fittings/boron_fitting.yml</w:t>
+      </w:r>
+    </w:p>
+    <w:p>
+      <w:pPr>
+        <w:pStyle w:val="Listenabsatz"/>
+        <w:numPr>
+          <w:ilvl w:val="0"/>
+          <w:numId w:val="5"/>
+        </w:numPr>
+      </w:pPr>
+      <w:r>
+        <w:t>Routine</w:t>
+      </w:r>
+    </w:p>
+    <w:p>
+      <w:pPr>
+        <w:pStyle w:val="Listenabsatz"/>
+        <w:numPr>
+          <w:ilvl w:val="1"/>
+          <w:numId w:val="5"/>
+        </w:numPr>
+      </w:pPr>
+      <w:r>
+        <w:t>In Ordner nach*fitting.yml suchen</w:t>
+      </w:r>
+    </w:p>
+    <w:p>
+      <w:pPr>
+        <w:pStyle w:val="Listenabsatz"/>
+        <w:numPr>
+          <w:ilvl w:val="1"/>
+          <w:numId w:val="5"/>
+        </w:numPr>
+      </w:pPr>
+      <w:r>
+        <w:t>Für jede Datei</w:t>
+      </w:r>
+    </w:p>
+    <w:p>
+      <w:pPr>
+        <w:pStyle w:val="Listenabsatz"/>
+        <w:numPr>
+          <w:ilvl w:val="2"/>
+          <w:numId w:val="5"/>
+        </w:numPr>
+      </w:pPr>
+      <w:r>
+        <w:t>Name auswerten und in Dropdown anzeigen</w:t>
+      </w:r>
+    </w:p>
+    <w:p>
+      <w:pPr>
+        <w:pStyle w:val="Listenabsatz"/>
+        <w:numPr>
+          <w:ilvl w:val="2"/>
+          <w:numId w:val="5"/>
+        </w:numPr>
+      </w:pPr>
+      <w:r>
+        <w:t>Dict erzeugen mit {Fitting: filenmae}</w:t>
+      </w:r>
+    </w:p>
+    <w:p>
+      <w:pPr>
+        <w:pStyle w:val="Listenabsatz"/>
+        <w:numPr>
+          <w:ilvl w:val="1"/>
+          <w:numId w:val="5"/>
+        </w:numPr>
+      </w:pPr>
+      <w:r>
+        <w:t>Bei Auswertung überprüfen laden und zur Auswertung nutzen</w:t>
+      </w:r>
+      <w:bookmarkStart w:id="0" w:name="_GoBack"/>
+      <w:bookmarkEnd w:id="0"/>
+    </w:p>
+    <w:p>
+      <w:pPr>
         <w:pStyle w:val="berschrift2"/>
       </w:pPr>
       <w:r>
@@ -2701,6 +3118,7 @@
         </w:numPr>
       </w:pPr>
       <w:r>
+        <w:lastRenderedPageBreak/>
         <w:t>Abkürzungen für Typ:</w:t>
       </w:r>
     </w:p>
@@ -3258,7 +3676,6 @@
         <w:jc w:val="both"/>
       </w:pPr>
       <w:r>
-        <w:lastRenderedPageBreak/>
         <w:t>Browse Files</w:t>
       </w:r>
     </w:p>
@@ -3438,6 +3855,7 @@
         <w:jc w:val="both"/>
       </w:pPr>
       <w:r>
+        <w:lastRenderedPageBreak/>
         <w:t>… alle Parameter berechnet wurden</w:t>
       </w:r>
     </w:p>
@@ -3855,7 +4273,6 @@
         </w:numPr>
       </w:pPr>
       <w:r>
-        <w:lastRenderedPageBreak/>
         <w:t>file_open</w:t>
       </w:r>
       <w:r>
@@ -4011,6 +4428,7 @@
         <w:pStyle w:val="berschrift2"/>
       </w:pPr>
       <w:r>
+        <w:lastRenderedPageBreak/>
         <w:t>Name Convention</w:t>
       </w:r>
     </w:p>
@@ -4373,76 +4791,76 @@
     </w:p>
     <w:p>
       <w:r>
+        <w:t>BatchAnalysis: Browse Files</w:t>
+      </w:r>
+    </w:p>
+    <w:p>
+      <w:pPr>
+        <w:pStyle w:val="Listenabsatz"/>
+        <w:numPr>
+          <w:ilvl w:val="0"/>
+          <w:numId w:val="5"/>
+        </w:numPr>
+      </w:pPr>
+      <w:r>
+        <w:t xml:space="preserve">keine Datei ausgewählt /Abbruch </w:t>
+      </w:r>
+      <w:r>
+        <w:sym w:font="Wingdings" w:char="F0E0"/>
+      </w:r>
+      <w:r>
+        <w:t xml:space="preserve"> keine Aktion</w:t>
+      </w:r>
+    </w:p>
+    <w:p>
+      <w:pPr>
+        <w:pStyle w:val="Listenabsatz"/>
+        <w:numPr>
+          <w:ilvl w:val="0"/>
+          <w:numId w:val="5"/>
+        </w:numPr>
+      </w:pPr>
+      <w:r>
+        <w:t xml:space="preserve">eine oder mehrere Dateien ausgewählt </w:t>
+      </w:r>
+      <w:r>
+        <w:sym w:font="Wingdings" w:char="F0E0"/>
+      </w:r>
+      <w:r>
+        <w:t xml:space="preserve"> Anzeige der Daten aus erster Datei</w:t>
+      </w:r>
+    </w:p>
+    <w:p>
+      <w:pPr>
+        <w:pStyle w:val="berschrift2"/>
+      </w:pPr>
+      <w:r>
+        <w:t>Testen der Anwendung</w:t>
+      </w:r>
+    </w:p>
+    <w:p>
+      <w:r>
+        <w:t xml:space="preserve">Schwierigkeiten: </w:t>
+      </w:r>
+    </w:p>
+    <w:p>
+      <w:pPr>
+        <w:pStyle w:val="Listenabsatz"/>
+        <w:numPr>
+          <w:ilvl w:val="0"/>
+          <w:numId w:val="5"/>
+        </w:numPr>
+      </w:pPr>
+      <w:r>
+        <w:t>Testen von Events?!</w:t>
+      </w:r>
+    </w:p>
+    <w:p>
+      <w:pPr>
+        <w:pStyle w:val="berschrift3"/>
+      </w:pPr>
+      <w:r>
         <w:lastRenderedPageBreak/>
-        <w:t>BatchAnalysis: Browse Files</w:t>
-      </w:r>
-    </w:p>
-    <w:p>
-      <w:pPr>
-        <w:pStyle w:val="Listenabsatz"/>
-        <w:numPr>
-          <w:ilvl w:val="0"/>
-          <w:numId w:val="5"/>
-        </w:numPr>
-      </w:pPr>
-      <w:r>
-        <w:t xml:space="preserve">keine Datei ausgewählt /Abbruch </w:t>
-      </w:r>
-      <w:r>
-        <w:sym w:font="Wingdings" w:char="F0E0"/>
-      </w:r>
-      <w:r>
-        <w:t xml:space="preserve"> keine Aktion</w:t>
-      </w:r>
-    </w:p>
-    <w:p>
-      <w:pPr>
-        <w:pStyle w:val="Listenabsatz"/>
-        <w:numPr>
-          <w:ilvl w:val="0"/>
-          <w:numId w:val="5"/>
-        </w:numPr>
-      </w:pPr>
-      <w:r>
-        <w:t xml:space="preserve">eine oder mehrere Dateien ausgewählt </w:t>
-      </w:r>
-      <w:r>
-        <w:sym w:font="Wingdings" w:char="F0E0"/>
-      </w:r>
-      <w:r>
-        <w:t xml:space="preserve"> Anzeige der Daten aus erster Datei</w:t>
-      </w:r>
-    </w:p>
-    <w:p>
-      <w:pPr>
-        <w:pStyle w:val="berschrift2"/>
-      </w:pPr>
-      <w:r>
-        <w:t>Testen der Anwendung</w:t>
-      </w:r>
-    </w:p>
-    <w:p>
-      <w:r>
-        <w:t xml:space="preserve">Schwierigkeiten: </w:t>
-      </w:r>
-    </w:p>
-    <w:p>
-      <w:pPr>
-        <w:pStyle w:val="Listenabsatz"/>
-        <w:numPr>
-          <w:ilvl w:val="0"/>
-          <w:numId w:val="5"/>
-        </w:numPr>
-      </w:pPr>
-      <w:r>
-        <w:t>Testen von Events?!</w:t>
-      </w:r>
-    </w:p>
-    <w:p>
-      <w:pPr>
-        <w:pStyle w:val="berschrift3"/>
-      </w:pPr>
-      <w:r>
         <w:t>PICT</w:t>
       </w:r>
     </w:p>
@@ -4907,90 +5325,90 @@
         </w:numPr>
       </w:pPr>
       <w:r>
+        <w:t xml:space="preserve">Achtung: Überschreibt alle Änderungen, die in der Zwischenzeit in dem .py-file gemacht wurden (hier: </w:t>
+      </w:r>
+      <w:r>
+        <w:t>ui_batch_dialog.py</w:t>
+      </w:r>
+      <w:r>
+        <w:t>)</w:t>
+      </w:r>
+    </w:p>
+    <w:p>
+      <w:pPr>
+        <w:pStyle w:val="Listenabsatz"/>
+        <w:numPr>
+          <w:ilvl w:val="2"/>
+          <w:numId w:val="5"/>
+        </w:numPr>
+      </w:pPr>
+      <w:r>
+        <w:t xml:space="preserve">Abhilfe: Erstellen einer Klasse in </w:t>
+      </w:r>
+      <w:r>
+        <w:t>UIBatch</w:t>
+      </w:r>
+      <w:r>
+        <w:t>.py</w:t>
+      </w:r>
+      <w:r>
+        <w:t>, um Änderungen zu akzeptieren und eigene Änderungen beizubehalten.</w:t>
+      </w:r>
+    </w:p>
+    <w:p>
+      <w:pPr>
+        <w:pStyle w:val="berschrift2"/>
+      </w:pPr>
+      <w:r>
+        <w:t>Central Wavelength</w:t>
+      </w:r>
+    </w:p>
+    <w:p>
+      <w:pPr>
+        <w:pStyle w:val="Listenabsatz"/>
+        <w:numPr>
+          <w:ilvl w:val="0"/>
+          <w:numId w:val="5"/>
+        </w:numPr>
+      </w:pPr>
+      <w:r>
+        <w:t>Parametereinstellung in der Andor SW bei der Aufnahme eines Spektrums</w:t>
+      </w:r>
+    </w:p>
+    <w:p>
+      <w:pPr>
+        <w:pStyle w:val="Listenabsatz"/>
+        <w:numPr>
+          <w:ilvl w:val="0"/>
+          <w:numId w:val="5"/>
+        </w:numPr>
+      </w:pPr>
+      <w:r>
+        <w:t>Unabhängig vom Fitting/Grating</w:t>
+      </w:r>
+    </w:p>
+    <w:p>
+      <w:pPr>
+        <w:pStyle w:val="Listenabsatz"/>
+        <w:numPr>
+          <w:ilvl w:val="0"/>
+          <w:numId w:val="5"/>
+        </w:numPr>
+      </w:pPr>
+      <w:r>
+        <w:t>Soll als Parameter mit in die Spk Dateien aufgenommen werden</w:t>
+      </w:r>
+    </w:p>
+    <w:p>
+      <w:pPr>
+        <w:pStyle w:val="Listenabsatz"/>
+        <w:numPr>
+          <w:ilvl w:val="0"/>
+          <w:numId w:val="5"/>
+        </w:numPr>
+      </w:pPr>
+      <w:r>
         <w:lastRenderedPageBreak/>
-        <w:t xml:space="preserve">Achtung: Überschreibt alle Änderungen, die in der Zwischenzeit in dem .py-file gemacht wurden (hier: </w:t>
-      </w:r>
-      <w:r>
-        <w:t>ui_batch_dialog.py</w:t>
-      </w:r>
-      <w:r>
-        <w:t>)</w:t>
-      </w:r>
-    </w:p>
-    <w:p>
-      <w:pPr>
-        <w:pStyle w:val="Listenabsatz"/>
-        <w:numPr>
-          <w:ilvl w:val="2"/>
-          <w:numId w:val="5"/>
-        </w:numPr>
-      </w:pPr>
-      <w:r>
-        <w:t xml:space="preserve">Abhilfe: Erstellen einer Klasse in </w:t>
-      </w:r>
-      <w:r>
-        <w:t>UIBatch</w:t>
-      </w:r>
-      <w:r>
-        <w:t>.py</w:t>
-      </w:r>
-      <w:r>
-        <w:t>, um Änderungen zu akzeptieren und eigene Änderungen beizubehalten.</w:t>
-      </w:r>
-    </w:p>
-    <w:p>
-      <w:pPr>
-        <w:pStyle w:val="berschrift2"/>
-      </w:pPr>
-      <w:r>
-        <w:t>Central Wavelength</w:t>
-      </w:r>
-    </w:p>
-    <w:p>
-      <w:pPr>
-        <w:pStyle w:val="Listenabsatz"/>
-        <w:numPr>
-          <w:ilvl w:val="0"/>
-          <w:numId w:val="5"/>
-        </w:numPr>
-      </w:pPr>
-      <w:r>
-        <w:t>Parametereinstellung in der Andor SW bei der Aufnahme eines Spektrums</w:t>
-      </w:r>
-    </w:p>
-    <w:p>
-      <w:pPr>
-        <w:pStyle w:val="Listenabsatz"/>
-        <w:numPr>
-          <w:ilvl w:val="0"/>
-          <w:numId w:val="5"/>
-        </w:numPr>
-      </w:pPr>
-      <w:r>
-        <w:t>Unabhängig vom Fitting/Grating</w:t>
-      </w:r>
-    </w:p>
-    <w:p>
-      <w:pPr>
-        <w:pStyle w:val="Listenabsatz"/>
-        <w:numPr>
-          <w:ilvl w:val="0"/>
-          <w:numId w:val="5"/>
-        </w:numPr>
-      </w:pPr>
-      <w:r>
-        <w:t>Soll als Parameter mit in die Spk Dateien aufgenommen werden</w:t>
-      </w:r>
-    </w:p>
-    <w:p>
-      <w:pPr>
-        <w:pStyle w:val="Listenabsatz"/>
-        <w:numPr>
-          <w:ilvl w:val="0"/>
-          <w:numId w:val="5"/>
-        </w:numPr>
-      </w:pPr>
-      <w:r>
         <w:t>Derzeit: Triggered ein Redraw bei Änderung+Enter</w:t>
       </w:r>
     </w:p>

</xml_diff>